<commit_message>
added images and more points
</commit_message>
<xml_diff>
--- a/Paper Work/User Documentation.docx
+++ b/Paper Work/User Documentation.docx
@@ -209,23 +209,32 @@
           <w:lang w:eastAsia="en-GB"/>
         </w:rPr>
         <w:drawing>
-          <wp:anchor distT="0" distB="0" distL="114300" distR="114300" simplePos="0" relativeHeight="251659264" behindDoc="1" locked="0" layoutInCell="1" allowOverlap="1" wp14:anchorId="69DECCFD" wp14:editId="236AFC60">
+          <wp:anchor distT="0" distB="0" distL="114300" distR="114300" simplePos="0" relativeHeight="251659264" behindDoc="1" locked="0" layoutInCell="1" allowOverlap="1" wp14:anchorId="4FD2343B" wp14:editId="4E2AA3F5">
             <wp:simplePos x="0" y="0"/>
             <wp:positionH relativeFrom="margin">
-              <wp:posOffset>5302089</wp:posOffset>
+              <wp:posOffset>4981575</wp:posOffset>
             </wp:positionH>
             <wp:positionV relativeFrom="paragraph">
-              <wp:posOffset>24329</wp:posOffset>
+              <wp:posOffset>81280</wp:posOffset>
             </wp:positionV>
-            <wp:extent cx="1228090" cy="1098550"/>
-            <wp:effectExtent l="0" t="0" r="0" b="6350"/>
+            <wp:extent cx="1428115" cy="1276985"/>
+            <wp:effectExtent l="152400" t="152400" r="362585" b="361315"/>
             <wp:wrapTight wrapText="bothSides">
               <wp:wrapPolygon edited="0">
-                <wp:start x="0" y="0"/>
-                <wp:lineTo x="0" y="21350"/>
-                <wp:lineTo x="21109" y="21350"/>
-                <wp:lineTo x="21109" y="0"/>
-                <wp:lineTo x="0" y="0"/>
+                <wp:start x="1153" y="-2578"/>
+                <wp:lineTo x="-2305" y="-1933"/>
+                <wp:lineTo x="-2305" y="18689"/>
+                <wp:lineTo x="-1729" y="24167"/>
+                <wp:lineTo x="1729" y="26745"/>
+                <wp:lineTo x="2017" y="27389"/>
+                <wp:lineTo x="22474" y="27389"/>
+                <wp:lineTo x="22762" y="26745"/>
+                <wp:lineTo x="26220" y="24167"/>
+                <wp:lineTo x="26796" y="13534"/>
+                <wp:lineTo x="26796" y="3222"/>
+                <wp:lineTo x="23338" y="-1611"/>
+                <wp:lineTo x="23050" y="-2578"/>
+                <wp:lineTo x="1153" y="-2578"/>
               </wp:wrapPolygon>
             </wp:wrapTight>
             <wp:docPr id="3" name="Picture 3"/>
@@ -253,7 +262,7 @@
                   <pic:spPr bwMode="auto">
                     <a:xfrm>
                       <a:off x="0" y="0"/>
-                      <a:ext cx="1228090" cy="1098550"/>
+                      <a:ext cx="1428115" cy="1276985"/>
                     </a:xfrm>
                     <a:prstGeom prst="rect">
                       <a:avLst/>
@@ -261,6 +270,13 @@
                     <a:ln>
                       <a:noFill/>
                     </a:ln>
+                    <a:effectLst>
+                      <a:outerShdw blurRad="292100" dist="139700" dir="2700000" algn="tl" rotWithShape="0">
+                        <a:srgbClr val="333333">
+                          <a:alpha val="65000"/>
+                        </a:srgbClr>
+                      </a:outerShdw>
+                    </a:effectLst>
                     <a:extLst>
                       <a:ext uri="{53640926-AAD7-44D8-BBD7-CCE9431645EC}">
                         <a14:shadowObscured xmlns:a14="http://schemas.microsoft.com/office/drawing/2010/main"/>
@@ -342,28 +358,46 @@
         </w:numPr>
       </w:pPr>
       <w:r>
+        <w:t xml:space="preserve">Select the ‘View All Rules’ option from the ‘Backup and Restore’ tab. </w:t>
+      </w:r>
+    </w:p>
+    <w:p>
+      <w:pPr>
+        <w:pStyle w:val="ListParagraph"/>
+        <w:numPr>
+          <w:ilvl w:val="0"/>
+          <w:numId w:val="3"/>
+        </w:numPr>
+      </w:pPr>
+      <w:r>
         <w:rPr>
           <w:noProof/>
           <w:lang w:eastAsia="en-GB"/>
         </w:rPr>
         <w:drawing>
-          <wp:anchor distT="0" distB="0" distL="114300" distR="114300" simplePos="0" relativeHeight="251660288" behindDoc="1" locked="0" layoutInCell="1" allowOverlap="1" wp14:anchorId="2EAD0FB8" wp14:editId="4040C2FC">
+          <wp:anchor distT="0" distB="0" distL="114300" distR="114300" simplePos="0" relativeHeight="251660288" behindDoc="1" locked="0" layoutInCell="1" allowOverlap="1" wp14:anchorId="5A52F571" wp14:editId="3B9ED73A">
             <wp:simplePos x="0" y="0"/>
             <wp:positionH relativeFrom="page">
-              <wp:posOffset>5063196</wp:posOffset>
+              <wp:posOffset>4893310</wp:posOffset>
             </wp:positionH>
             <wp:positionV relativeFrom="paragraph">
-              <wp:posOffset>95060</wp:posOffset>
+              <wp:posOffset>149225</wp:posOffset>
             </wp:positionV>
             <wp:extent cx="2297584" cy="1044054"/>
-            <wp:effectExtent l="0" t="0" r="7620" b="3810"/>
+            <wp:effectExtent l="152400" t="152400" r="369570" b="365760"/>
             <wp:wrapTight wrapText="bothSides">
               <wp:wrapPolygon edited="0">
-                <wp:start x="0" y="0"/>
-                <wp:lineTo x="0" y="21285"/>
-                <wp:lineTo x="21493" y="21285"/>
-                <wp:lineTo x="21493" y="0"/>
-                <wp:lineTo x="0" y="0"/>
+                <wp:start x="716" y="-3153"/>
+                <wp:lineTo x="-1433" y="-2365"/>
+                <wp:lineTo x="-1433" y="23255"/>
+                <wp:lineTo x="1254" y="28774"/>
+                <wp:lineTo x="22209" y="28774"/>
+                <wp:lineTo x="22388" y="27985"/>
+                <wp:lineTo x="24716" y="23255"/>
+                <wp:lineTo x="24896" y="3942"/>
+                <wp:lineTo x="22746" y="-1971"/>
+                <wp:lineTo x="22567" y="-3153"/>
+                <wp:lineTo x="716" y="-3153"/>
               </wp:wrapPolygon>
             </wp:wrapTight>
             <wp:docPr id="4" name="Picture 4"/>
@@ -397,6 +431,16 @@
                     <a:prstGeom prst="rect">
                       <a:avLst/>
                     </a:prstGeom>
+                    <a:ln>
+                      <a:noFill/>
+                    </a:ln>
+                    <a:effectLst>
+                      <a:outerShdw blurRad="292100" dist="139700" dir="2700000" algn="tl" rotWithShape="0">
+                        <a:srgbClr val="333333">
+                          <a:alpha val="65000"/>
+                        </a:srgbClr>
+                      </a:outerShdw>
+                    </a:effectLst>
                   </pic:spPr>
                 </pic:pic>
               </a:graphicData>
@@ -411,7 +455,7 @@
         </w:drawing>
       </w:r>
       <w:r>
-        <w:t xml:space="preserve">Select the ‘View All Rules’ option from the ‘Backup and Restore’ tab. </w:t>
+        <w:t>You can now see a list of all the records that are stored on your computer.</w:t>
       </w:r>
     </w:p>
     <w:p>
@@ -423,7 +467,43 @@
         </w:numPr>
       </w:pPr>
       <w:r>
-        <w:t>You can now see a list of all the records that are stored on your computer.</w:t>
+        <w:t>With the required record selected, you can do various different things:</w:t>
+      </w:r>
+    </w:p>
+    <w:p>
+      <w:pPr>
+        <w:pStyle w:val="ListParagraph"/>
+        <w:numPr>
+          <w:ilvl w:val="1"/>
+          <w:numId w:val="3"/>
+        </w:numPr>
+      </w:pPr>
+      <w:r>
+        <w:t>Edit a record by clicking the notepad button</w:t>
+      </w:r>
+    </w:p>
+    <w:p>
+      <w:pPr>
+        <w:pStyle w:val="ListParagraph"/>
+        <w:numPr>
+          <w:ilvl w:val="1"/>
+          <w:numId w:val="3"/>
+        </w:numPr>
+      </w:pPr>
+      <w:r>
+        <w:t>Delete a record by clicking the trash button</w:t>
+      </w:r>
+    </w:p>
+    <w:p>
+      <w:pPr>
+        <w:pStyle w:val="ListParagraph"/>
+        <w:numPr>
+          <w:ilvl w:val="1"/>
+          <w:numId w:val="3"/>
+        </w:numPr>
+      </w:pPr>
+      <w:r>
+        <w:t>Add a new record by clicking the hard drive button</w:t>
       </w:r>
     </w:p>
     <w:p>
@@ -435,48 +515,327 @@
         </w:numPr>
       </w:pPr>
       <w:r>
-        <w:t>With the required record selected, you can do various different things:</w:t>
+        <w:t>To refresh the record view, press the refresh button</w:t>
+      </w:r>
+    </w:p>
+    <w:p>
+      <w:pPr>
+        <w:pStyle w:val="ListParagraph"/>
+      </w:pPr>
+    </w:p>
+    <w:p>
+      <w:pPr>
+        <w:pStyle w:val="Heading2"/>
+      </w:pPr>
+      <w:r>
+        <w:rPr>
+          <w:noProof/>
+          <w:lang w:eastAsia="en-GB"/>
+        </w:rPr>
+        <w:drawing>
+          <wp:anchor distT="0" distB="0" distL="114300" distR="114300" simplePos="0" relativeHeight="251661312" behindDoc="1" locked="0" layoutInCell="1" allowOverlap="1" wp14:anchorId="43968CE8" wp14:editId="01A88118">
+            <wp:simplePos x="0" y="0"/>
+            <wp:positionH relativeFrom="column">
+              <wp:posOffset>5123815</wp:posOffset>
+            </wp:positionH>
+            <wp:positionV relativeFrom="paragraph">
+              <wp:posOffset>116205</wp:posOffset>
+            </wp:positionV>
+            <wp:extent cx="1433195" cy="1076325"/>
+            <wp:effectExtent l="152400" t="152400" r="357505" b="371475"/>
+            <wp:wrapTight wrapText="bothSides">
+              <wp:wrapPolygon edited="0">
+                <wp:start x="1148" y="-3058"/>
+                <wp:lineTo x="-2297" y="-2294"/>
+                <wp:lineTo x="-2297" y="23320"/>
+                <wp:lineTo x="2010" y="28673"/>
+                <wp:lineTo x="22394" y="28673"/>
+                <wp:lineTo x="22681" y="27908"/>
+                <wp:lineTo x="26414" y="22556"/>
+                <wp:lineTo x="26701" y="3823"/>
+                <wp:lineTo x="23256" y="-1912"/>
+                <wp:lineTo x="22969" y="-3058"/>
+                <wp:lineTo x="1148" y="-3058"/>
+              </wp:wrapPolygon>
+            </wp:wrapTight>
+            <wp:docPr id="5" name="Picture 5"/>
+            <wp:cNvGraphicFramePr>
+              <a:graphicFrameLocks xmlns:a="http://schemas.openxmlformats.org/drawingml/2006/main" noChangeAspect="1"/>
+            </wp:cNvGraphicFramePr>
+            <a:graphic xmlns:a="http://schemas.openxmlformats.org/drawingml/2006/main">
+              <a:graphicData uri="http://schemas.openxmlformats.org/drawingml/2006/picture">
+                <pic:pic xmlns:pic="http://schemas.openxmlformats.org/drawingml/2006/picture">
+                  <pic:nvPicPr>
+                    <pic:cNvPr id="5" name="4D098CE.tmp"/>
+                    <pic:cNvPicPr/>
+                  </pic:nvPicPr>
+                  <pic:blipFill>
+                    <a:blip r:embed="rId8" cstate="print">
+                      <a:extLst>
+                        <a:ext uri="{28A0092B-C50C-407E-A947-70E740481C1C}">
+                          <a14:useLocalDpi xmlns:a14="http://schemas.microsoft.com/office/drawing/2010/main" val="0"/>
+                        </a:ext>
+                      </a:extLst>
+                    </a:blip>
+                    <a:stretch>
+                      <a:fillRect/>
+                    </a:stretch>
+                  </pic:blipFill>
+                  <pic:spPr>
+                    <a:xfrm>
+                      <a:off x="0" y="0"/>
+                      <a:ext cx="1433195" cy="1076325"/>
+                    </a:xfrm>
+                    <a:prstGeom prst="rect">
+                      <a:avLst/>
+                    </a:prstGeom>
+                    <a:ln>
+                      <a:noFill/>
+                    </a:ln>
+                    <a:effectLst>
+                      <a:outerShdw blurRad="292100" dist="139700" dir="2700000" algn="tl" rotWithShape="0">
+                        <a:srgbClr val="333333">
+                          <a:alpha val="65000"/>
+                        </a:srgbClr>
+                      </a:outerShdw>
+                    </a:effectLst>
+                  </pic:spPr>
+                </pic:pic>
+              </a:graphicData>
+            </a:graphic>
+            <wp14:sizeRelH relativeFrom="page">
+              <wp14:pctWidth>0</wp14:pctWidth>
+            </wp14:sizeRelH>
+            <wp14:sizeRelV relativeFrom="page">
+              <wp14:pctHeight>0</wp14:pctHeight>
+            </wp14:sizeRelV>
+          </wp:anchor>
+        </w:drawing>
+      </w:r>
+      <w:r>
+        <w:t>View backup progress</w:t>
       </w:r>
     </w:p>
     <w:p>
       <w:pPr>
         <w:pStyle w:val="ListParagraph"/>
         <w:numPr>
-          <w:ilvl w:val="1"/>
-          <w:numId w:val="3"/>
+          <w:ilvl w:val="0"/>
+          <w:numId w:val="4"/>
         </w:numPr>
       </w:pPr>
       <w:r>
-        <w:t>Edit a record by clicking the notepad button</w:t>
+        <w:rPr>
+          <w:noProof/>
+          <w:lang w:eastAsia="en-GB"/>
+        </w:rPr>
+        <w:t>From the ‘Backup and Restore’</w:t>
+      </w:r>
+      <w:r>
+        <w:rPr>
+          <w:noProof/>
+          <w:lang w:eastAsia="en-GB"/>
+        </w:rPr>
+        <w:t xml:space="preserve"> tab on the main window, select ‘Current Transfers’.</w:t>
       </w:r>
     </w:p>
     <w:p>
       <w:pPr>
         <w:pStyle w:val="ListParagraph"/>
         <w:numPr>
-          <w:ilvl w:val="1"/>
-          <w:numId w:val="3"/>
+          <w:ilvl w:val="0"/>
+          <w:numId w:val="4"/>
         </w:numPr>
       </w:pPr>
       <w:r>
-        <w:t>Delete a record by clicking the trash button</w:t>
+        <w:rPr>
+          <w:noProof/>
+          <w:lang w:eastAsia="en-GB"/>
+        </w:rPr>
+        <w:t>Any transfers that are ongiong will appear here with the current progress</w:t>
       </w:r>
     </w:p>
     <w:p>
       <w:pPr>
         <w:pStyle w:val="ListParagraph"/>
         <w:numPr>
-          <w:ilvl w:val="1"/>
-          <w:numId w:val="3"/>
+          <w:ilvl w:val="0"/>
+          <w:numId w:val="4"/>
         </w:numPr>
       </w:pPr>
       <w:r>
-        <w:t>Add a new record by clicking the hard drive button</w:t>
-      </w:r>
-    </w:p>
-    <w:p>
+        <w:rPr>
+          <w:noProof/>
+          <w:lang w:eastAsia="en-GB"/>
+        </w:rPr>
+        <w:t>To clear the list, press ‘Clear’</w:t>
+      </w:r>
+      <w:r>
+        <w:rPr>
+          <w:noProof/>
+          <w:lang w:eastAsia="en-GB"/>
+        </w:rPr>
+        <w:t>. Please note this will stop all ongiong transfers, a warning wil reitterate this.</w:t>
+      </w:r>
+    </w:p>
+    <w:p>
+      <w:pPr>
+        <w:pStyle w:val="Heading2"/>
+      </w:pPr>
+      <w:r>
+        <w:t>Closing the program</w:t>
+      </w:r>
+    </w:p>
+    <w:p>
+      <w:pPr>
+        <w:pStyle w:val="ListParagraph"/>
+        <w:numPr>
+          <w:ilvl w:val="0"/>
+          <w:numId w:val="5"/>
+        </w:numPr>
+      </w:pPr>
       <w:bookmarkStart w:id="0" w:name="_GoBack"/>
+      <w:r>
+        <w:rPr>
+          <w:noProof/>
+          <w:lang w:eastAsia="en-GB"/>
+        </w:rPr>
+        <w:drawing>
+          <wp:anchor distT="0" distB="0" distL="114300" distR="114300" simplePos="0" relativeHeight="251662336" behindDoc="1" locked="0" layoutInCell="1" allowOverlap="1" wp14:anchorId="3A67C5CF" wp14:editId="3A1C7C41">
+            <wp:simplePos x="0" y="0"/>
+            <wp:positionH relativeFrom="column">
+              <wp:posOffset>4253230</wp:posOffset>
+            </wp:positionH>
+            <wp:positionV relativeFrom="paragraph">
+              <wp:posOffset>328930</wp:posOffset>
+            </wp:positionV>
+            <wp:extent cx="2251710" cy="628650"/>
+            <wp:effectExtent l="152400" t="152400" r="358140" b="361950"/>
+            <wp:wrapTight wrapText="bothSides">
+              <wp:wrapPolygon edited="0">
+                <wp:start x="731" y="-5236"/>
+                <wp:lineTo x="-1462" y="-3927"/>
+                <wp:lineTo x="-1462" y="24218"/>
+                <wp:lineTo x="-914" y="28145"/>
+                <wp:lineTo x="1096" y="32073"/>
+                <wp:lineTo x="1279" y="33382"/>
+                <wp:lineTo x="22112" y="33382"/>
+                <wp:lineTo x="22294" y="32073"/>
+                <wp:lineTo x="24305" y="27491"/>
+                <wp:lineTo x="24853" y="17018"/>
+                <wp:lineTo x="24853" y="6545"/>
+                <wp:lineTo x="22660" y="-3273"/>
+                <wp:lineTo x="22477" y="-5236"/>
+                <wp:lineTo x="731" y="-5236"/>
+              </wp:wrapPolygon>
+            </wp:wrapTight>
+            <wp:docPr id="1" name="Picture 1"/>
+            <wp:cNvGraphicFramePr>
+              <a:graphicFrameLocks xmlns:a="http://schemas.openxmlformats.org/drawingml/2006/main" noChangeAspect="1"/>
+            </wp:cNvGraphicFramePr>
+            <a:graphic xmlns:a="http://schemas.openxmlformats.org/drawingml/2006/main">
+              <a:graphicData uri="http://schemas.openxmlformats.org/drawingml/2006/picture">
+                <pic:pic xmlns:pic="http://schemas.openxmlformats.org/drawingml/2006/picture">
+                  <pic:nvPicPr>
+                    <pic:cNvPr id="1" name=""/>
+                    <pic:cNvPicPr/>
+                  </pic:nvPicPr>
+                  <pic:blipFill rotWithShape="1">
+                    <a:blip r:embed="rId9">
+                      <a:extLst>
+                        <a:ext uri="{28A0092B-C50C-407E-A947-70E740481C1C}">
+                          <a14:useLocalDpi xmlns:a14="http://schemas.microsoft.com/office/drawing/2010/main" val="0"/>
+                        </a:ext>
+                      </a:extLst>
+                    </a:blip>
+                    <a:srcRect l="60195" t="85911" r="11428"/>
+                    <a:stretch/>
+                  </pic:blipFill>
+                  <pic:spPr bwMode="auto">
+                    <a:xfrm>
+                      <a:off x="0" y="0"/>
+                      <a:ext cx="2251710" cy="628650"/>
+                    </a:xfrm>
+                    <a:prstGeom prst="rect">
+                      <a:avLst/>
+                    </a:prstGeom>
+                    <a:ln>
+                      <a:noFill/>
+                    </a:ln>
+                    <a:effectLst>
+                      <a:outerShdw blurRad="292100" dist="139700" dir="2700000" algn="tl" rotWithShape="0">
+                        <a:srgbClr val="333333">
+                          <a:alpha val="65000"/>
+                        </a:srgbClr>
+                      </a:outerShdw>
+                    </a:effectLst>
+                    <a:extLst>
+                      <a:ext uri="{53640926-AAD7-44D8-BBD7-CCE9431645EC}">
+                        <a14:shadowObscured xmlns:a14="http://schemas.microsoft.com/office/drawing/2010/main"/>
+                      </a:ext>
+                    </a:extLst>
+                  </pic:spPr>
+                </pic:pic>
+              </a:graphicData>
+            </a:graphic>
+            <wp14:sizeRelH relativeFrom="page">
+              <wp14:pctWidth>0</wp14:pctWidth>
+            </wp14:sizeRelH>
+            <wp14:sizeRelV relativeFrom="page">
+              <wp14:pctHeight>0</wp14:pctHeight>
+            </wp14:sizeRelV>
+          </wp:anchor>
+        </w:drawing>
+      </w:r>
       <w:bookmarkEnd w:id="0"/>
+      <w:r>
+        <w:t>To close the main window, press the ‘X’ in the top right corner</w:t>
+      </w:r>
+      <w:r>
+        <w:t>. Note, Saviour Backup System is still running.</w:t>
+      </w:r>
+    </w:p>
+    <w:p>
+      <w:pPr>
+        <w:pStyle w:val="ListParagraph"/>
+        <w:numPr>
+          <w:ilvl w:val="0"/>
+          <w:numId w:val="5"/>
+        </w:numPr>
+      </w:pPr>
+      <w:r>
+        <w:t>To close the system completely, right click on the Saviour Backup System icon in the notification tray and select ‘Close Program’.</w:t>
+      </w:r>
+      <w:r>
+        <w:rPr>
+          <w:noProof/>
+          <w:lang w:eastAsia="en-GB"/>
+        </w:rPr>
+        <w:t xml:space="preserve"> </w:t>
+      </w:r>
+      <w:r>
+        <w:rPr>
+          <w:noProof/>
+          <w:lang w:eastAsia="en-GB"/>
+        </w:rPr>
+        <w:t>A warning will appear warning that this will stop all backups, which it will.</w:t>
+      </w:r>
+    </w:p>
+    <w:p>
+      <w:pPr>
+        <w:pStyle w:val="ListParagraph"/>
+        <w:numPr>
+          <w:ilvl w:val="0"/>
+          <w:numId w:val="5"/>
+        </w:numPr>
+      </w:pPr>
+      <w:r>
+        <w:rPr>
+          <w:noProof/>
+          <w:lang w:eastAsia="en-GB"/>
+        </w:rPr>
+        <w:t>Once selected, the program will terminate.</w:t>
+      </w:r>
     </w:p>
     <w:sectPr>
       <w:pgSz w:w="11906" w:h="16838"/>
@@ -493,7 +852,7 @@
   <w:abstractNum w:abstractNumId="0">
     <w:nsid w:val="062736B6"/>
     <w:multiLevelType w:val="hybridMultilevel"/>
-    <w:tmpl w:val="5900CFEA"/>
+    <w:tmpl w:val="A742295E"/>
     <w:lvl w:ilvl="0" w:tplc="0809000F">
       <w:start w:val="1"/>
       <w:numFmt w:val="decimal"/>
@@ -577,6 +936,92 @@
     </w:lvl>
   </w:abstractNum>
   <w:abstractNum w:abstractNumId="1">
+    <w:nsid w:val="1CCA31CC"/>
+    <w:multiLevelType w:val="hybridMultilevel"/>
+    <w:tmpl w:val="412C9094"/>
+    <w:lvl w:ilvl="0" w:tplc="0809000F">
+      <w:start w:val="1"/>
+      <w:numFmt w:val="decimal"/>
+      <w:lvlText w:val="%1."/>
+      <w:lvlJc w:val="left"/>
+      <w:pPr>
+        <w:ind w:left="720" w:hanging="360"/>
+      </w:pPr>
+    </w:lvl>
+    <w:lvl w:ilvl="1" w:tplc="08090019" w:tentative="1">
+      <w:start w:val="1"/>
+      <w:numFmt w:val="lowerLetter"/>
+      <w:lvlText w:val="%2."/>
+      <w:lvlJc w:val="left"/>
+      <w:pPr>
+        <w:ind w:left="1440" w:hanging="360"/>
+      </w:pPr>
+    </w:lvl>
+    <w:lvl w:ilvl="2" w:tplc="0809001B" w:tentative="1">
+      <w:start w:val="1"/>
+      <w:numFmt w:val="lowerRoman"/>
+      <w:lvlText w:val="%3."/>
+      <w:lvlJc w:val="right"/>
+      <w:pPr>
+        <w:ind w:left="2160" w:hanging="180"/>
+      </w:pPr>
+    </w:lvl>
+    <w:lvl w:ilvl="3" w:tplc="0809000F" w:tentative="1">
+      <w:start w:val="1"/>
+      <w:numFmt w:val="decimal"/>
+      <w:lvlText w:val="%4."/>
+      <w:lvlJc w:val="left"/>
+      <w:pPr>
+        <w:ind w:left="2880" w:hanging="360"/>
+      </w:pPr>
+    </w:lvl>
+    <w:lvl w:ilvl="4" w:tplc="08090019" w:tentative="1">
+      <w:start w:val="1"/>
+      <w:numFmt w:val="lowerLetter"/>
+      <w:lvlText w:val="%5."/>
+      <w:lvlJc w:val="left"/>
+      <w:pPr>
+        <w:ind w:left="3600" w:hanging="360"/>
+      </w:pPr>
+    </w:lvl>
+    <w:lvl w:ilvl="5" w:tplc="0809001B" w:tentative="1">
+      <w:start w:val="1"/>
+      <w:numFmt w:val="lowerRoman"/>
+      <w:lvlText w:val="%6."/>
+      <w:lvlJc w:val="right"/>
+      <w:pPr>
+        <w:ind w:left="4320" w:hanging="180"/>
+      </w:pPr>
+    </w:lvl>
+    <w:lvl w:ilvl="6" w:tplc="0809000F" w:tentative="1">
+      <w:start w:val="1"/>
+      <w:numFmt w:val="decimal"/>
+      <w:lvlText w:val="%7."/>
+      <w:lvlJc w:val="left"/>
+      <w:pPr>
+        <w:ind w:left="5040" w:hanging="360"/>
+      </w:pPr>
+    </w:lvl>
+    <w:lvl w:ilvl="7" w:tplc="08090019" w:tentative="1">
+      <w:start w:val="1"/>
+      <w:numFmt w:val="lowerLetter"/>
+      <w:lvlText w:val="%8."/>
+      <w:lvlJc w:val="left"/>
+      <w:pPr>
+        <w:ind w:left="5760" w:hanging="360"/>
+      </w:pPr>
+    </w:lvl>
+    <w:lvl w:ilvl="8" w:tplc="0809001B" w:tentative="1">
+      <w:start w:val="1"/>
+      <w:numFmt w:val="lowerRoman"/>
+      <w:lvlText w:val="%9."/>
+      <w:lvlJc w:val="right"/>
+      <w:pPr>
+        <w:ind w:left="6480" w:hanging="180"/>
+      </w:pPr>
+    </w:lvl>
+  </w:abstractNum>
+  <w:abstractNum w:abstractNumId="2">
     <w:nsid w:val="33AC7E35"/>
     <w:multiLevelType w:val="hybridMultilevel"/>
     <w:tmpl w:val="F732D0E8"/>
@@ -662,7 +1107,7 @@
       </w:pPr>
     </w:lvl>
   </w:abstractNum>
-  <w:abstractNum w:abstractNumId="2">
+  <w:abstractNum w:abstractNumId="3">
     <w:nsid w:val="54CA1A30"/>
     <w:multiLevelType w:val="hybridMultilevel"/>
     <w:tmpl w:val="9E70A332"/>
@@ -748,14 +1193,106 @@
       </w:pPr>
     </w:lvl>
   </w:abstractNum>
+  <w:abstractNum w:abstractNumId="4">
+    <w:nsid w:val="72FB4CBB"/>
+    <w:multiLevelType w:val="hybridMultilevel"/>
+    <w:tmpl w:val="B148AE5C"/>
+    <w:lvl w:ilvl="0" w:tplc="0809000F">
+      <w:start w:val="1"/>
+      <w:numFmt w:val="decimal"/>
+      <w:lvlText w:val="%1."/>
+      <w:lvlJc w:val="left"/>
+      <w:pPr>
+        <w:ind w:left="720" w:hanging="360"/>
+      </w:pPr>
+    </w:lvl>
+    <w:lvl w:ilvl="1" w:tplc="08090019" w:tentative="1">
+      <w:start w:val="1"/>
+      <w:numFmt w:val="lowerLetter"/>
+      <w:lvlText w:val="%2."/>
+      <w:lvlJc w:val="left"/>
+      <w:pPr>
+        <w:ind w:left="1440" w:hanging="360"/>
+      </w:pPr>
+    </w:lvl>
+    <w:lvl w:ilvl="2" w:tplc="0809001B" w:tentative="1">
+      <w:start w:val="1"/>
+      <w:numFmt w:val="lowerRoman"/>
+      <w:lvlText w:val="%3."/>
+      <w:lvlJc w:val="right"/>
+      <w:pPr>
+        <w:ind w:left="2160" w:hanging="180"/>
+      </w:pPr>
+    </w:lvl>
+    <w:lvl w:ilvl="3" w:tplc="0809000F" w:tentative="1">
+      <w:start w:val="1"/>
+      <w:numFmt w:val="decimal"/>
+      <w:lvlText w:val="%4."/>
+      <w:lvlJc w:val="left"/>
+      <w:pPr>
+        <w:ind w:left="2880" w:hanging="360"/>
+      </w:pPr>
+    </w:lvl>
+    <w:lvl w:ilvl="4" w:tplc="08090019" w:tentative="1">
+      <w:start w:val="1"/>
+      <w:numFmt w:val="lowerLetter"/>
+      <w:lvlText w:val="%5."/>
+      <w:lvlJc w:val="left"/>
+      <w:pPr>
+        <w:ind w:left="3600" w:hanging="360"/>
+      </w:pPr>
+    </w:lvl>
+    <w:lvl w:ilvl="5" w:tplc="0809001B" w:tentative="1">
+      <w:start w:val="1"/>
+      <w:numFmt w:val="lowerRoman"/>
+      <w:lvlText w:val="%6."/>
+      <w:lvlJc w:val="right"/>
+      <w:pPr>
+        <w:ind w:left="4320" w:hanging="180"/>
+      </w:pPr>
+    </w:lvl>
+    <w:lvl w:ilvl="6" w:tplc="0809000F" w:tentative="1">
+      <w:start w:val="1"/>
+      <w:numFmt w:val="decimal"/>
+      <w:lvlText w:val="%7."/>
+      <w:lvlJc w:val="left"/>
+      <w:pPr>
+        <w:ind w:left="5040" w:hanging="360"/>
+      </w:pPr>
+    </w:lvl>
+    <w:lvl w:ilvl="7" w:tplc="08090019" w:tentative="1">
+      <w:start w:val="1"/>
+      <w:numFmt w:val="lowerLetter"/>
+      <w:lvlText w:val="%8."/>
+      <w:lvlJc w:val="left"/>
+      <w:pPr>
+        <w:ind w:left="5760" w:hanging="360"/>
+      </w:pPr>
+    </w:lvl>
+    <w:lvl w:ilvl="8" w:tplc="0809001B" w:tentative="1">
+      <w:start w:val="1"/>
+      <w:numFmt w:val="lowerRoman"/>
+      <w:lvlText w:val="%9."/>
+      <w:lvlJc w:val="right"/>
+      <w:pPr>
+        <w:ind w:left="6480" w:hanging="180"/>
+      </w:pPr>
+    </w:lvl>
+  </w:abstractNum>
   <w:num w:numId="1">
-    <w:abstractNumId w:val="2"/>
+    <w:abstractNumId w:val="3"/>
   </w:num>
   <w:num w:numId="2">
-    <w:abstractNumId w:val="1"/>
+    <w:abstractNumId w:val="2"/>
   </w:num>
   <w:num w:numId="3">
     <w:abstractNumId w:val="0"/>
+  </w:num>
+  <w:num w:numId="4">
+    <w:abstractNumId w:val="1"/>
+  </w:num>
+  <w:num w:numId="5">
+    <w:abstractNumId w:val="4"/>
   </w:num>
 </w:numbering>
 </file>

</xml_diff>

<commit_message>
added instruction details, and installation instructions
</commit_message>
<xml_diff>
--- a/Paper Work/User Documentation.docx
+++ b/Paper Work/User Documentation.docx
@@ -35,7 +35,10 @@
     </w:p>
     <w:p>
       <w:r>
-        <w:t>Installing software is very simple. Inside the ZIP file will a ‘setup.exe’ file, this will install the software automatically for you in the correct location, and download all necessary files. The software will</w:t>
+        <w:t>Installing software is very simple. Inside the ZIP file will a ‘setup.exe’ file, this will install the software automatically for you in the correct location, and download all ne</w:t>
+      </w:r>
+      <w:r>
+        <w:t>cessary files. The software will also attempt to install any other pieces of software that Saviour Backup System needs, all of which are official installs. Once the install is complete, the installed will start Saviour Backup System, and the main window will be displayed.</w:t>
       </w:r>
     </w:p>
     <w:p>
@@ -144,10 +147,17 @@
     </w:p>
     <w:p>
       <w:r>
-        <w:t>In order to make</w:t>
-      </w:r>
-      <w:bookmarkStart w:id="0" w:name="_GoBack"/>
-      <w:bookmarkEnd w:id="0"/>
+        <w:t xml:space="preserve">In order for the software to </w:t>
+      </w:r>
+      <w:r>
+        <w:t>back up</w:t>
+      </w:r>
+      <w:r>
+        <w:t xml:space="preserve"> your drive, it must </w:t>
+      </w:r>
+      <w:r>
+        <w:t>have a backup rule created for it.</w:t>
+      </w:r>
     </w:p>
     <w:p>
       <w:pPr>
@@ -170,7 +180,13 @@
         </w:numPr>
       </w:pPr>
       <w:r>
-        <w:t xml:space="preserve">Fill in the details in the new window. Hover over the boxes to find out information about </w:t>
+        <w:t xml:space="preserve">Fill in the details in the new window. Hover over the </w:t>
+      </w:r>
+      <w:r>
+        <w:t xml:space="preserve">input </w:t>
+      </w:r>
+      <w:r>
+        <w:t xml:space="preserve">boxes to find out information about </w:t>
       </w:r>
       <w:r>
         <w:t>what needs to go in there</w:t>
@@ -321,6 +337,11 @@
       </w:r>
     </w:p>
     <w:p>
+      <w:r>
+        <w:t>Obviously for a backup system to function properly, it needs to be able to back up drives. So here’s how to do it:</w:t>
+      </w:r>
+    </w:p>
+    <w:p>
       <w:pPr>
         <w:pStyle w:val="ListParagraph"/>
         <w:numPr>
@@ -368,6 +389,11 @@
       </w:pPr>
       <w:r>
         <w:t>Modify Rules</w:t>
+      </w:r>
+    </w:p>
+    <w:p>
+      <w:r>
+        <w:t>If a rule needs to be changed, for one reason or another. Then this is how it’s done:</w:t>
       </w:r>
     </w:p>
     <w:p>
@@ -553,6 +579,7 @@
           <w:noProof/>
           <w:lang w:eastAsia="en-GB"/>
         </w:rPr>
+        <w:lastRenderedPageBreak/>
         <w:drawing>
           <wp:anchor distT="0" distB="0" distL="114300" distR="114300" simplePos="0" relativeHeight="251661312" behindDoc="1" locked="0" layoutInCell="1" allowOverlap="1" wp14:anchorId="43968CE8" wp14:editId="01A88118">
             <wp:simplePos x="0" y="0"/>
@@ -638,6 +665,14 @@
       </w:r>
     </w:p>
     <w:p>
+      <w:r>
+        <w:t>So that you can keep track of the different backup processes, you can use the ‘Current Transfers’ window to view the currently running backups</w:t>
+      </w:r>
+      <w:r>
+        <w:t>.</w:t>
+      </w:r>
+    </w:p>
+    <w:p>
       <w:pPr>
         <w:pStyle w:val="ListParagraph"/>
         <w:numPr>
@@ -704,8 +739,17 @@
         <w:pStyle w:val="Heading2"/>
       </w:pPr>
       <w:r>
-        <w:lastRenderedPageBreak/>
         <w:t>Closing the program</w:t>
+      </w:r>
+    </w:p>
+    <w:p>
+      <w:r>
+        <w:t>Closing the program is something that e</w:t>
+      </w:r>
+      <w:bookmarkStart w:id="0" w:name="_GoBack"/>
+      <w:bookmarkEnd w:id="0"/>
+      <w:r>
+        <w:t>veryone is going to need to do eventually, but closing it completely is a bit more confusing.</w:t>
       </w:r>
     </w:p>
     <w:p>
@@ -812,7 +856,10 @@
         <w:t>To close the main window, press the ‘X’ in the top right corner</w:t>
       </w:r>
       <w:r>
-        <w:t>. Note, Saviour Backup System is still running.</w:t>
+        <w:t xml:space="preserve">. </w:t>
+      </w:r>
+      <w:r>
+        <w:t>A dialog will then display on the task bar, reminding that the software is still running, which it is.</w:t>
       </w:r>
     </w:p>
     <w:p>

</xml_diff>

<commit_message>
Added diagram of main window for user documentation
</commit_message>
<xml_diff>
--- a/Paper Work/User Documentation.docx
+++ b/Paper Work/User Documentation.docx
@@ -43,7 +43,20 @@
     </w:p>
     <w:p>
       <w:pPr>
-        <w:pStyle w:val="Heading1"/>
+        <w:pStyle w:val="Heading2"/>
+      </w:pPr>
+      <w:r>
+        <w:t>User Interface</w:t>
+      </w:r>
+    </w:p>
+    <w:p>
+      <w:r>
+        <w:t>The main user interface has been designed to be very simple and clean, and yet display all the information you would need!</w:t>
+      </w:r>
+    </w:p>
+    <w:p>
+      <w:pPr>
+        <w:jc w:val="center"/>
       </w:pPr>
       <w:r>
         <w:rPr>
@@ -51,13 +64,80 @@
           <w:lang w:eastAsia="en-GB"/>
         </w:rPr>
         <w:drawing>
-          <wp:anchor distT="0" distB="0" distL="114300" distR="114300" simplePos="0" relativeHeight="251658240" behindDoc="1" locked="0" layoutInCell="1" allowOverlap="1" wp14:anchorId="42D91697" wp14:editId="1D447134">
+          <wp:inline distT="0" distB="0" distL="0" distR="0">
+            <wp:extent cx="6038490" cy="3394847"/>
+            <wp:effectExtent l="0" t="57150" r="248285" b="224790"/>
+            <wp:docPr id="7" name="Picture 7"/>
+            <wp:cNvGraphicFramePr>
+              <a:graphicFrameLocks xmlns:a="http://schemas.openxmlformats.org/drawingml/2006/main" noChangeAspect="1"/>
+            </wp:cNvGraphicFramePr>
+            <a:graphic xmlns:a="http://schemas.openxmlformats.org/drawingml/2006/main">
+              <a:graphicData uri="http://schemas.openxmlformats.org/drawingml/2006/picture">
+                <pic:pic xmlns:pic="http://schemas.openxmlformats.org/drawingml/2006/picture">
+                  <pic:nvPicPr>
+                    <pic:cNvPr id="7" name="Main Window Diagram.png"/>
+                    <pic:cNvPicPr/>
+                  </pic:nvPicPr>
+                  <pic:blipFill>
+                    <a:blip r:embed="rId5">
+                      <a:extLst>
+                        <a:ext uri="{28A0092B-C50C-407E-A947-70E740481C1C}">
+                          <a14:useLocalDpi xmlns:a14="http://schemas.microsoft.com/office/drawing/2010/main" val="0"/>
+                        </a:ext>
+                      </a:extLst>
+                    </a:blip>
+                    <a:stretch>
+                      <a:fillRect/>
+                    </a:stretch>
+                  </pic:blipFill>
+                  <pic:spPr>
+                    <a:xfrm>
+                      <a:off x="0" y="0"/>
+                      <a:ext cx="6056073" cy="3404732"/>
+                    </a:xfrm>
+                    <a:prstGeom prst="rect">
+                      <a:avLst/>
+                    </a:prstGeom>
+                    <a:ln>
+                      <a:noFill/>
+                    </a:ln>
+                    <a:effectLst>
+                      <a:outerShdw blurRad="292100" dist="139700" dir="2700000" algn="tl" rotWithShape="0">
+                        <a:srgbClr val="333333">
+                          <a:alpha val="65000"/>
+                        </a:srgbClr>
+                      </a:outerShdw>
+                    </a:effectLst>
+                  </pic:spPr>
+                </pic:pic>
+              </a:graphicData>
+            </a:graphic>
+          </wp:inline>
+        </w:drawing>
+      </w:r>
+    </w:p>
+    <w:p>
+      <w:pPr>
+        <w:pStyle w:val="Heading2"/>
+      </w:pPr>
+      <w:r>
+        <w:t>Adding a Backup Record</w:t>
+      </w:r>
+    </w:p>
+    <w:p>
+      <w:r>
+        <w:rPr>
+          <w:noProof/>
+          <w:lang w:eastAsia="en-GB"/>
+        </w:rPr>
+        <w:drawing>
+          <wp:anchor distT="0" distB="0" distL="114300" distR="114300" simplePos="0" relativeHeight="251658240" behindDoc="1" locked="0" layoutInCell="1" allowOverlap="1" wp14:anchorId="17386798" wp14:editId="69EAF79A">
             <wp:simplePos x="0" y="0"/>
-            <wp:positionH relativeFrom="margin">
-              <wp:align>right</wp:align>
+            <wp:positionH relativeFrom="page">
+              <wp:posOffset>5548942</wp:posOffset>
             </wp:positionH>
             <wp:positionV relativeFrom="paragraph">
-              <wp:posOffset>201362</wp:posOffset>
+              <wp:posOffset>160440</wp:posOffset>
             </wp:positionV>
             <wp:extent cx="1530985" cy="1262380"/>
             <wp:effectExtent l="152400" t="152400" r="354965" b="356870"/>
@@ -91,7 +171,7 @@
                     <pic:cNvPicPr/>
                   </pic:nvPicPr>
                   <pic:blipFill>
-                    <a:blip r:embed="rId5" cstate="print">
+                    <a:blip r:embed="rId6" cstate="print">
                       <a:extLst>
                         <a:ext uri="{28A0092B-C50C-407E-A947-70E740481C1C}">
                           <a14:useLocalDpi xmlns:a14="http://schemas.microsoft.com/office/drawing/2010/main" val="0"/>
@@ -134,19 +214,6 @@
         </w:drawing>
       </w:r>
       <w:r>
-        <w:t>Backup Process</w:t>
-      </w:r>
-    </w:p>
-    <w:p>
-      <w:pPr>
-        <w:pStyle w:val="Heading2"/>
-      </w:pPr>
-      <w:r>
-        <w:t>Adding a Backup Record</w:t>
-      </w:r>
-    </w:p>
-    <w:p>
-      <w:r>
         <w:t xml:space="preserve">In order for the software to </w:t>
       </w:r>
       <w:r>
@@ -230,6 +297,8 @@
       <w:r>
         <w:t>.</w:t>
       </w:r>
+      <w:bookmarkStart w:id="0" w:name="_GoBack"/>
+      <w:bookmarkEnd w:id="0"/>
     </w:p>
     <w:p>
       <w:pPr>
@@ -240,6 +309,7 @@
           <w:noProof/>
           <w:lang w:eastAsia="en-GB"/>
         </w:rPr>
+        <w:lastRenderedPageBreak/>
         <w:drawing>
           <wp:anchor distT="0" distB="0" distL="114300" distR="114300" simplePos="0" relativeHeight="251659264" behindDoc="1" locked="0" layoutInCell="1" allowOverlap="1" wp14:anchorId="283420DD" wp14:editId="72DD74FB">
             <wp:simplePos x="0" y="0"/>
@@ -281,7 +351,7 @@
                     <pic:cNvPicPr/>
                   </pic:nvPicPr>
                   <pic:blipFill rotWithShape="1">
-                    <a:blip r:embed="rId6" cstate="print">
+                    <a:blip r:embed="rId7" cstate="print">
                       <a:extLst>
                         <a:ext uri="{28A0092B-C50C-407E-A947-70E740481C1C}">
                           <a14:useLocalDpi xmlns:a14="http://schemas.microsoft.com/office/drawing/2010/main" val="0"/>
@@ -459,7 +529,7 @@
                     <pic:cNvPicPr/>
                   </pic:nvPicPr>
                   <pic:blipFill>
-                    <a:blip r:embed="rId7" cstate="print">
+                    <a:blip r:embed="rId8" cstate="print">
                       <a:extLst>
                         <a:ext uri="{28A0092B-C50C-407E-A947-70E740481C1C}">
                           <a14:useLocalDpi xmlns:a14="http://schemas.microsoft.com/office/drawing/2010/main" val="0"/>
@@ -579,7 +649,6 @@
           <w:noProof/>
           <w:lang w:eastAsia="en-GB"/>
         </w:rPr>
-        <w:lastRenderedPageBreak/>
         <w:drawing>
           <wp:anchor distT="0" distB="0" distL="114300" distR="114300" simplePos="0" relativeHeight="251661312" behindDoc="1" locked="0" layoutInCell="1" allowOverlap="1" wp14:anchorId="43968CE8" wp14:editId="01A88118">
             <wp:simplePos x="0" y="0"/>
@@ -618,7 +687,7 @@
                     <pic:cNvPicPr/>
                   </pic:nvPicPr>
                   <pic:blipFill>
-                    <a:blip r:embed="rId8" cstate="print">
+                    <a:blip r:embed="rId9" cstate="print">
                       <a:extLst>
                         <a:ext uri="{28A0092B-C50C-407E-A947-70E740481C1C}">
                           <a14:useLocalDpi xmlns:a14="http://schemas.microsoft.com/office/drawing/2010/main" val="0"/>
@@ -744,12 +813,7 @@
     </w:p>
     <w:p>
       <w:r>
-        <w:t>Closing the program is something that e</w:t>
-      </w:r>
-      <w:bookmarkStart w:id="0" w:name="_GoBack"/>
-      <w:bookmarkEnd w:id="0"/>
-      <w:r>
-        <w:t>veryone is going to need to do eventually, but closing it completely is a bit more confusing.</w:t>
+        <w:t>Closing the program is something that everyone is going to need to do eventually, but closing it completely is a bit more confusing.</w:t>
       </w:r>
     </w:p>
     <w:p>
@@ -761,18 +825,36 @@
         </w:numPr>
       </w:pPr>
       <w:r>
+        <w:t>To close the main window, press the ‘X’ in the top right corner</w:t>
+      </w:r>
+      <w:r>
+        <w:t xml:space="preserve">. </w:t>
+      </w:r>
+      <w:r>
+        <w:t>A dialog will then display on the task bar, reminding that the software is still running, which it is.</w:t>
+      </w:r>
+    </w:p>
+    <w:p>
+      <w:pPr>
+        <w:pStyle w:val="ListParagraph"/>
+        <w:numPr>
+          <w:ilvl w:val="0"/>
+          <w:numId w:val="5"/>
+        </w:numPr>
+      </w:pPr>
+      <w:r>
         <w:rPr>
           <w:noProof/>
           <w:lang w:eastAsia="en-GB"/>
         </w:rPr>
         <w:drawing>
-          <wp:anchor distT="0" distB="0" distL="114300" distR="114300" simplePos="0" relativeHeight="251662336" behindDoc="1" locked="0" layoutInCell="1" allowOverlap="1" wp14:anchorId="3A67C5CF" wp14:editId="3A1C7C41">
+          <wp:anchor distT="0" distB="0" distL="114300" distR="114300" simplePos="0" relativeHeight="251662336" behindDoc="1" locked="0" layoutInCell="1" allowOverlap="1" wp14:anchorId="6CECD912" wp14:editId="555080FF">
             <wp:simplePos x="0" y="0"/>
-            <wp:positionH relativeFrom="column">
-              <wp:posOffset>4253230</wp:posOffset>
+            <wp:positionH relativeFrom="margin">
+              <wp:align>left</wp:align>
             </wp:positionH>
             <wp:positionV relativeFrom="paragraph">
-              <wp:posOffset>328930</wp:posOffset>
+              <wp:posOffset>56156</wp:posOffset>
             </wp:positionV>
             <wp:extent cx="2251710" cy="628650"/>
             <wp:effectExtent l="152400" t="152400" r="358140" b="361950"/>
@@ -806,7 +888,7 @@
                     <pic:cNvPicPr/>
                   </pic:nvPicPr>
                   <pic:blipFill rotWithShape="1">
-                    <a:blip r:embed="rId9">
+                    <a:blip r:embed="rId10">
                       <a:extLst>
                         <a:ext uri="{28A0092B-C50C-407E-A947-70E740481C1C}">
                           <a14:useLocalDpi xmlns:a14="http://schemas.microsoft.com/office/drawing/2010/main" val="0"/>
@@ -852,24 +934,6 @@
           </wp:anchor>
         </w:drawing>
       </w:r>
-      <w:r>
-        <w:t>To close the main window, press the ‘X’ in the top right corner</w:t>
-      </w:r>
-      <w:r>
-        <w:t xml:space="preserve">. </w:t>
-      </w:r>
-      <w:r>
-        <w:t>A dialog will then display on the task bar, reminding that the software is still running, which it is.</w:t>
-      </w:r>
-    </w:p>
-    <w:p>
-      <w:pPr>
-        <w:pStyle w:val="ListParagraph"/>
-        <w:numPr>
-          <w:ilvl w:val="0"/>
-          <w:numId w:val="5"/>
-        </w:numPr>
-      </w:pPr>
       <w:r>
         <w:t>To close the system completely, right click on the Saviour Backup System icon in the notification tray and select ‘Close Program’.</w:t>
       </w:r>

</xml_diff>

<commit_message>
Added title page and more titles
</commit_message>
<xml_diff>
--- a/Paper Work/User Documentation.docx
+++ b/Paper Work/User Documentation.docx
@@ -2,15 +2,1221 @@
 <file path=word/document.xml><?xml version="1.0" encoding="utf-8"?>
 <w:document xmlns:wpc="http://schemas.microsoft.com/office/word/2010/wordprocessingCanvas" xmlns:mc="http://schemas.openxmlformats.org/markup-compatibility/2006" xmlns:o="urn:schemas-microsoft-com:office:office" xmlns:r="http://schemas.openxmlformats.org/officeDocument/2006/relationships" xmlns:m="http://schemas.openxmlformats.org/officeDocument/2006/math" xmlns:v="urn:schemas-microsoft-com:vml" xmlns:wp14="http://schemas.microsoft.com/office/word/2010/wordprocessingDrawing" xmlns:wp="http://schemas.openxmlformats.org/drawingml/2006/wordprocessingDrawing" xmlns:w10="urn:schemas-microsoft-com:office:word" xmlns:w="http://schemas.openxmlformats.org/wordprocessingml/2006/main" xmlns:w14="http://schemas.microsoft.com/office/word/2010/wordml" xmlns:w15="http://schemas.microsoft.com/office/word/2012/wordml" xmlns:wpg="http://schemas.microsoft.com/office/word/2010/wordprocessingGroup" xmlns:wpi="http://schemas.microsoft.com/office/word/2010/wordprocessingInk" xmlns:wne="http://schemas.microsoft.com/office/word/2006/wordml" xmlns:wps="http://schemas.microsoft.com/office/word/2010/wordprocessingShape" mc:Ignorable="w14 w15 wp14">
   <w:body>
-    <w:p>
-      <w:pPr>
-        <w:pStyle w:val="Title"/>
-        <w:spacing w:before="240"/>
-      </w:pPr>
-      <w:r>
-        <w:t>Saviour Backup System User Guide</w:t>
-      </w:r>
-    </w:p>
+    <w:sdt>
+      <w:sdtPr>
+        <w:id w:val="1026287940"/>
+        <w:docPartObj>
+          <w:docPartGallery w:val="Cover Pages"/>
+          <w:docPartUnique/>
+        </w:docPartObj>
+      </w:sdtPr>
+      <w:sdtContent>
+        <w:p>
+          <w:r>
+            <w:rPr>
+              <w:noProof/>
+              <w:lang w:eastAsia="en-GB"/>
+            </w:rPr>
+            <mc:AlternateContent>
+              <mc:Choice Requires="wpg">
+                <w:drawing>
+                  <wp:anchor distT="0" distB="0" distL="114300" distR="114300" simplePos="0" relativeHeight="251664384" behindDoc="1" locked="0" layoutInCell="1" allowOverlap="1">
+                    <wp:simplePos x="0" y="0"/>
+                    <wp:positionH relativeFrom="page">
+                      <wp:align>center</wp:align>
+                    </wp:positionH>
+                    <wp:positionV relativeFrom="page">
+                      <wp:align>center</wp:align>
+                    </wp:positionV>
+                    <wp:extent cx="6852920" cy="9142730"/>
+                    <wp:effectExtent l="0" t="0" r="2540" b="133985"/>
+                    <wp:wrapNone/>
+                    <wp:docPr id="119" name="Group 119"/>
+                    <wp:cNvGraphicFramePr/>
+                    <a:graphic xmlns:a="http://schemas.openxmlformats.org/drawingml/2006/main">
+                      <a:graphicData uri="http://schemas.microsoft.com/office/word/2010/wordprocessingGroup">
+                        <wpg:wgp>
+                          <wpg:cNvGrpSpPr/>
+                          <wpg:grpSpPr>
+                            <a:xfrm>
+                              <a:off x="0" y="0"/>
+                              <a:ext cx="6858000" cy="9271750"/>
+                              <a:chOff x="0" y="0"/>
+                              <a:chExt cx="6858000" cy="9271750"/>
+                            </a:xfrm>
+                          </wpg:grpSpPr>
+                          <wps:wsp>
+                            <wps:cNvPr id="120" name="Rectangle 120"/>
+                            <wps:cNvSpPr/>
+                            <wps:spPr>
+                              <a:xfrm>
+                                <a:off x="0" y="7315200"/>
+                                <a:ext cx="6858000" cy="143182"/>
+                              </a:xfrm>
+                              <a:prstGeom prst="rect">
+                                <a:avLst/>
+                              </a:prstGeom>
+                              <a:solidFill>
+                                <a:schemeClr val="accent1"/>
+                              </a:solidFill>
+                              <a:ln>
+                                <a:noFill/>
+                              </a:ln>
+                            </wps:spPr>
+                            <wps:style>
+                              <a:lnRef idx="2">
+                                <a:schemeClr val="accent1">
+                                  <a:shade val="50000"/>
+                                </a:schemeClr>
+                              </a:lnRef>
+                              <a:fillRef idx="1">
+                                <a:schemeClr val="accent1"/>
+                              </a:fillRef>
+                              <a:effectRef idx="0">
+                                <a:schemeClr val="accent1"/>
+                              </a:effectRef>
+                              <a:fontRef idx="minor">
+                                <a:schemeClr val="lt1"/>
+                              </a:fontRef>
+                            </wps:style>
+                            <wps:bodyPr rot="0" spcFirstLastPara="0" vertOverflow="overflow" horzOverflow="overflow" vert="horz" wrap="square" lIns="91440" tIns="45720" rIns="91440" bIns="45720" numCol="1" spcCol="0" rtlCol="0" fromWordArt="0" anchor="ctr" anchorCtr="0" forceAA="0" compatLnSpc="1">
+                              <a:prstTxWarp prst="textNoShape">
+                                <a:avLst/>
+                              </a:prstTxWarp>
+                              <a:noAutofit/>
+                            </wps:bodyPr>
+                          </wps:wsp>
+                          <wps:wsp>
+                            <wps:cNvPr id="121" name="Rectangle 121"/>
+                            <wps:cNvSpPr/>
+                            <wps:spPr>
+                              <a:xfrm>
+                                <a:off x="0" y="7439025"/>
+                                <a:ext cx="6858000" cy="1832725"/>
+                              </a:xfrm>
+                              <a:prstGeom prst="rect">
+                                <a:avLst/>
+                              </a:prstGeom>
+                              <a:solidFill>
+                                <a:schemeClr val="accent2"/>
+                              </a:solidFill>
+                              <a:ln>
+                                <a:noFill/>
+                              </a:ln>
+                            </wps:spPr>
+                            <wps:style>
+                              <a:lnRef idx="2">
+                                <a:schemeClr val="accent1">
+                                  <a:shade val="50000"/>
+                                </a:schemeClr>
+                              </a:lnRef>
+                              <a:fillRef idx="1">
+                                <a:schemeClr val="accent1"/>
+                              </a:fillRef>
+                              <a:effectRef idx="0">
+                                <a:schemeClr val="accent1"/>
+                              </a:effectRef>
+                              <a:fontRef idx="minor">
+                                <a:schemeClr val="lt1"/>
+                              </a:fontRef>
+                            </wps:style>
+                            <wps:txbx>
+                              <w:txbxContent>
+                                <w:sdt>
+                                  <w:sdtPr>
+                                    <w:rPr>
+                                      <w:color w:val="FFFFFF" w:themeColor="background1"/>
+                                      <w:sz w:val="32"/>
+                                      <w:szCs w:val="32"/>
+                                    </w:rPr>
+                                    <w:alias w:val="Author"/>
+                                    <w:tag w:val=""/>
+                                    <w:id w:val="884141857"/>
+                                    <w:dataBinding w:prefixMappings="xmlns:ns0='http://purl.org/dc/elements/1.1/' xmlns:ns1='http://schemas.openxmlformats.org/package/2006/metadata/core-properties' " w:xpath="/ns1:coreProperties[1]/ns0:creator[1]" w:storeItemID="{6C3C8BC8-F283-45AE-878A-BAB7291924A1}"/>
+                                    <w:text/>
+                                  </w:sdtPr>
+                                  <w:sdtContent>
+                                    <w:p>
+                                      <w:pPr>
+                                        <w:pStyle w:val="NoSpacing"/>
+                                        <w:rPr>
+                                          <w:color w:val="FFFFFF" w:themeColor="background1"/>
+                                          <w:sz w:val="32"/>
+                                          <w:szCs w:val="32"/>
+                                        </w:rPr>
+                                      </w:pPr>
+                                      <w:r>
+                                        <w:rPr>
+                                          <w:color w:val="FFFFFF" w:themeColor="background1"/>
+                                          <w:sz w:val="32"/>
+                                          <w:szCs w:val="32"/>
+                                          <w:lang w:val="en-GB"/>
+                                        </w:rPr>
+                                        <w:t>Jake Howard</w:t>
+                                      </w:r>
+                                    </w:p>
+                                  </w:sdtContent>
+                                </w:sdt>
+                                <w:p>
+                                  <w:pPr>
+                                    <w:pStyle w:val="NoSpacing"/>
+                                    <w:rPr>
+                                      <w:caps/>
+                                      <w:color w:val="FFFFFF" w:themeColor="background1"/>
+                                    </w:rPr>
+                                  </w:pPr>
+                                  <w:sdt>
+                                    <w:sdtPr>
+                                      <w:rPr>
+                                        <w:caps/>
+                                        <w:color w:val="FFFFFF" w:themeColor="background1"/>
+                                      </w:rPr>
+                                      <w:alias w:val="Company"/>
+                                      <w:tag w:val=""/>
+                                      <w:id w:val="922067218"/>
+                                      <w:dataBinding w:prefixMappings="xmlns:ns0='http://schemas.openxmlformats.org/officeDocument/2006/extended-properties' " w:xpath="/ns0:Properties[1]/ns0:Company[1]" w:storeItemID="{6668398D-A668-4E3E-A5EB-62B293D839F1}"/>
+                                      <w:text/>
+                                    </w:sdtPr>
+                                    <w:sdtContent>
+                                      <w:r>
+                                        <w:rPr>
+                                          <w:caps/>
+                                          <w:color w:val="FFFFFF" w:themeColor="background1"/>
+                                        </w:rPr>
+                                        <w:t>Saviour Backup System</w:t>
+                                      </w:r>
+                                    </w:sdtContent>
+                                  </w:sdt>
+                                  <w:r>
+                                    <w:rPr>
+                                      <w:caps/>
+                                      <w:color w:val="FFFFFF" w:themeColor="background1"/>
+                                    </w:rPr>
+                                    <w:t xml:space="preserve"> </w:t>
+                                  </w:r>
+                                </w:p>
+                              </w:txbxContent>
+                            </wps:txbx>
+                            <wps:bodyPr rot="0" spcFirstLastPara="0" vertOverflow="overflow" horzOverflow="overflow" vert="horz" wrap="square" lIns="457200" tIns="182880" rIns="457200" bIns="457200" numCol="1" spcCol="0" rtlCol="0" fromWordArt="0" anchor="b" anchorCtr="0" forceAA="0" compatLnSpc="1">
+                              <a:prstTxWarp prst="textNoShape">
+                                <a:avLst/>
+                              </a:prstTxWarp>
+                              <a:noAutofit/>
+                            </wps:bodyPr>
+                          </wps:wsp>
+                          <wps:wsp>
+                            <wps:cNvPr id="122" name="Text Box 122"/>
+                            <wps:cNvSpPr txBox="1"/>
+                            <wps:spPr>
+                              <a:xfrm>
+                                <a:off x="0" y="0"/>
+                                <a:ext cx="6858000" cy="7315200"/>
+                              </a:xfrm>
+                              <a:prstGeom prst="rect">
+                                <a:avLst/>
+                              </a:prstGeom>
+                              <a:noFill/>
+                              <a:ln w="6350">
+                                <a:noFill/>
+                              </a:ln>
+                              <a:effectLst/>
+                            </wps:spPr>
+                            <wps:style>
+                              <a:lnRef idx="0">
+                                <a:schemeClr val="accent1"/>
+                              </a:lnRef>
+                              <a:fillRef idx="0">
+                                <a:schemeClr val="accent1"/>
+                              </a:fillRef>
+                              <a:effectRef idx="0">
+                                <a:schemeClr val="accent1"/>
+                              </a:effectRef>
+                              <a:fontRef idx="minor">
+                                <a:schemeClr val="dk1"/>
+                              </a:fontRef>
+                            </wps:style>
+                            <wps:txbx>
+                              <w:txbxContent>
+                                <w:sdt>
+                                  <w:sdtPr>
+                                    <w:rPr>
+                                      <w:rFonts w:asciiTheme="majorHAnsi" w:eastAsiaTheme="majorEastAsia" w:hAnsiTheme="majorHAnsi" w:cstheme="majorBidi"/>
+                                      <w:color w:val="595959" w:themeColor="text1" w:themeTint="A6"/>
+                                      <w:sz w:val="108"/>
+                                      <w:szCs w:val="108"/>
+                                      <w:lang w:val="en-GB"/>
+                                    </w:rPr>
+                                    <w:alias w:val="Title"/>
+                                    <w:tag w:val=""/>
+                                    <w:id w:val="-1476986296"/>
+                                    <w:dataBinding w:prefixMappings="xmlns:ns0='http://purl.org/dc/elements/1.1/' xmlns:ns1='http://schemas.openxmlformats.org/package/2006/metadata/core-properties' " w:xpath="/ns1:coreProperties[1]/ns0:title[1]" w:storeItemID="{6C3C8BC8-F283-45AE-878A-BAB7291924A1}"/>
+                                    <w:text/>
+                                  </w:sdtPr>
+                                  <w:sdtContent>
+                                    <w:p>
+                                      <w:pPr>
+                                        <w:pStyle w:val="NoSpacing"/>
+                                        <w:pBdr>
+                                          <w:bottom w:val="single" w:sz="6" w:space="4" w:color="7F7F7F" w:themeColor="text1" w:themeTint="80"/>
+                                        </w:pBdr>
+                                        <w:rPr>
+                                          <w:rFonts w:asciiTheme="majorHAnsi" w:eastAsiaTheme="majorEastAsia" w:hAnsiTheme="majorHAnsi" w:cstheme="majorBidi"/>
+                                          <w:color w:val="595959" w:themeColor="text1" w:themeTint="A6"/>
+                                          <w:sz w:val="108"/>
+                                          <w:szCs w:val="108"/>
+                                        </w:rPr>
+                                      </w:pPr>
+                                      <w:r>
+                                        <w:rPr>
+                                          <w:rFonts w:asciiTheme="majorHAnsi" w:eastAsiaTheme="majorEastAsia" w:hAnsiTheme="majorHAnsi" w:cstheme="majorBidi"/>
+                                          <w:color w:val="595959" w:themeColor="text1" w:themeTint="A6"/>
+                                          <w:sz w:val="108"/>
+                                          <w:szCs w:val="108"/>
+                                          <w:lang w:val="en-GB"/>
+                                        </w:rPr>
+                                        <w:t xml:space="preserve">Saviour Backup System </w:t>
+                                      </w:r>
+                                    </w:p>
+                                  </w:sdtContent>
+                                </w:sdt>
+                                <w:sdt>
+                                  <w:sdtPr>
+                                    <w:rPr>
+                                      <w:caps/>
+                                      <w:color w:val="44546A" w:themeColor="text2"/>
+                                      <w:sz w:val="36"/>
+                                      <w:szCs w:val="36"/>
+                                    </w:rPr>
+                                    <w:alias w:val="Subtitle"/>
+                                    <w:tag w:val=""/>
+                                    <w:id w:val="157346227"/>
+                                    <w:dataBinding w:prefixMappings="xmlns:ns0='http://purl.org/dc/elements/1.1/' xmlns:ns1='http://schemas.openxmlformats.org/package/2006/metadata/core-properties' " w:xpath="/ns1:coreProperties[1]/ns0:subject[1]" w:storeItemID="{6C3C8BC8-F283-45AE-878A-BAB7291924A1}"/>
+                                    <w:text/>
+                                  </w:sdtPr>
+                                  <w:sdtContent>
+                                    <w:p>
+                                      <w:pPr>
+                                        <w:pStyle w:val="NoSpacing"/>
+                                        <w:spacing w:before="240"/>
+                                        <w:rPr>
+                                          <w:caps/>
+                                          <w:color w:val="44546A" w:themeColor="text2"/>
+                                          <w:sz w:val="36"/>
+                                          <w:szCs w:val="36"/>
+                                        </w:rPr>
+                                      </w:pPr>
+                                      <w:r>
+                                        <w:rPr>
+                                          <w:caps/>
+                                          <w:color w:val="44546A" w:themeColor="text2"/>
+                                          <w:sz w:val="36"/>
+                                          <w:szCs w:val="36"/>
+                                        </w:rPr>
+                                        <w:t>User Manual</w:t>
+                                      </w:r>
+                                    </w:p>
+                                  </w:sdtContent>
+                                </w:sdt>
+                              </w:txbxContent>
+                            </wps:txbx>
+                            <wps:bodyPr rot="0" spcFirstLastPara="0" vertOverflow="overflow" horzOverflow="overflow" vert="horz" wrap="square" lIns="457200" tIns="457200" rIns="457200" bIns="457200" numCol="1" spcCol="0" rtlCol="0" fromWordArt="0" anchor="ctr" anchorCtr="0" forceAA="0" compatLnSpc="1">
+                              <a:prstTxWarp prst="textNoShape">
+                                <a:avLst/>
+                              </a:prstTxWarp>
+                              <a:noAutofit/>
+                            </wps:bodyPr>
+                          </wps:wsp>
+                        </wpg:wgp>
+                      </a:graphicData>
+                    </a:graphic>
+                    <wp14:sizeRelH relativeFrom="page">
+                      <wp14:pctWidth>88200</wp14:pctWidth>
+                    </wp14:sizeRelH>
+                    <wp14:sizeRelV relativeFrom="page">
+                      <wp14:pctHeight>90900</wp14:pctHeight>
+                    </wp14:sizeRelV>
+                  </wp:anchor>
+                </w:drawing>
+              </mc:Choice>
+              <mc:Fallback>
+                <w:pict>
+                  <v:group id="Group 119" o:spid="_x0000_s1026" style="position:absolute;margin-left:0;margin-top:0;width:539.6pt;height:719.9pt;z-index:-251652096;mso-width-percent:882;mso-height-percent:909;mso-position-horizontal:center;mso-position-horizontal-relative:page;mso-position-vertical:center;mso-position-vertical-relative:page;mso-width-percent:882;mso-height-percent:909" coordsize="68580,92717" o:gfxdata="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">
+                    <v:rect id="Rectangle 120" o:spid="_x0000_s1027" style="position:absolute;top:73152;width:68580;height:1431;visibility:visible;mso-wrap-style:square;v-text-anchor:middle" o:gfxdata="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" fillcolor="#5b9bd5 [3204]" stroked="f" strokeweight="1pt"/>
+                    <v:rect id="Rectangle 121" o:spid="_x0000_s1028" style="position:absolute;top:74390;width:68580;height:18327;visibility:visible;mso-wrap-style:square;v-text-anchor:bottom" o:gfxdata="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" fillcolor="#ed7d31 [3205]" stroked="f" strokeweight="1pt">
+                      <v:textbox inset="36pt,14.4pt,36pt,36pt">
+                        <w:txbxContent>
+                          <w:sdt>
+                            <w:sdtPr>
+                              <w:rPr>
+                                <w:color w:val="FFFFFF" w:themeColor="background1"/>
+                                <w:sz w:val="32"/>
+                                <w:szCs w:val="32"/>
+                              </w:rPr>
+                              <w:alias w:val="Author"/>
+                              <w:tag w:val=""/>
+                              <w:id w:val="884141857"/>
+                              <w:dataBinding w:prefixMappings="xmlns:ns0='http://purl.org/dc/elements/1.1/' xmlns:ns1='http://schemas.openxmlformats.org/package/2006/metadata/core-properties' " w:xpath="/ns1:coreProperties[1]/ns0:creator[1]" w:storeItemID="{6C3C8BC8-F283-45AE-878A-BAB7291924A1}"/>
+                              <w:text/>
+                            </w:sdtPr>
+                            <w:sdtContent>
+                              <w:p>
+                                <w:pPr>
+                                  <w:pStyle w:val="NoSpacing"/>
+                                  <w:rPr>
+                                    <w:color w:val="FFFFFF" w:themeColor="background1"/>
+                                    <w:sz w:val="32"/>
+                                    <w:szCs w:val="32"/>
+                                  </w:rPr>
+                                </w:pPr>
+                                <w:r>
+                                  <w:rPr>
+                                    <w:color w:val="FFFFFF" w:themeColor="background1"/>
+                                    <w:sz w:val="32"/>
+                                    <w:szCs w:val="32"/>
+                                    <w:lang w:val="en-GB"/>
+                                  </w:rPr>
+                                  <w:t>Jake Howard</w:t>
+                                </w:r>
+                              </w:p>
+                            </w:sdtContent>
+                          </w:sdt>
+                          <w:p>
+                            <w:pPr>
+                              <w:pStyle w:val="NoSpacing"/>
+                              <w:rPr>
+                                <w:caps/>
+                                <w:color w:val="FFFFFF" w:themeColor="background1"/>
+                              </w:rPr>
+                            </w:pPr>
+                            <w:sdt>
+                              <w:sdtPr>
+                                <w:rPr>
+                                  <w:caps/>
+                                  <w:color w:val="FFFFFF" w:themeColor="background1"/>
+                                </w:rPr>
+                                <w:alias w:val="Company"/>
+                                <w:tag w:val=""/>
+                                <w:id w:val="922067218"/>
+                                <w:dataBinding w:prefixMappings="xmlns:ns0='http://schemas.openxmlformats.org/officeDocument/2006/extended-properties' " w:xpath="/ns0:Properties[1]/ns0:Company[1]" w:storeItemID="{6668398D-A668-4E3E-A5EB-62B293D839F1}"/>
+                                <w:text/>
+                              </w:sdtPr>
+                              <w:sdtContent>
+                                <w:r>
+                                  <w:rPr>
+                                    <w:caps/>
+                                    <w:color w:val="FFFFFF" w:themeColor="background1"/>
+                                  </w:rPr>
+                                  <w:t>Saviour Backup System</w:t>
+                                </w:r>
+                              </w:sdtContent>
+                            </w:sdt>
+                            <w:r>
+                              <w:rPr>
+                                <w:caps/>
+                                <w:color w:val="FFFFFF" w:themeColor="background1"/>
+                              </w:rPr>
+                              <w:t xml:space="preserve"> </w:t>
+                            </w:r>
+                          </w:p>
+                        </w:txbxContent>
+                      </v:textbox>
+                    </v:rect>
+                    <v:shapetype id="_x0000_t202" coordsize="21600,21600" o:spt="202" path="m,l,21600r21600,l21600,xe">
+                      <v:stroke joinstyle="miter"/>
+                      <v:path gradientshapeok="t" o:connecttype="rect"/>
+                    </v:shapetype>
+                    <v:shape id="Text Box 122" o:spid="_x0000_s1029" type="#_x0000_t202" style="position:absolute;width:68580;height:73152;visibility:visible;mso-wrap-style:square;v-text-anchor:middle" o:gfxdata="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" filled="f" stroked="f" strokeweight=".5pt">
+                      <v:textbox inset="36pt,36pt,36pt,36pt">
+                        <w:txbxContent>
+                          <w:sdt>
+                            <w:sdtPr>
+                              <w:rPr>
+                                <w:rFonts w:asciiTheme="majorHAnsi" w:eastAsiaTheme="majorEastAsia" w:hAnsiTheme="majorHAnsi" w:cstheme="majorBidi"/>
+                                <w:color w:val="595959" w:themeColor="text1" w:themeTint="A6"/>
+                                <w:sz w:val="108"/>
+                                <w:szCs w:val="108"/>
+                                <w:lang w:val="en-GB"/>
+                              </w:rPr>
+                              <w:alias w:val="Title"/>
+                              <w:tag w:val=""/>
+                              <w:id w:val="-1476986296"/>
+                              <w:dataBinding w:prefixMappings="xmlns:ns0='http://purl.org/dc/elements/1.1/' xmlns:ns1='http://schemas.openxmlformats.org/package/2006/metadata/core-properties' " w:xpath="/ns1:coreProperties[1]/ns0:title[1]" w:storeItemID="{6C3C8BC8-F283-45AE-878A-BAB7291924A1}"/>
+                              <w:text/>
+                            </w:sdtPr>
+                            <w:sdtContent>
+                              <w:p>
+                                <w:pPr>
+                                  <w:pStyle w:val="NoSpacing"/>
+                                  <w:pBdr>
+                                    <w:bottom w:val="single" w:sz="6" w:space="4" w:color="7F7F7F" w:themeColor="text1" w:themeTint="80"/>
+                                  </w:pBdr>
+                                  <w:rPr>
+                                    <w:rFonts w:asciiTheme="majorHAnsi" w:eastAsiaTheme="majorEastAsia" w:hAnsiTheme="majorHAnsi" w:cstheme="majorBidi"/>
+                                    <w:color w:val="595959" w:themeColor="text1" w:themeTint="A6"/>
+                                    <w:sz w:val="108"/>
+                                    <w:szCs w:val="108"/>
+                                  </w:rPr>
+                                </w:pPr>
+                                <w:r>
+                                  <w:rPr>
+                                    <w:rFonts w:asciiTheme="majorHAnsi" w:eastAsiaTheme="majorEastAsia" w:hAnsiTheme="majorHAnsi" w:cstheme="majorBidi"/>
+                                    <w:color w:val="595959" w:themeColor="text1" w:themeTint="A6"/>
+                                    <w:sz w:val="108"/>
+                                    <w:szCs w:val="108"/>
+                                    <w:lang w:val="en-GB"/>
+                                  </w:rPr>
+                                  <w:t xml:space="preserve">Saviour Backup System </w:t>
+                                </w:r>
+                              </w:p>
+                            </w:sdtContent>
+                          </w:sdt>
+                          <w:sdt>
+                            <w:sdtPr>
+                              <w:rPr>
+                                <w:caps/>
+                                <w:color w:val="44546A" w:themeColor="text2"/>
+                                <w:sz w:val="36"/>
+                                <w:szCs w:val="36"/>
+                              </w:rPr>
+                              <w:alias w:val="Subtitle"/>
+                              <w:tag w:val=""/>
+                              <w:id w:val="157346227"/>
+                              <w:dataBinding w:prefixMappings="xmlns:ns0='http://purl.org/dc/elements/1.1/' xmlns:ns1='http://schemas.openxmlformats.org/package/2006/metadata/core-properties' " w:xpath="/ns1:coreProperties[1]/ns0:subject[1]" w:storeItemID="{6C3C8BC8-F283-45AE-878A-BAB7291924A1}"/>
+                              <w:text/>
+                            </w:sdtPr>
+                            <w:sdtContent>
+                              <w:p>
+                                <w:pPr>
+                                  <w:pStyle w:val="NoSpacing"/>
+                                  <w:spacing w:before="240"/>
+                                  <w:rPr>
+                                    <w:caps/>
+                                    <w:color w:val="44546A" w:themeColor="text2"/>
+                                    <w:sz w:val="36"/>
+                                    <w:szCs w:val="36"/>
+                                  </w:rPr>
+                                </w:pPr>
+                                <w:r>
+                                  <w:rPr>
+                                    <w:caps/>
+                                    <w:color w:val="44546A" w:themeColor="text2"/>
+                                    <w:sz w:val="36"/>
+                                    <w:szCs w:val="36"/>
+                                  </w:rPr>
+                                  <w:t>User Manual</w:t>
+                                </w:r>
+                              </w:p>
+                            </w:sdtContent>
+                          </w:sdt>
+                        </w:txbxContent>
+                      </v:textbox>
+                    </v:shape>
+                    <w10:wrap anchorx="page" anchory="page"/>
+                  </v:group>
+                </w:pict>
+              </mc:Fallback>
+            </mc:AlternateContent>
+          </w:r>
+        </w:p>
+        <w:p>
+          <w:pPr>
+            <w:rPr>
+              <w:rFonts w:asciiTheme="majorHAnsi" w:eastAsiaTheme="majorEastAsia" w:hAnsiTheme="majorHAnsi" w:cstheme="majorBidi"/>
+              <w:spacing w:val="-10"/>
+              <w:kern w:val="28"/>
+              <w:sz w:val="56"/>
+              <w:szCs w:val="56"/>
+            </w:rPr>
+          </w:pPr>
+          <w:r>
+            <w:br w:type="page"/>
+          </w:r>
+        </w:p>
+      </w:sdtContent>
+    </w:sdt>
+    <w:bookmarkStart w:id="0" w:name="_GoBack" w:displacedByCustomXml="next"/>
+    <w:bookmarkEnd w:id="0" w:displacedByCustomXml="next"/>
+    <w:sdt>
+      <w:sdtPr>
+        <w:id w:val="-847645052"/>
+        <w:docPartObj>
+          <w:docPartGallery w:val="Table of Contents"/>
+          <w:docPartUnique/>
+        </w:docPartObj>
+      </w:sdtPr>
+      <w:sdtEndPr>
+        <w:rPr>
+          <w:rFonts w:asciiTheme="minorHAnsi" w:eastAsiaTheme="minorHAnsi" w:hAnsiTheme="minorHAnsi" w:cstheme="minorBidi"/>
+          <w:b/>
+          <w:bCs/>
+          <w:noProof/>
+          <w:color w:val="auto"/>
+          <w:sz w:val="22"/>
+          <w:szCs w:val="22"/>
+          <w:lang w:val="en-GB"/>
+        </w:rPr>
+      </w:sdtEndPr>
+      <w:sdtContent>
+        <w:p>
+          <w:pPr>
+            <w:pStyle w:val="TOCHeading"/>
+          </w:pPr>
+          <w:r>
+            <w:t>Contents</w:t>
+          </w:r>
+        </w:p>
+        <w:p>
+          <w:pPr>
+            <w:pStyle w:val="TOC3"/>
+            <w:tabs>
+              <w:tab w:val="right" w:leader="dot" w:pos="10456"/>
+            </w:tabs>
+            <w:rPr>
+              <w:rFonts w:eastAsiaTheme="minorEastAsia"/>
+              <w:noProof/>
+              <w:lang w:eastAsia="en-GB"/>
+            </w:rPr>
+          </w:pPr>
+          <w:r>
+            <w:fldChar w:fldCharType="begin"/>
+          </w:r>
+          <w:r>
+            <w:instrText xml:space="preserve"> TOC \o "1-3" \h \z \u </w:instrText>
+          </w:r>
+          <w:r>
+            <w:fldChar w:fldCharType="separate"/>
+          </w:r>
+          <w:hyperlink w:anchor="_Toc415410313" w:history="1">
+            <w:r>
+              <w:rPr>
+                <w:rStyle w:val="Hyperlink"/>
+                <w:noProof/>
+              </w:rPr>
+              <w:t>Installation Instructions</w:t>
+            </w:r>
+            <w:r>
+              <w:rPr>
+                <w:noProof/>
+                <w:webHidden/>
+              </w:rPr>
+              <w:tab/>
+            </w:r>
+            <w:r>
+              <w:rPr>
+                <w:noProof/>
+                <w:webHidden/>
+              </w:rPr>
+              <w:fldChar w:fldCharType="begin"/>
+            </w:r>
+            <w:r>
+              <w:rPr>
+                <w:noProof/>
+                <w:webHidden/>
+              </w:rPr>
+              <w:instrText xml:space="preserve"> PAGEREF _Toc415410313 \h </w:instrText>
+            </w:r>
+            <w:r>
+              <w:rPr>
+                <w:noProof/>
+                <w:webHidden/>
+              </w:rPr>
+            </w:r>
+            <w:r>
+              <w:rPr>
+                <w:noProof/>
+                <w:webHidden/>
+              </w:rPr>
+              <w:fldChar w:fldCharType="separate"/>
+            </w:r>
+            <w:r>
+              <w:rPr>
+                <w:noProof/>
+                <w:webHidden/>
+              </w:rPr>
+              <w:t>1</w:t>
+            </w:r>
+            <w:r>
+              <w:rPr>
+                <w:noProof/>
+                <w:webHidden/>
+              </w:rPr>
+              <w:fldChar w:fldCharType="end"/>
+            </w:r>
+          </w:hyperlink>
+        </w:p>
+        <w:p>
+          <w:pPr>
+            <w:pStyle w:val="TOC1"/>
+            <w:tabs>
+              <w:tab w:val="right" w:leader="dot" w:pos="10456"/>
+            </w:tabs>
+            <w:rPr>
+              <w:rFonts w:eastAsiaTheme="minorEastAsia"/>
+              <w:noProof/>
+              <w:lang w:eastAsia="en-GB"/>
+            </w:rPr>
+          </w:pPr>
+          <w:hyperlink w:anchor="_Toc415410314" w:history="1">
+            <w:r>
+              <w:rPr>
+                <w:rStyle w:val="Hyperlink"/>
+                <w:noProof/>
+              </w:rPr>
+              <w:t>Backup Process</w:t>
+            </w:r>
+            <w:r>
+              <w:rPr>
+                <w:noProof/>
+                <w:webHidden/>
+              </w:rPr>
+              <w:tab/>
+            </w:r>
+            <w:r>
+              <w:rPr>
+                <w:noProof/>
+                <w:webHidden/>
+              </w:rPr>
+              <w:fldChar w:fldCharType="begin"/>
+            </w:r>
+            <w:r>
+              <w:rPr>
+                <w:noProof/>
+                <w:webHidden/>
+              </w:rPr>
+              <w:instrText xml:space="preserve"> PAGEREF _Toc415410314 \h </w:instrText>
+            </w:r>
+            <w:r>
+              <w:rPr>
+                <w:noProof/>
+                <w:webHidden/>
+              </w:rPr>
+            </w:r>
+            <w:r>
+              <w:rPr>
+                <w:noProof/>
+                <w:webHidden/>
+              </w:rPr>
+              <w:fldChar w:fldCharType="separate"/>
+            </w:r>
+            <w:r>
+              <w:rPr>
+                <w:noProof/>
+                <w:webHidden/>
+              </w:rPr>
+              <w:t>1</w:t>
+            </w:r>
+            <w:r>
+              <w:rPr>
+                <w:noProof/>
+                <w:webHidden/>
+              </w:rPr>
+              <w:fldChar w:fldCharType="end"/>
+            </w:r>
+          </w:hyperlink>
+        </w:p>
+        <w:p>
+          <w:pPr>
+            <w:pStyle w:val="TOC2"/>
+            <w:tabs>
+              <w:tab w:val="right" w:leader="dot" w:pos="10456"/>
+            </w:tabs>
+            <w:rPr>
+              <w:rFonts w:eastAsiaTheme="minorEastAsia"/>
+              <w:noProof/>
+              <w:lang w:eastAsia="en-GB"/>
+            </w:rPr>
+          </w:pPr>
+          <w:hyperlink w:anchor="_Toc415410315" w:history="1">
+            <w:r>
+              <w:rPr>
+                <w:rStyle w:val="Hyperlink"/>
+                <w:noProof/>
+              </w:rPr>
+              <w:t>Adding a Backup Record</w:t>
+            </w:r>
+            <w:r>
+              <w:rPr>
+                <w:noProof/>
+                <w:webHidden/>
+              </w:rPr>
+              <w:tab/>
+            </w:r>
+            <w:r>
+              <w:rPr>
+                <w:noProof/>
+                <w:webHidden/>
+              </w:rPr>
+              <w:fldChar w:fldCharType="begin"/>
+            </w:r>
+            <w:r>
+              <w:rPr>
+                <w:noProof/>
+                <w:webHidden/>
+              </w:rPr>
+              <w:instrText xml:space="preserve"> PAGEREF _Toc415410315 \h </w:instrText>
+            </w:r>
+            <w:r>
+              <w:rPr>
+                <w:noProof/>
+                <w:webHidden/>
+              </w:rPr>
+            </w:r>
+            <w:r>
+              <w:rPr>
+                <w:noProof/>
+                <w:webHidden/>
+              </w:rPr>
+              <w:fldChar w:fldCharType="separate"/>
+            </w:r>
+            <w:r>
+              <w:rPr>
+                <w:noProof/>
+                <w:webHidden/>
+              </w:rPr>
+              <w:t>1</w:t>
+            </w:r>
+            <w:r>
+              <w:rPr>
+                <w:noProof/>
+                <w:webHidden/>
+              </w:rPr>
+              <w:fldChar w:fldCharType="end"/>
+            </w:r>
+          </w:hyperlink>
+        </w:p>
+        <w:p>
+          <w:pPr>
+            <w:pStyle w:val="TOC2"/>
+            <w:tabs>
+              <w:tab w:val="right" w:leader="dot" w:pos="10456"/>
+            </w:tabs>
+            <w:rPr>
+              <w:rFonts w:eastAsiaTheme="minorEastAsia"/>
+              <w:noProof/>
+              <w:lang w:eastAsia="en-GB"/>
+            </w:rPr>
+          </w:pPr>
+          <w:hyperlink w:anchor="_Toc415410316" w:history="1">
+            <w:r>
+              <w:rPr>
+                <w:rStyle w:val="Hyperlink"/>
+                <w:noProof/>
+              </w:rPr>
+              <w:t>Backup your drive</w:t>
+            </w:r>
+            <w:r>
+              <w:rPr>
+                <w:noProof/>
+                <w:webHidden/>
+              </w:rPr>
+              <w:tab/>
+            </w:r>
+            <w:r>
+              <w:rPr>
+                <w:noProof/>
+                <w:webHidden/>
+              </w:rPr>
+              <w:fldChar w:fldCharType="begin"/>
+            </w:r>
+            <w:r>
+              <w:rPr>
+                <w:noProof/>
+                <w:webHidden/>
+              </w:rPr>
+              <w:instrText xml:space="preserve"> PAGEREF _Toc415410316 \h </w:instrText>
+            </w:r>
+            <w:r>
+              <w:rPr>
+                <w:noProof/>
+                <w:webHidden/>
+              </w:rPr>
+            </w:r>
+            <w:r>
+              <w:rPr>
+                <w:noProof/>
+                <w:webHidden/>
+              </w:rPr>
+              <w:fldChar w:fldCharType="separate"/>
+            </w:r>
+            <w:r>
+              <w:rPr>
+                <w:noProof/>
+                <w:webHidden/>
+              </w:rPr>
+              <w:t>2</w:t>
+            </w:r>
+            <w:r>
+              <w:rPr>
+                <w:noProof/>
+                <w:webHidden/>
+              </w:rPr>
+              <w:fldChar w:fldCharType="end"/>
+            </w:r>
+          </w:hyperlink>
+        </w:p>
+        <w:p>
+          <w:pPr>
+            <w:pStyle w:val="TOC1"/>
+            <w:tabs>
+              <w:tab w:val="right" w:leader="dot" w:pos="10456"/>
+            </w:tabs>
+            <w:rPr>
+              <w:rFonts w:eastAsiaTheme="minorEastAsia"/>
+              <w:noProof/>
+              <w:lang w:eastAsia="en-GB"/>
+            </w:rPr>
+          </w:pPr>
+          <w:hyperlink w:anchor="_Toc415410317" w:history="1">
+            <w:r>
+              <w:rPr>
+                <w:rStyle w:val="Hyperlink"/>
+                <w:noProof/>
+              </w:rPr>
+              <w:t>Backup Rules</w:t>
+            </w:r>
+            <w:r>
+              <w:rPr>
+                <w:noProof/>
+                <w:webHidden/>
+              </w:rPr>
+              <w:tab/>
+            </w:r>
+            <w:r>
+              <w:rPr>
+                <w:noProof/>
+                <w:webHidden/>
+              </w:rPr>
+              <w:fldChar w:fldCharType="begin"/>
+            </w:r>
+            <w:r>
+              <w:rPr>
+                <w:noProof/>
+                <w:webHidden/>
+              </w:rPr>
+              <w:instrText xml:space="preserve"> PAGEREF _Toc415410317 \h </w:instrText>
+            </w:r>
+            <w:r>
+              <w:rPr>
+                <w:noProof/>
+                <w:webHidden/>
+              </w:rPr>
+            </w:r>
+            <w:r>
+              <w:rPr>
+                <w:noProof/>
+                <w:webHidden/>
+              </w:rPr>
+              <w:fldChar w:fldCharType="separate"/>
+            </w:r>
+            <w:r>
+              <w:rPr>
+                <w:noProof/>
+                <w:webHidden/>
+              </w:rPr>
+              <w:t>2</w:t>
+            </w:r>
+            <w:r>
+              <w:rPr>
+                <w:noProof/>
+                <w:webHidden/>
+              </w:rPr>
+              <w:fldChar w:fldCharType="end"/>
+            </w:r>
+          </w:hyperlink>
+        </w:p>
+        <w:p>
+          <w:pPr>
+            <w:pStyle w:val="TOC2"/>
+            <w:tabs>
+              <w:tab w:val="right" w:leader="dot" w:pos="10456"/>
+            </w:tabs>
+            <w:rPr>
+              <w:rFonts w:eastAsiaTheme="minorEastAsia"/>
+              <w:noProof/>
+              <w:lang w:eastAsia="en-GB"/>
+            </w:rPr>
+          </w:pPr>
+          <w:hyperlink w:anchor="_Toc415410318" w:history="1">
+            <w:r>
+              <w:rPr>
+                <w:rStyle w:val="Hyperlink"/>
+                <w:noProof/>
+              </w:rPr>
+              <w:t>Modify Rules</w:t>
+            </w:r>
+            <w:r>
+              <w:rPr>
+                <w:noProof/>
+                <w:webHidden/>
+              </w:rPr>
+              <w:tab/>
+            </w:r>
+            <w:r>
+              <w:rPr>
+                <w:noProof/>
+                <w:webHidden/>
+              </w:rPr>
+              <w:fldChar w:fldCharType="begin"/>
+            </w:r>
+            <w:r>
+              <w:rPr>
+                <w:noProof/>
+                <w:webHidden/>
+              </w:rPr>
+              <w:instrText xml:space="preserve"> PAGEREF _Toc415410318 \h </w:instrText>
+            </w:r>
+            <w:r>
+              <w:rPr>
+                <w:noProof/>
+                <w:webHidden/>
+              </w:rPr>
+            </w:r>
+            <w:r>
+              <w:rPr>
+                <w:noProof/>
+                <w:webHidden/>
+              </w:rPr>
+              <w:fldChar w:fldCharType="separate"/>
+            </w:r>
+            <w:r>
+              <w:rPr>
+                <w:noProof/>
+                <w:webHidden/>
+              </w:rPr>
+              <w:t>2</w:t>
+            </w:r>
+            <w:r>
+              <w:rPr>
+                <w:noProof/>
+                <w:webHidden/>
+              </w:rPr>
+              <w:fldChar w:fldCharType="end"/>
+            </w:r>
+          </w:hyperlink>
+        </w:p>
+        <w:p>
+          <w:pPr>
+            <w:pStyle w:val="TOC2"/>
+            <w:tabs>
+              <w:tab w:val="right" w:leader="dot" w:pos="10456"/>
+            </w:tabs>
+            <w:rPr>
+              <w:rFonts w:eastAsiaTheme="minorEastAsia"/>
+              <w:noProof/>
+              <w:lang w:eastAsia="en-GB"/>
+            </w:rPr>
+          </w:pPr>
+          <w:hyperlink w:anchor="_Toc415410319" w:history="1">
+            <w:r>
+              <w:rPr>
+                <w:rStyle w:val="Hyperlink"/>
+                <w:noProof/>
+              </w:rPr>
+              <w:t>View backup progress</w:t>
+            </w:r>
+            <w:r>
+              <w:rPr>
+                <w:noProof/>
+                <w:webHidden/>
+              </w:rPr>
+              <w:tab/>
+            </w:r>
+            <w:r>
+              <w:rPr>
+                <w:noProof/>
+                <w:webHidden/>
+              </w:rPr>
+              <w:fldChar w:fldCharType="begin"/>
+            </w:r>
+            <w:r>
+              <w:rPr>
+                <w:noProof/>
+                <w:webHidden/>
+              </w:rPr>
+              <w:instrText xml:space="preserve"> PAGEREF _Toc415410319 \h </w:instrText>
+            </w:r>
+            <w:r>
+              <w:rPr>
+                <w:noProof/>
+                <w:webHidden/>
+              </w:rPr>
+            </w:r>
+            <w:r>
+              <w:rPr>
+                <w:noProof/>
+                <w:webHidden/>
+              </w:rPr>
+              <w:fldChar w:fldCharType="separate"/>
+            </w:r>
+            <w:r>
+              <w:rPr>
+                <w:noProof/>
+                <w:webHidden/>
+              </w:rPr>
+              <w:t>2</w:t>
+            </w:r>
+            <w:r>
+              <w:rPr>
+                <w:noProof/>
+                <w:webHidden/>
+              </w:rPr>
+              <w:fldChar w:fldCharType="end"/>
+            </w:r>
+          </w:hyperlink>
+        </w:p>
+        <w:p>
+          <w:pPr>
+            <w:pStyle w:val="TOC1"/>
+            <w:tabs>
+              <w:tab w:val="right" w:leader="dot" w:pos="10456"/>
+            </w:tabs>
+            <w:rPr>
+              <w:rFonts w:eastAsiaTheme="minorEastAsia"/>
+              <w:noProof/>
+              <w:lang w:eastAsia="en-GB"/>
+            </w:rPr>
+          </w:pPr>
+          <w:hyperlink w:anchor="_Toc415410320" w:history="1">
+            <w:r>
+              <w:rPr>
+                <w:rStyle w:val="Hyperlink"/>
+                <w:noProof/>
+              </w:rPr>
+              <w:t>General Instructions</w:t>
+            </w:r>
+            <w:r>
+              <w:rPr>
+                <w:noProof/>
+                <w:webHidden/>
+              </w:rPr>
+              <w:tab/>
+            </w:r>
+            <w:r>
+              <w:rPr>
+                <w:noProof/>
+                <w:webHidden/>
+              </w:rPr>
+              <w:fldChar w:fldCharType="begin"/>
+            </w:r>
+            <w:r>
+              <w:rPr>
+                <w:noProof/>
+                <w:webHidden/>
+              </w:rPr>
+              <w:instrText xml:space="preserve"> PAGEREF _Toc415410320 \h </w:instrText>
+            </w:r>
+            <w:r>
+              <w:rPr>
+                <w:noProof/>
+                <w:webHidden/>
+              </w:rPr>
+            </w:r>
+            <w:r>
+              <w:rPr>
+                <w:noProof/>
+                <w:webHidden/>
+              </w:rPr>
+              <w:fldChar w:fldCharType="separate"/>
+            </w:r>
+            <w:r>
+              <w:rPr>
+                <w:noProof/>
+                <w:webHidden/>
+              </w:rPr>
+              <w:t>2</w:t>
+            </w:r>
+            <w:r>
+              <w:rPr>
+                <w:noProof/>
+                <w:webHidden/>
+              </w:rPr>
+              <w:fldChar w:fldCharType="end"/>
+            </w:r>
+          </w:hyperlink>
+        </w:p>
+        <w:p>
+          <w:pPr>
+            <w:pStyle w:val="TOC2"/>
+            <w:tabs>
+              <w:tab w:val="right" w:leader="dot" w:pos="10456"/>
+            </w:tabs>
+            <w:rPr>
+              <w:rFonts w:eastAsiaTheme="minorEastAsia"/>
+              <w:noProof/>
+              <w:lang w:eastAsia="en-GB"/>
+            </w:rPr>
+          </w:pPr>
+          <w:hyperlink w:anchor="_Toc415410321" w:history="1">
+            <w:r>
+              <w:rPr>
+                <w:rStyle w:val="Hyperlink"/>
+                <w:noProof/>
+              </w:rPr>
+              <w:t>Closing the program</w:t>
+            </w:r>
+            <w:r>
+              <w:rPr>
+                <w:noProof/>
+                <w:webHidden/>
+              </w:rPr>
+              <w:tab/>
+            </w:r>
+            <w:r>
+              <w:rPr>
+                <w:noProof/>
+                <w:webHidden/>
+              </w:rPr>
+              <w:fldChar w:fldCharType="begin"/>
+            </w:r>
+            <w:r>
+              <w:rPr>
+                <w:noProof/>
+                <w:webHidden/>
+              </w:rPr>
+              <w:instrText xml:space="preserve"> PAGEREF _Toc415410321 \h </w:instrText>
+            </w:r>
+            <w:r>
+              <w:rPr>
+                <w:noProof/>
+                <w:webHidden/>
+              </w:rPr>
+            </w:r>
+            <w:r>
+              <w:rPr>
+                <w:noProof/>
+                <w:webHidden/>
+              </w:rPr>
+              <w:fldChar w:fldCharType="separate"/>
+            </w:r>
+            <w:r>
+              <w:rPr>
+                <w:noProof/>
+                <w:webHidden/>
+              </w:rPr>
+              <w:t>2</w:t>
+            </w:r>
+            <w:r>
+              <w:rPr>
+                <w:noProof/>
+                <w:webHidden/>
+              </w:rPr>
+              <w:fldChar w:fldCharType="end"/>
+            </w:r>
+          </w:hyperlink>
+        </w:p>
+        <w:p>
+          <w:r>
+            <w:rPr>
+              <w:b/>
+              <w:bCs/>
+              <w:noProof/>
+            </w:rPr>
+            <w:fldChar w:fldCharType="end"/>
+          </w:r>
+        </w:p>
+      </w:sdtContent>
+    </w:sdt>
+    <w:p/>
     <w:p>
       <w:r>
         <w:t xml:space="preserve">Saviour Backup System is a simple, lightweight and easy to use backup system for portable USB drives. Using this software, you can </w:t>
@@ -29,9 +1235,11 @@
       <w:pPr>
         <w:pStyle w:val="Heading3"/>
       </w:pPr>
+      <w:bookmarkStart w:id="1" w:name="_Toc415410313"/>
       <w:r>
         <w:t>Installation Instructions</w:t>
       </w:r>
+      <w:bookmarkEnd w:id="1"/>
     </w:p>
     <w:p>
       <w:r>
@@ -45,6 +1253,7 @@
       <w:pPr>
         <w:pStyle w:val="Heading1"/>
       </w:pPr>
+      <w:bookmarkStart w:id="2" w:name="_Toc415410314"/>
       <w:r>
         <w:rPr>
           <w:noProof/>
@@ -91,7 +1300,7 @@
                     <pic:cNvPicPr/>
                   </pic:nvPicPr>
                   <pic:blipFill>
-                    <a:blip r:embed="rId5" cstate="print">
+                    <a:blip r:embed="rId6" cstate="print">
                       <a:extLst>
                         <a:ext uri="{28A0092B-C50C-407E-A947-70E740481C1C}">
                           <a14:useLocalDpi xmlns:a14="http://schemas.microsoft.com/office/drawing/2010/main" val="0"/>
@@ -136,14 +1345,17 @@
       <w:r>
         <w:t>Backup Process</w:t>
       </w:r>
+      <w:bookmarkEnd w:id="2"/>
     </w:p>
     <w:p>
       <w:pPr>
         <w:pStyle w:val="Heading2"/>
       </w:pPr>
+      <w:bookmarkStart w:id="3" w:name="_Toc415410315"/>
       <w:r>
         <w:t>Adding a Backup Record</w:t>
       </w:r>
+      <w:bookmarkEnd w:id="3"/>
     </w:p>
     <w:p>
       <w:r>
@@ -281,7 +1493,7 @@
                     <pic:cNvPicPr/>
                   </pic:nvPicPr>
                   <pic:blipFill rotWithShape="1">
-                    <a:blip r:embed="rId6" cstate="print">
+                    <a:blip r:embed="rId7" cstate="print">
                       <a:extLst>
                         <a:ext uri="{28A0092B-C50C-407E-A947-70E740481C1C}">
                           <a14:useLocalDpi xmlns:a14="http://schemas.microsoft.com/office/drawing/2010/main" val="0"/>
@@ -332,9 +1544,11 @@
       <w:pPr>
         <w:pStyle w:val="Heading2"/>
       </w:pPr>
+      <w:bookmarkStart w:id="4" w:name="_Toc415410316"/>
       <w:r>
         <w:t>Backup your drive</w:t>
       </w:r>
+      <w:bookmarkEnd w:id="4"/>
     </w:p>
     <w:p>
       <w:r>
@@ -385,11 +1599,23 @@
     </w:p>
     <w:p>
       <w:pPr>
+        <w:pStyle w:val="Heading1"/>
+      </w:pPr>
+      <w:bookmarkStart w:id="5" w:name="_Toc415410317"/>
+      <w:r>
+        <w:t>Backup Rules</w:t>
+      </w:r>
+      <w:bookmarkEnd w:id="5"/>
+    </w:p>
+    <w:p>
+      <w:pPr>
         <w:pStyle w:val="Heading2"/>
       </w:pPr>
+      <w:bookmarkStart w:id="6" w:name="_Toc415410318"/>
       <w:r>
         <w:t>Modify Rules</w:t>
       </w:r>
+      <w:bookmarkEnd w:id="6"/>
     </w:p>
     <w:p>
       <w:r>
@@ -459,7 +1685,7 @@
                     <pic:cNvPicPr/>
                   </pic:nvPicPr>
                   <pic:blipFill>
-                    <a:blip r:embed="rId7" cstate="print">
+                    <a:blip r:embed="rId8" cstate="print">
                       <a:extLst>
                         <a:ext uri="{28A0092B-C50C-407E-A947-70E740481C1C}">
                           <a14:useLocalDpi xmlns:a14="http://schemas.microsoft.com/office/drawing/2010/main" val="0"/>
@@ -574,12 +1800,12 @@
       <w:pPr>
         <w:pStyle w:val="Heading2"/>
       </w:pPr>
+      <w:bookmarkStart w:id="7" w:name="_Toc415410319"/>
       <w:r>
         <w:rPr>
           <w:noProof/>
           <w:lang w:eastAsia="en-GB"/>
         </w:rPr>
-        <w:lastRenderedPageBreak/>
         <w:drawing>
           <wp:anchor distT="0" distB="0" distL="114300" distR="114300" simplePos="0" relativeHeight="251661312" behindDoc="1" locked="0" layoutInCell="1" allowOverlap="1" wp14:anchorId="43968CE8" wp14:editId="01A88118">
             <wp:simplePos x="0" y="0"/>
@@ -618,7 +1844,7 @@
                     <pic:cNvPicPr/>
                   </pic:nvPicPr>
                   <pic:blipFill>
-                    <a:blip r:embed="rId8" cstate="print">
+                    <a:blip r:embed="rId9" cstate="print">
                       <a:extLst>
                         <a:ext uri="{28A0092B-C50C-407E-A947-70E740481C1C}">
                           <a14:useLocalDpi xmlns:a14="http://schemas.microsoft.com/office/drawing/2010/main" val="0"/>
@@ -663,6 +1889,7 @@
       <w:r>
         <w:t>View backup progress</w:t>
       </w:r>
+      <w:bookmarkEnd w:id="7"/>
     </w:p>
     <w:p>
       <w:r>
@@ -736,20 +1963,27 @@
     </w:p>
     <w:p>
       <w:pPr>
+        <w:pStyle w:val="Heading1"/>
+      </w:pPr>
+      <w:bookmarkStart w:id="8" w:name="_Toc415410320"/>
+      <w:r>
+        <w:t>General Instructions</w:t>
+      </w:r>
+      <w:bookmarkEnd w:id="8"/>
+    </w:p>
+    <w:p>
+      <w:pPr>
         <w:pStyle w:val="Heading2"/>
       </w:pPr>
+      <w:bookmarkStart w:id="9" w:name="_Toc415410321"/>
       <w:r>
         <w:t>Closing the program</w:t>
       </w:r>
-    </w:p>
-    <w:p>
-      <w:r>
-        <w:t>Closing the program is something that e</w:t>
-      </w:r>
-      <w:bookmarkStart w:id="0" w:name="_GoBack"/>
-      <w:bookmarkEnd w:id="0"/>
-      <w:r>
-        <w:t>veryone is going to need to do eventually, but closing it completely is a bit more confusing.</w:t>
+      <w:bookmarkEnd w:id="9"/>
+    </w:p>
+    <w:p>
+      <w:r>
+        <w:t>Closing the program is something that everyone is going to need to do eventually, but closing it completely is a bit more confusing.</w:t>
       </w:r>
     </w:p>
     <w:p>
@@ -806,7 +2040,7 @@
                     <pic:cNvPicPr/>
                   </pic:nvPicPr>
                   <pic:blipFill rotWithShape="1">
-                    <a:blip r:embed="rId9">
+                    <a:blip r:embed="rId10">
                       <a:extLst>
                         <a:ext uri="{28A0092B-C50C-407E-A947-70E740481C1C}">
                           <a14:useLocalDpi xmlns:a14="http://schemas.microsoft.com/office/drawing/2010/main" val="0"/>
@@ -907,7 +2141,9 @@
     <w:sectPr>
       <w:pgSz w:w="11906" w:h="16838"/>
       <w:pgMar w:top="720" w:right="720" w:bottom="720" w:left="720" w:header="708" w:footer="708" w:gutter="0"/>
+      <w:pgNumType w:start="0"/>
       <w:cols w:space="708"/>
+      <w:titlePg/>
       <w:docGrid w:linePitch="360"/>
     </w:sectPr>
   </w:body>
@@ -1934,6 +3170,95 @@
       <w:szCs w:val="24"/>
     </w:rPr>
   </w:style>
+  <w:style w:type="paragraph" w:styleId="NoSpacing">
+    <w:name w:val="No Spacing"/>
+    <w:link w:val="NoSpacingChar"/>
+    <w:uiPriority w:val="1"/>
+    <w:qFormat/>
+    <w:rsid w:val="00F32642"/>
+    <w:pPr>
+      <w:spacing w:after="0" w:line="240" w:lineRule="auto"/>
+    </w:pPr>
+    <w:rPr>
+      <w:rFonts w:eastAsiaTheme="minorEastAsia"/>
+      <w:lang w:val="en-US"/>
+    </w:rPr>
+  </w:style>
+  <w:style w:type="character" w:customStyle="1" w:styleId="NoSpacingChar">
+    <w:name w:val="No Spacing Char"/>
+    <w:basedOn w:val="DefaultParagraphFont"/>
+    <w:link w:val="NoSpacing"/>
+    <w:uiPriority w:val="1"/>
+    <w:rsid w:val="00F32642"/>
+    <w:rPr>
+      <w:rFonts w:eastAsiaTheme="minorEastAsia"/>
+      <w:lang w:val="en-US"/>
+    </w:rPr>
+  </w:style>
+  <w:style w:type="paragraph" w:styleId="TOCHeading">
+    <w:name w:val="TOC Heading"/>
+    <w:basedOn w:val="Heading1"/>
+    <w:next w:val="Normal"/>
+    <w:uiPriority w:val="39"/>
+    <w:unhideWhenUsed/>
+    <w:qFormat/>
+    <w:rsid w:val="007C387A"/>
+    <w:pPr>
+      <w:outlineLvl w:val="9"/>
+    </w:pPr>
+    <w:rPr>
+      <w:lang w:val="en-US"/>
+    </w:rPr>
+  </w:style>
+  <w:style w:type="paragraph" w:styleId="TOC3">
+    <w:name w:val="toc 3"/>
+    <w:basedOn w:val="Normal"/>
+    <w:next w:val="Normal"/>
+    <w:autoRedefine/>
+    <w:uiPriority w:val="39"/>
+    <w:unhideWhenUsed/>
+    <w:rsid w:val="007C387A"/>
+    <w:pPr>
+      <w:spacing w:after="100"/>
+      <w:ind w:left="440"/>
+    </w:pPr>
+  </w:style>
+  <w:style w:type="paragraph" w:styleId="TOC1">
+    <w:name w:val="toc 1"/>
+    <w:basedOn w:val="Normal"/>
+    <w:next w:val="Normal"/>
+    <w:autoRedefine/>
+    <w:uiPriority w:val="39"/>
+    <w:unhideWhenUsed/>
+    <w:rsid w:val="007C387A"/>
+    <w:pPr>
+      <w:spacing w:after="100"/>
+    </w:pPr>
+  </w:style>
+  <w:style w:type="paragraph" w:styleId="TOC2">
+    <w:name w:val="toc 2"/>
+    <w:basedOn w:val="Normal"/>
+    <w:next w:val="Normal"/>
+    <w:autoRedefine/>
+    <w:uiPriority w:val="39"/>
+    <w:unhideWhenUsed/>
+    <w:rsid w:val="007C387A"/>
+    <w:pPr>
+      <w:spacing w:after="100"/>
+      <w:ind w:left="220"/>
+    </w:pPr>
+  </w:style>
+  <w:style w:type="character" w:styleId="Hyperlink">
+    <w:name w:val="Hyperlink"/>
+    <w:basedOn w:val="DefaultParagraphFont"/>
+    <w:uiPriority w:val="99"/>
+    <w:unhideWhenUsed/>
+    <w:rsid w:val="007C387A"/>
+    <w:rPr>
+      <w:color w:val="0563C1" w:themeColor="hyperlink"/>
+      <w:u w:val="single"/>
+    </w:rPr>
+  </w:style>
 </w:styles>
 </file>
 
@@ -2196,4 +3521,16 @@
     </a:ext>
   </a:extLst>
 </a:theme>
+</file>
+
+<file path=customXml/item1.xml><?xml version="1.0" encoding="utf-8"?>
+<b:Sources xmlns:b="http://schemas.openxmlformats.org/officeDocument/2006/bibliography" xmlns="http://schemas.openxmlformats.org/officeDocument/2006/bibliography" SelectedStyle="\APASixthEditionOfficeOnline.xsl" StyleName="APA" Version="6"/>
+</file>
+
+<file path=customXml/itemProps1.xml><?xml version="1.0" encoding="utf-8"?>
+<ds:datastoreItem xmlns:ds="http://schemas.openxmlformats.org/officeDocument/2006/customXml" ds:itemID="{CF145067-1807-4842-9246-6DCA0D50C2E7}">
+  <ds:schemaRefs>
+    <ds:schemaRef ds:uri="http://schemas.openxmlformats.org/officeDocument/2006/bibliography"/>
+  </ds:schemaRefs>
+</ds:datastoreItem>
 </file>
</xml_diff>

<commit_message>
Added user interface design
</commit_message>
<xml_diff>
--- a/Paper Work/User Documentation.docx
+++ b/Paper Work/User Documentation.docx
@@ -10,6 +10,7 @@
           <w:docPartUnique/>
         </w:docPartObj>
       </w:sdtPr>
+      <w:sdtEndPr/>
       <w:sdtContent>
         <w:p>
           <w:r>
@@ -135,6 +136,7 @@
                                     <w:dataBinding w:prefixMappings="xmlns:ns0='http://purl.org/dc/elements/1.1/' xmlns:ns1='http://schemas.openxmlformats.org/package/2006/metadata/core-properties' " w:xpath="/ns1:coreProperties[1]/ns0:creator[1]" w:storeItemID="{6C3C8BC8-F283-45AE-878A-BAB7291924A1}"/>
                                     <w:text/>
                                   </w:sdtPr>
+                                  <w:sdtEndPr/>
                                   <w:sdtContent>
                                     <w:p>
                                       <w:pPr>
@@ -177,6 +179,7 @@
                                       <w:dataBinding w:prefixMappings="xmlns:ns0='http://schemas.openxmlformats.org/officeDocument/2006/extended-properties' " w:xpath="/ns0:Properties[1]/ns0:Company[1]" w:storeItemID="{6668398D-A668-4E3E-A5EB-62B293D839F1}"/>
                                       <w:text/>
                                     </w:sdtPr>
+                                    <w:sdtEndPr/>
                                     <w:sdtContent>
                                       <w:r>
                                         <w:rPr>
@@ -252,6 +255,7 @@
                                     <w:dataBinding w:prefixMappings="xmlns:ns0='http://purl.org/dc/elements/1.1/' xmlns:ns1='http://schemas.openxmlformats.org/package/2006/metadata/core-properties' " w:xpath="/ns1:coreProperties[1]/ns0:title[1]" w:storeItemID="{6C3C8BC8-F283-45AE-878A-BAB7291924A1}"/>
                                     <w:text/>
                                   </w:sdtPr>
+                                  <w:sdtEndPr/>
                                   <w:sdtContent>
                                     <w:p>
                                       <w:pPr>
@@ -293,6 +297,7 @@
                                     <w:dataBinding w:prefixMappings="xmlns:ns0='http://purl.org/dc/elements/1.1/' xmlns:ns1='http://schemas.openxmlformats.org/package/2006/metadata/core-properties' " w:xpath="/ns1:coreProperties[1]/ns0:subject[1]" w:storeItemID="{6C3C8BC8-F283-45AE-878A-BAB7291924A1}"/>
                                     <w:text/>
                                   </w:sdtPr>
+                                  <w:sdtEndPr/>
                                   <w:sdtContent>
                                     <w:p>
                                       <w:pPr>
@@ -534,10 +539,15 @@
         </w:p>
       </w:sdtContent>
     </w:sdt>
-    <w:bookmarkStart w:id="0" w:name="_GoBack" w:displacedByCustomXml="next"/>
-    <w:bookmarkEnd w:id="0" w:displacedByCustomXml="next"/>
     <w:sdt>
       <w:sdtPr>
+        <w:rPr>
+          <w:rFonts w:asciiTheme="minorHAnsi" w:eastAsiaTheme="minorHAnsi" w:hAnsiTheme="minorHAnsi" w:cstheme="minorBidi"/>
+          <w:color w:val="auto"/>
+          <w:sz w:val="22"/>
+          <w:szCs w:val="22"/>
+          <w:lang w:val="en-GB"/>
+        </w:rPr>
         <w:id w:val="-847645052"/>
         <w:docPartObj>
           <w:docPartGallery w:val="Table of Contents"/>
@@ -546,14 +556,9 @@
       </w:sdtPr>
       <w:sdtEndPr>
         <w:rPr>
-          <w:rFonts w:asciiTheme="minorHAnsi" w:eastAsiaTheme="minorHAnsi" w:hAnsiTheme="minorHAnsi" w:cstheme="minorBidi"/>
           <w:b/>
           <w:bCs/>
           <w:noProof/>
-          <w:color w:val="auto"/>
-          <w:sz w:val="22"/>
-          <w:szCs w:val="22"/>
-          <w:lang w:val="en-GB"/>
         </w:rPr>
       </w:sdtEndPr>
       <w:sdtContent>
@@ -586,7 +591,7 @@
           <w:r>
             <w:fldChar w:fldCharType="separate"/>
           </w:r>
-          <w:hyperlink w:anchor="_Toc415410313" w:history="1">
+          <w:hyperlink w:anchor="_Toc415410335" w:history="1">
             <w:r>
               <w:rPr>
                 <w:rStyle w:val="Hyperlink"/>
@@ -613,7 +618,7 @@
                 <w:noProof/>
                 <w:webHidden/>
               </w:rPr>
-              <w:instrText xml:space="preserve"> PAGEREF _Toc415410313 \h </w:instrText>
+              <w:instrText xml:space="preserve"> PAGEREF _Toc415410335 \h </w:instrText>
             </w:r>
             <w:r>
               <w:rPr>
@@ -656,7 +661,7 @@
               <w:lang w:eastAsia="en-GB"/>
             </w:rPr>
           </w:pPr>
-          <w:hyperlink w:anchor="_Toc415410314" w:history="1">
+          <w:hyperlink w:anchor="_Toc415410336" w:history="1">
             <w:r>
               <w:rPr>
                 <w:rStyle w:val="Hyperlink"/>
@@ -683,7 +688,7 @@
                 <w:noProof/>
                 <w:webHidden/>
               </w:rPr>
-              <w:instrText xml:space="preserve"> PAGEREF _Toc415410314 \h </w:instrText>
+              <w:instrText xml:space="preserve"> PAGEREF _Toc415410336 \h </w:instrText>
             </w:r>
             <w:r>
               <w:rPr>
@@ -726,7 +731,7 @@
               <w:lang w:eastAsia="en-GB"/>
             </w:rPr>
           </w:pPr>
-          <w:hyperlink w:anchor="_Toc415410315" w:history="1">
+          <w:hyperlink w:anchor="_Toc415410337" w:history="1">
             <w:r>
               <w:rPr>
                 <w:rStyle w:val="Hyperlink"/>
@@ -753,7 +758,7 @@
                 <w:noProof/>
                 <w:webHidden/>
               </w:rPr>
-              <w:instrText xml:space="preserve"> PAGEREF _Toc415410315 \h </w:instrText>
+              <w:instrText xml:space="preserve"> PAGEREF _Toc415410337 \h </w:instrText>
             </w:r>
             <w:r>
               <w:rPr>
@@ -796,7 +801,7 @@
               <w:lang w:eastAsia="en-GB"/>
             </w:rPr>
           </w:pPr>
-          <w:hyperlink w:anchor="_Toc415410316" w:history="1">
+          <w:hyperlink w:anchor="_Toc415410338" w:history="1">
             <w:r>
               <w:rPr>
                 <w:rStyle w:val="Hyperlink"/>
@@ -823,7 +828,7 @@
                 <w:noProof/>
                 <w:webHidden/>
               </w:rPr>
-              <w:instrText xml:space="preserve"> PAGEREF _Toc415410316 \h </w:instrText>
+              <w:instrText xml:space="preserve"> PAGEREF _Toc415410338 \h </w:instrText>
             </w:r>
             <w:r>
               <w:rPr>
@@ -843,7 +848,7 @@
                 <w:noProof/>
                 <w:webHidden/>
               </w:rPr>
-              <w:t>2</w:t>
+              <w:t>1</w:t>
             </w:r>
             <w:r>
               <w:rPr>
@@ -866,7 +871,7 @@
               <w:lang w:eastAsia="en-GB"/>
             </w:rPr>
           </w:pPr>
-          <w:hyperlink w:anchor="_Toc415410317" w:history="1">
+          <w:hyperlink w:anchor="_Toc415410339" w:history="1">
             <w:r>
               <w:rPr>
                 <w:rStyle w:val="Hyperlink"/>
@@ -893,7 +898,7 @@
                 <w:noProof/>
                 <w:webHidden/>
               </w:rPr>
-              <w:instrText xml:space="preserve"> PAGEREF _Toc415410317 \h </w:instrText>
+              <w:instrText xml:space="preserve"> PAGEREF _Toc415410339 \h </w:instrText>
             </w:r>
             <w:r>
               <w:rPr>
@@ -936,7 +941,7 @@
               <w:lang w:eastAsia="en-GB"/>
             </w:rPr>
           </w:pPr>
-          <w:hyperlink w:anchor="_Toc415410318" w:history="1">
+          <w:hyperlink w:anchor="_Toc415410340" w:history="1">
             <w:r>
               <w:rPr>
                 <w:rStyle w:val="Hyperlink"/>
@@ -963,7 +968,7 @@
                 <w:noProof/>
                 <w:webHidden/>
               </w:rPr>
-              <w:instrText xml:space="preserve"> PAGEREF _Toc415410318 \h </w:instrText>
+              <w:instrText xml:space="preserve"> PAGEREF _Toc415410340 \h </w:instrText>
             </w:r>
             <w:r>
               <w:rPr>
@@ -1006,7 +1011,7 @@
               <w:lang w:eastAsia="en-GB"/>
             </w:rPr>
           </w:pPr>
-          <w:hyperlink w:anchor="_Toc415410319" w:history="1">
+          <w:hyperlink w:anchor="_Toc415410341" w:history="1">
             <w:r>
               <w:rPr>
                 <w:rStyle w:val="Hyperlink"/>
@@ -1033,7 +1038,7 @@
                 <w:noProof/>
                 <w:webHidden/>
               </w:rPr>
-              <w:instrText xml:space="preserve"> PAGEREF _Toc415410319 \h </w:instrText>
+              <w:instrText xml:space="preserve"> PAGEREF _Toc415410341 \h </w:instrText>
             </w:r>
             <w:r>
               <w:rPr>
@@ -1076,7 +1081,7 @@
               <w:lang w:eastAsia="en-GB"/>
             </w:rPr>
           </w:pPr>
-          <w:hyperlink w:anchor="_Toc415410320" w:history="1">
+          <w:hyperlink w:anchor="_Toc415410342" w:history="1">
             <w:r>
               <w:rPr>
                 <w:rStyle w:val="Hyperlink"/>
@@ -1103,7 +1108,7 @@
                 <w:noProof/>
                 <w:webHidden/>
               </w:rPr>
-              <w:instrText xml:space="preserve"> PAGEREF _Toc415410320 \h </w:instrText>
+              <w:instrText xml:space="preserve"> PAGEREF _Toc415410342 \h </w:instrText>
             </w:r>
             <w:r>
               <w:rPr>
@@ -1146,7 +1151,7 @@
               <w:lang w:eastAsia="en-GB"/>
             </w:rPr>
           </w:pPr>
-          <w:hyperlink w:anchor="_Toc415410321" w:history="1">
+          <w:hyperlink w:anchor="_Toc415410343" w:history="1">
             <w:r>
               <w:rPr>
                 <w:rStyle w:val="Hyperlink"/>
@@ -1173,7 +1178,7 @@
                 <w:noProof/>
                 <w:webHidden/>
               </w:rPr>
-              <w:instrText xml:space="preserve"> PAGEREF _Toc415410321 \h </w:instrText>
+              <w:instrText xml:space="preserve"> PAGEREF _Toc415410343 \h </w:instrText>
             </w:r>
             <w:r>
               <w:rPr>
@@ -1235,11 +1240,11 @@
       <w:pPr>
         <w:pStyle w:val="Heading3"/>
       </w:pPr>
-      <w:bookmarkStart w:id="1" w:name="_Toc415410313"/>
+      <w:bookmarkStart w:id="0" w:name="_Toc415410335"/>
       <w:r>
         <w:t>Installation Instructions</w:t>
       </w:r>
-      <w:bookmarkEnd w:id="1"/>
+      <w:bookmarkEnd w:id="0"/>
     </w:p>
     <w:p>
       <w:r>
@@ -1253,14 +1258,78 @@
       <w:pPr>
         <w:pStyle w:val="Heading1"/>
       </w:pPr>
-      <w:bookmarkStart w:id="2" w:name="_Toc415410314"/>
+      <w:r>
+        <w:t>Main User Interface</w:t>
+      </w:r>
+    </w:p>
+    <w:p>
+      <w:r>
+        <w:t>The main user interface has been designed to be very simple and clean, and yet display all the information you would need.</w:t>
+      </w:r>
+    </w:p>
+    <w:p>
       <w:r>
         <w:rPr>
           <w:noProof/>
           <w:lang w:eastAsia="en-GB"/>
         </w:rPr>
         <w:drawing>
-          <wp:anchor distT="0" distB="0" distL="114300" distR="114300" simplePos="0" relativeHeight="251658240" behindDoc="1" locked="0" layoutInCell="1" allowOverlap="1" wp14:anchorId="42D91697" wp14:editId="1D447134">
+          <wp:inline distT="0" distB="0" distL="0" distR="0">
+            <wp:extent cx="6645910" cy="3736340"/>
+            <wp:effectExtent l="0" t="0" r="0" b="0"/>
+            <wp:docPr id="6" name="Picture 6"/>
+            <wp:cNvGraphicFramePr>
+              <a:graphicFrameLocks xmlns:a="http://schemas.openxmlformats.org/drawingml/2006/main" noChangeAspect="1"/>
+            </wp:cNvGraphicFramePr>
+            <a:graphic xmlns:a="http://schemas.openxmlformats.org/drawingml/2006/main">
+              <a:graphicData uri="http://schemas.openxmlformats.org/drawingml/2006/picture">
+                <pic:pic xmlns:pic="http://schemas.openxmlformats.org/drawingml/2006/picture">
+                  <pic:nvPicPr>
+                    <pic:cNvPr id="6" name="Main Window Diagram.png"/>
+                    <pic:cNvPicPr/>
+                  </pic:nvPicPr>
+                  <pic:blipFill>
+                    <a:blip r:embed="rId6">
+                      <a:extLst>
+                        <a:ext uri="{28A0092B-C50C-407E-A947-70E740481C1C}">
+                          <a14:useLocalDpi xmlns:a14="http://schemas.microsoft.com/office/drawing/2010/main" val="0"/>
+                        </a:ext>
+                      </a:extLst>
+                    </a:blip>
+                    <a:stretch>
+                      <a:fillRect/>
+                    </a:stretch>
+                  </pic:blipFill>
+                  <pic:spPr>
+                    <a:xfrm>
+                      <a:off x="0" y="0"/>
+                      <a:ext cx="6645910" cy="3736340"/>
+                    </a:xfrm>
+                    <a:prstGeom prst="rect">
+                      <a:avLst/>
+                    </a:prstGeom>
+                  </pic:spPr>
+                </pic:pic>
+              </a:graphicData>
+            </a:graphic>
+          </wp:inline>
+        </w:drawing>
+      </w:r>
+      <w:bookmarkStart w:id="1" w:name="_GoBack"/>
+      <w:bookmarkEnd w:id="1"/>
+    </w:p>
+    <w:p>
+      <w:pPr>
+        <w:pStyle w:val="Heading1"/>
+      </w:pPr>
+      <w:bookmarkStart w:id="2" w:name="_Toc415410336"/>
+      <w:r>
+        <w:rPr>
+          <w:noProof/>
+          <w:lang w:eastAsia="en-GB"/>
+        </w:rPr>
+        <w:drawing>
+          <wp:anchor distT="0" distB="0" distL="114300" distR="114300" simplePos="0" relativeHeight="251658240" behindDoc="1" locked="0" layoutInCell="1" allowOverlap="1" wp14:anchorId="30AEE50F" wp14:editId="409635E8">
             <wp:simplePos x="0" y="0"/>
             <wp:positionH relativeFrom="margin">
               <wp:align>right</wp:align>
@@ -1300,7 +1369,7 @@
                     <pic:cNvPicPr/>
                   </pic:nvPicPr>
                   <pic:blipFill>
-                    <a:blip r:embed="rId6" cstate="print">
+                    <a:blip r:embed="rId7" cstate="print">
                       <a:extLst>
                         <a:ext uri="{28A0092B-C50C-407E-A947-70E740481C1C}">
                           <a14:useLocalDpi xmlns:a14="http://schemas.microsoft.com/office/drawing/2010/main" val="0"/>
@@ -1351,7 +1420,7 @@
       <w:pPr>
         <w:pStyle w:val="Heading2"/>
       </w:pPr>
-      <w:bookmarkStart w:id="3" w:name="_Toc415410315"/>
+      <w:bookmarkStart w:id="3" w:name="_Toc415410337"/>
       <w:r>
         <w:t>Adding a Backup Record</w:t>
       </w:r>
@@ -1493,7 +1562,7 @@
                     <pic:cNvPicPr/>
                   </pic:nvPicPr>
                   <pic:blipFill rotWithShape="1">
-                    <a:blip r:embed="rId7" cstate="print">
+                    <a:blip r:embed="rId8" cstate="print">
                       <a:extLst>
                         <a:ext uri="{28A0092B-C50C-407E-A947-70E740481C1C}">
                           <a14:useLocalDpi xmlns:a14="http://schemas.microsoft.com/office/drawing/2010/main" val="0"/>
@@ -1544,7 +1613,7 @@
       <w:pPr>
         <w:pStyle w:val="Heading2"/>
       </w:pPr>
-      <w:bookmarkStart w:id="4" w:name="_Toc415410316"/>
+      <w:bookmarkStart w:id="4" w:name="_Toc415410338"/>
       <w:r>
         <w:t>Backup your drive</w:t>
       </w:r>
@@ -1601,7 +1670,7 @@
       <w:pPr>
         <w:pStyle w:val="Heading1"/>
       </w:pPr>
-      <w:bookmarkStart w:id="5" w:name="_Toc415410317"/>
+      <w:bookmarkStart w:id="5" w:name="_Toc415410339"/>
       <w:r>
         <w:t>Backup Rules</w:t>
       </w:r>
@@ -1611,7 +1680,7 @@
       <w:pPr>
         <w:pStyle w:val="Heading2"/>
       </w:pPr>
-      <w:bookmarkStart w:id="6" w:name="_Toc415410318"/>
+      <w:bookmarkStart w:id="6" w:name="_Toc415410340"/>
       <w:r>
         <w:t>Modify Rules</w:t>
       </w:r>
@@ -1685,7 +1754,7 @@
                     <pic:cNvPicPr/>
                   </pic:nvPicPr>
                   <pic:blipFill>
-                    <a:blip r:embed="rId8" cstate="print">
+                    <a:blip r:embed="rId9" cstate="print">
                       <a:extLst>
                         <a:ext uri="{28A0092B-C50C-407E-A947-70E740481C1C}">
                           <a14:useLocalDpi xmlns:a14="http://schemas.microsoft.com/office/drawing/2010/main" val="0"/>
@@ -1800,7 +1869,7 @@
       <w:pPr>
         <w:pStyle w:val="Heading2"/>
       </w:pPr>
-      <w:bookmarkStart w:id="7" w:name="_Toc415410319"/>
+      <w:bookmarkStart w:id="7" w:name="_Toc415410341"/>
       <w:r>
         <w:rPr>
           <w:noProof/>
@@ -1844,7 +1913,7 @@
                     <pic:cNvPicPr/>
                   </pic:nvPicPr>
                   <pic:blipFill>
-                    <a:blip r:embed="rId9" cstate="print">
+                    <a:blip r:embed="rId10" cstate="print">
                       <a:extLst>
                         <a:ext uri="{28A0092B-C50C-407E-A947-70E740481C1C}">
                           <a14:useLocalDpi xmlns:a14="http://schemas.microsoft.com/office/drawing/2010/main" val="0"/>
@@ -1965,7 +2034,7 @@
       <w:pPr>
         <w:pStyle w:val="Heading1"/>
       </w:pPr>
-      <w:bookmarkStart w:id="8" w:name="_Toc415410320"/>
+      <w:bookmarkStart w:id="8" w:name="_Toc415410342"/>
       <w:r>
         <w:t>General Instructions</w:t>
       </w:r>
@@ -1975,7 +2044,7 @@
       <w:pPr>
         <w:pStyle w:val="Heading2"/>
       </w:pPr>
-      <w:bookmarkStart w:id="9" w:name="_Toc415410321"/>
+      <w:bookmarkStart w:id="9" w:name="_Toc415410343"/>
       <w:r>
         <w:t>Closing the program</w:t>
       </w:r>
@@ -2040,7 +2109,7 @@
                     <pic:cNvPicPr/>
                   </pic:nvPicPr>
                   <pic:blipFill rotWithShape="1">
-                    <a:blip r:embed="rId10">
+                    <a:blip r:embed="rId11">
                       <a:extLst>
                         <a:ext uri="{28A0092B-C50C-407E-A947-70E740481C1C}">
                           <a14:useLocalDpi xmlns:a14="http://schemas.microsoft.com/office/drawing/2010/main" val="0"/>
@@ -3528,7 +3597,7 @@
 </file>
 
 <file path=customXml/itemProps1.xml><?xml version="1.0" encoding="utf-8"?>
-<ds:datastoreItem xmlns:ds="http://schemas.openxmlformats.org/officeDocument/2006/customXml" ds:itemID="{CF145067-1807-4842-9246-6DCA0D50C2E7}">
+<ds:datastoreItem xmlns:ds="http://schemas.openxmlformats.org/officeDocument/2006/customXml" ds:itemID="{799B7EDD-85D6-4E6C-AD2D-D910DFD48999}">
   <ds:schemaRefs>
     <ds:schemaRef ds:uri="http://schemas.openxmlformats.org/officeDocument/2006/bibliography"/>
   </ds:schemaRefs>

</xml_diff>

<commit_message>
reordered content, and added more screenshots
</commit_message>
<xml_diff>
--- a/Paper Work/User Documentation.docx
+++ b/Paper Work/User Documentation.docx
@@ -363,6 +363,7 @@
                               <w:dataBinding w:prefixMappings="xmlns:ns0='http://purl.org/dc/elements/1.1/' xmlns:ns1='http://schemas.openxmlformats.org/package/2006/metadata/core-properties' " w:xpath="/ns1:coreProperties[1]/ns0:creator[1]" w:storeItemID="{6C3C8BC8-F283-45AE-878A-BAB7291924A1}"/>
                               <w:text/>
                             </w:sdtPr>
+                            <w:sdtEndPr/>
                             <w:sdtContent>
                               <w:p>
                                 <w:pPr>
@@ -405,6 +406,7 @@
                                 <w:dataBinding w:prefixMappings="xmlns:ns0='http://schemas.openxmlformats.org/officeDocument/2006/extended-properties' " w:xpath="/ns0:Properties[1]/ns0:Company[1]" w:storeItemID="{6668398D-A668-4E3E-A5EB-62B293D839F1}"/>
                                 <w:text/>
                               </w:sdtPr>
+                              <w:sdtEndPr/>
                               <w:sdtContent>
                                 <w:r>
                                   <w:rPr>
@@ -448,6 +450,7 @@
                               <w:dataBinding w:prefixMappings="xmlns:ns0='http://purl.org/dc/elements/1.1/' xmlns:ns1='http://schemas.openxmlformats.org/package/2006/metadata/core-properties' " w:xpath="/ns1:coreProperties[1]/ns0:title[1]" w:storeItemID="{6C3C8BC8-F283-45AE-878A-BAB7291924A1}"/>
                               <w:text/>
                             </w:sdtPr>
+                            <w:sdtEndPr/>
                             <w:sdtContent>
                               <w:p>
                                 <w:pPr>
@@ -489,6 +492,7 @@
                               <w:dataBinding w:prefixMappings="xmlns:ns0='http://purl.org/dc/elements/1.1/' xmlns:ns1='http://schemas.openxmlformats.org/package/2006/metadata/core-properties' " w:xpath="/ns1:coreProperties[1]/ns0:subject[1]" w:storeItemID="{6C3C8BC8-F283-45AE-878A-BAB7291924A1}"/>
                               <w:text/>
                             </w:sdtPr>
+                            <w:sdtEndPr/>
                             <w:sdtContent>
                               <w:p>
                                 <w:pPr>
@@ -572,7 +576,7 @@
         </w:p>
         <w:p>
           <w:pPr>
-            <w:pStyle w:val="TOC3"/>
+            <w:pStyle w:val="TOC1"/>
             <w:tabs>
               <w:tab w:val="right" w:leader="dot" w:pos="10456"/>
             </w:tabs>
@@ -591,7 +595,7 @@
           <w:r>
             <w:fldChar w:fldCharType="separate"/>
           </w:r>
-          <w:hyperlink w:anchor="_Toc415410335" w:history="1">
+          <w:hyperlink w:anchor="_Toc415416108" w:history="1">
             <w:r>
               <w:rPr>
                 <w:rStyle w:val="Hyperlink"/>
@@ -618,7 +622,7 @@
                 <w:noProof/>
                 <w:webHidden/>
               </w:rPr>
-              <w:instrText xml:space="preserve"> PAGEREF _Toc415410335 \h </w:instrText>
+              <w:instrText xml:space="preserve"> PAGEREF _Toc415416108 \h </w:instrText>
             </w:r>
             <w:r>
               <w:rPr>
@@ -661,13 +665,13 @@
               <w:lang w:eastAsia="en-GB"/>
             </w:rPr>
           </w:pPr>
-          <w:hyperlink w:anchor="_Toc415410336" w:history="1">
+          <w:hyperlink w:anchor="_Toc415416109" w:history="1">
             <w:r>
               <w:rPr>
                 <w:rStyle w:val="Hyperlink"/>
                 <w:noProof/>
               </w:rPr>
-              <w:t>Backup Process</w:t>
+              <w:t>Main User Interface</w:t>
             </w:r>
             <w:r>
               <w:rPr>
@@ -688,7 +692,7 @@
                 <w:noProof/>
                 <w:webHidden/>
               </w:rPr>
-              <w:instrText xml:space="preserve"> PAGEREF _Toc415410336 \h </w:instrText>
+              <w:instrText xml:space="preserve"> PAGEREF _Toc415416109 \h </w:instrText>
             </w:r>
             <w:r>
               <w:rPr>
@@ -709,6 +713,76 @@
                 <w:webHidden/>
               </w:rPr>
               <w:t>1</w:t>
+            </w:r>
+            <w:r>
+              <w:rPr>
+                <w:noProof/>
+                <w:webHidden/>
+              </w:rPr>
+              <w:fldChar w:fldCharType="end"/>
+            </w:r>
+          </w:hyperlink>
+        </w:p>
+        <w:p>
+          <w:pPr>
+            <w:pStyle w:val="TOC1"/>
+            <w:tabs>
+              <w:tab w:val="right" w:leader="dot" w:pos="10456"/>
+            </w:tabs>
+            <w:rPr>
+              <w:rFonts w:eastAsiaTheme="minorEastAsia"/>
+              <w:noProof/>
+              <w:lang w:eastAsia="en-GB"/>
+            </w:rPr>
+          </w:pPr>
+          <w:hyperlink w:anchor="_Toc415416110" w:history="1">
+            <w:r>
+              <w:rPr>
+                <w:rStyle w:val="Hyperlink"/>
+                <w:noProof/>
+              </w:rPr>
+              <w:t>General Instructions</w:t>
+            </w:r>
+            <w:r>
+              <w:rPr>
+                <w:noProof/>
+                <w:webHidden/>
+              </w:rPr>
+              <w:tab/>
+            </w:r>
+            <w:r>
+              <w:rPr>
+                <w:noProof/>
+                <w:webHidden/>
+              </w:rPr>
+              <w:fldChar w:fldCharType="begin"/>
+            </w:r>
+            <w:r>
+              <w:rPr>
+                <w:noProof/>
+                <w:webHidden/>
+              </w:rPr>
+              <w:instrText xml:space="preserve"> PAGEREF _Toc415416110 \h </w:instrText>
+            </w:r>
+            <w:r>
+              <w:rPr>
+                <w:noProof/>
+                <w:webHidden/>
+              </w:rPr>
+            </w:r>
+            <w:r>
+              <w:rPr>
+                <w:noProof/>
+                <w:webHidden/>
+              </w:rPr>
+              <w:fldChar w:fldCharType="separate"/>
+            </w:r>
+            <w:r>
+              <w:rPr>
+                <w:noProof/>
+                <w:webHidden/>
+              </w:rPr>
+              <w:t>2</w:t>
             </w:r>
             <w:r>
               <w:rPr>
@@ -731,13 +805,13 @@
               <w:lang w:eastAsia="en-GB"/>
             </w:rPr>
           </w:pPr>
-          <w:hyperlink w:anchor="_Toc415410337" w:history="1">
+          <w:hyperlink w:anchor="_Toc415416111" w:history="1">
             <w:r>
               <w:rPr>
                 <w:rStyle w:val="Hyperlink"/>
                 <w:noProof/>
               </w:rPr>
-              <w:t>Adding a Backup Record</w:t>
+              <w:t>Closing the program</w:t>
             </w:r>
             <w:r>
               <w:rPr>
@@ -758,7 +832,7 @@
                 <w:noProof/>
                 <w:webHidden/>
               </w:rPr>
-              <w:instrText xml:space="preserve"> PAGEREF _Toc415410337 \h </w:instrText>
+              <w:instrText xml:space="preserve"> PAGEREF _Toc415416111 \h </w:instrText>
             </w:r>
             <w:r>
               <w:rPr>
@@ -778,7 +852,77 @@
                 <w:noProof/>
                 <w:webHidden/>
               </w:rPr>
-              <w:t>1</w:t>
+              <w:t>2</w:t>
+            </w:r>
+            <w:r>
+              <w:rPr>
+                <w:noProof/>
+                <w:webHidden/>
+              </w:rPr>
+              <w:fldChar w:fldCharType="end"/>
+            </w:r>
+          </w:hyperlink>
+        </w:p>
+        <w:p>
+          <w:pPr>
+            <w:pStyle w:val="TOC1"/>
+            <w:tabs>
+              <w:tab w:val="right" w:leader="dot" w:pos="10456"/>
+            </w:tabs>
+            <w:rPr>
+              <w:rFonts w:eastAsiaTheme="minorEastAsia"/>
+              <w:noProof/>
+              <w:lang w:eastAsia="en-GB"/>
+            </w:rPr>
+          </w:pPr>
+          <w:hyperlink w:anchor="_Toc415416112" w:history="1">
+            <w:r>
+              <w:rPr>
+                <w:rStyle w:val="Hyperlink"/>
+                <w:noProof/>
+              </w:rPr>
+              <w:t>Backup Process</w:t>
+            </w:r>
+            <w:r>
+              <w:rPr>
+                <w:noProof/>
+                <w:webHidden/>
+              </w:rPr>
+              <w:tab/>
+            </w:r>
+            <w:r>
+              <w:rPr>
+                <w:noProof/>
+                <w:webHidden/>
+              </w:rPr>
+              <w:fldChar w:fldCharType="begin"/>
+            </w:r>
+            <w:r>
+              <w:rPr>
+                <w:noProof/>
+                <w:webHidden/>
+              </w:rPr>
+              <w:instrText xml:space="preserve"> PAGEREF _Toc415416112 \h </w:instrText>
+            </w:r>
+            <w:r>
+              <w:rPr>
+                <w:noProof/>
+                <w:webHidden/>
+              </w:rPr>
+            </w:r>
+            <w:r>
+              <w:rPr>
+                <w:noProof/>
+                <w:webHidden/>
+              </w:rPr>
+              <w:fldChar w:fldCharType="separate"/>
+            </w:r>
+            <w:r>
+              <w:rPr>
+                <w:noProof/>
+                <w:webHidden/>
+              </w:rPr>
+              <w:t>3</w:t>
             </w:r>
             <w:r>
               <w:rPr>
@@ -801,12 +945,82 @@
               <w:lang w:eastAsia="en-GB"/>
             </w:rPr>
           </w:pPr>
-          <w:hyperlink w:anchor="_Toc415410338" w:history="1">
+          <w:hyperlink w:anchor="_Toc415416113" w:history="1">
             <w:r>
               <w:rPr>
                 <w:rStyle w:val="Hyperlink"/>
                 <w:noProof/>
               </w:rPr>
+              <w:t>Adding a Backup Record</w:t>
+            </w:r>
+            <w:r>
+              <w:rPr>
+                <w:noProof/>
+                <w:webHidden/>
+              </w:rPr>
+              <w:tab/>
+            </w:r>
+            <w:r>
+              <w:rPr>
+                <w:noProof/>
+                <w:webHidden/>
+              </w:rPr>
+              <w:fldChar w:fldCharType="begin"/>
+            </w:r>
+            <w:r>
+              <w:rPr>
+                <w:noProof/>
+                <w:webHidden/>
+              </w:rPr>
+              <w:instrText xml:space="preserve"> PAGEREF _Toc415416113 \h </w:instrText>
+            </w:r>
+            <w:r>
+              <w:rPr>
+                <w:noProof/>
+                <w:webHidden/>
+              </w:rPr>
+            </w:r>
+            <w:r>
+              <w:rPr>
+                <w:noProof/>
+                <w:webHidden/>
+              </w:rPr>
+              <w:fldChar w:fldCharType="separate"/>
+            </w:r>
+            <w:r>
+              <w:rPr>
+                <w:noProof/>
+                <w:webHidden/>
+              </w:rPr>
+              <w:t>3</w:t>
+            </w:r>
+            <w:r>
+              <w:rPr>
+                <w:noProof/>
+                <w:webHidden/>
+              </w:rPr>
+              <w:fldChar w:fldCharType="end"/>
+            </w:r>
+          </w:hyperlink>
+        </w:p>
+        <w:p>
+          <w:pPr>
+            <w:pStyle w:val="TOC2"/>
+            <w:tabs>
+              <w:tab w:val="right" w:leader="dot" w:pos="10456"/>
+            </w:tabs>
+            <w:rPr>
+              <w:rFonts w:eastAsiaTheme="minorEastAsia"/>
+              <w:noProof/>
+              <w:lang w:eastAsia="en-GB"/>
+            </w:rPr>
+          </w:pPr>
+          <w:hyperlink w:anchor="_Toc415416114" w:history="1">
+            <w:r>
+              <w:rPr>
+                <w:rStyle w:val="Hyperlink"/>
+                <w:noProof/>
+              </w:rPr>
               <w:t>Backup your drive</w:t>
             </w:r>
             <w:r>
@@ -828,7 +1042,7 @@
                 <w:noProof/>
                 <w:webHidden/>
               </w:rPr>
-              <w:instrText xml:space="preserve"> PAGEREF _Toc415410338 \h </w:instrText>
+              <w:instrText xml:space="preserve"> PAGEREF _Toc415416114 \h </w:instrText>
             </w:r>
             <w:r>
               <w:rPr>
@@ -848,7 +1062,7 @@
                 <w:noProof/>
                 <w:webHidden/>
               </w:rPr>
-              <w:t>1</w:t>
+              <w:t>3</w:t>
             </w:r>
             <w:r>
               <w:rPr>
@@ -871,7 +1085,7 @@
               <w:lang w:eastAsia="en-GB"/>
             </w:rPr>
           </w:pPr>
-          <w:hyperlink w:anchor="_Toc415410339" w:history="1">
+          <w:hyperlink w:anchor="_Toc415416115" w:history="1">
             <w:r>
               <w:rPr>
                 <w:rStyle w:val="Hyperlink"/>
@@ -898,7 +1112,7 @@
                 <w:noProof/>
                 <w:webHidden/>
               </w:rPr>
-              <w:instrText xml:space="preserve"> PAGEREF _Toc415410339 \h </w:instrText>
+              <w:instrText xml:space="preserve"> PAGEREF _Toc415416115 \h </w:instrText>
             </w:r>
             <w:r>
               <w:rPr>
@@ -918,7 +1132,7 @@
                 <w:noProof/>
                 <w:webHidden/>
               </w:rPr>
-              <w:t>2</w:t>
+              <w:t>4</w:t>
             </w:r>
             <w:r>
               <w:rPr>
@@ -941,7 +1155,7 @@
               <w:lang w:eastAsia="en-GB"/>
             </w:rPr>
           </w:pPr>
-          <w:hyperlink w:anchor="_Toc415410340" w:history="1">
+          <w:hyperlink w:anchor="_Toc415416116" w:history="1">
             <w:r>
               <w:rPr>
                 <w:rStyle w:val="Hyperlink"/>
@@ -968,7 +1182,7 @@
                 <w:noProof/>
                 <w:webHidden/>
               </w:rPr>
-              <w:instrText xml:space="preserve"> PAGEREF _Toc415410340 \h </w:instrText>
+              <w:instrText xml:space="preserve"> PAGEREF _Toc415416116 \h </w:instrText>
             </w:r>
             <w:r>
               <w:rPr>
@@ -988,7 +1202,7 @@
                 <w:noProof/>
                 <w:webHidden/>
               </w:rPr>
-              <w:t>2</w:t>
+              <w:t>4</w:t>
             </w:r>
             <w:r>
               <w:rPr>
@@ -1011,7 +1225,7 @@
               <w:lang w:eastAsia="en-GB"/>
             </w:rPr>
           </w:pPr>
-          <w:hyperlink w:anchor="_Toc415410341" w:history="1">
+          <w:hyperlink w:anchor="_Toc415416117" w:history="1">
             <w:r>
               <w:rPr>
                 <w:rStyle w:val="Hyperlink"/>
@@ -1038,7 +1252,7 @@
                 <w:noProof/>
                 <w:webHidden/>
               </w:rPr>
-              <w:instrText xml:space="preserve"> PAGEREF _Toc415410341 \h </w:instrText>
+              <w:instrText xml:space="preserve"> PAGEREF _Toc415416117 \h </w:instrText>
             </w:r>
             <w:r>
               <w:rPr>
@@ -1058,147 +1272,7 @@
                 <w:noProof/>
                 <w:webHidden/>
               </w:rPr>
-              <w:t>2</w:t>
-            </w:r>
-            <w:r>
-              <w:rPr>
-                <w:noProof/>
-                <w:webHidden/>
-              </w:rPr>
-              <w:fldChar w:fldCharType="end"/>
-            </w:r>
-          </w:hyperlink>
-        </w:p>
-        <w:p>
-          <w:pPr>
-            <w:pStyle w:val="TOC1"/>
-            <w:tabs>
-              <w:tab w:val="right" w:leader="dot" w:pos="10456"/>
-            </w:tabs>
-            <w:rPr>
-              <w:rFonts w:eastAsiaTheme="minorEastAsia"/>
-              <w:noProof/>
-              <w:lang w:eastAsia="en-GB"/>
-            </w:rPr>
-          </w:pPr>
-          <w:hyperlink w:anchor="_Toc415410342" w:history="1">
-            <w:r>
-              <w:rPr>
-                <w:rStyle w:val="Hyperlink"/>
-                <w:noProof/>
-              </w:rPr>
-              <w:t>General Instructions</w:t>
-            </w:r>
-            <w:r>
-              <w:rPr>
-                <w:noProof/>
-                <w:webHidden/>
-              </w:rPr>
-              <w:tab/>
-            </w:r>
-            <w:r>
-              <w:rPr>
-                <w:noProof/>
-                <w:webHidden/>
-              </w:rPr>
-              <w:fldChar w:fldCharType="begin"/>
-            </w:r>
-            <w:r>
-              <w:rPr>
-                <w:noProof/>
-                <w:webHidden/>
-              </w:rPr>
-              <w:instrText xml:space="preserve"> PAGEREF _Toc415410342 \h </w:instrText>
-            </w:r>
-            <w:r>
-              <w:rPr>
-                <w:noProof/>
-                <w:webHidden/>
-              </w:rPr>
-            </w:r>
-            <w:r>
-              <w:rPr>
-                <w:noProof/>
-                <w:webHidden/>
-              </w:rPr>
-              <w:fldChar w:fldCharType="separate"/>
-            </w:r>
-            <w:r>
-              <w:rPr>
-                <w:noProof/>
-                <w:webHidden/>
-              </w:rPr>
-              <w:t>2</w:t>
-            </w:r>
-            <w:r>
-              <w:rPr>
-                <w:noProof/>
-                <w:webHidden/>
-              </w:rPr>
-              <w:fldChar w:fldCharType="end"/>
-            </w:r>
-          </w:hyperlink>
-        </w:p>
-        <w:p>
-          <w:pPr>
-            <w:pStyle w:val="TOC2"/>
-            <w:tabs>
-              <w:tab w:val="right" w:leader="dot" w:pos="10456"/>
-            </w:tabs>
-            <w:rPr>
-              <w:rFonts w:eastAsiaTheme="minorEastAsia"/>
-              <w:noProof/>
-              <w:lang w:eastAsia="en-GB"/>
-            </w:rPr>
-          </w:pPr>
-          <w:hyperlink w:anchor="_Toc415410343" w:history="1">
-            <w:r>
-              <w:rPr>
-                <w:rStyle w:val="Hyperlink"/>
-                <w:noProof/>
-              </w:rPr>
-              <w:t>Closing the program</w:t>
-            </w:r>
-            <w:r>
-              <w:rPr>
-                <w:noProof/>
-                <w:webHidden/>
-              </w:rPr>
-              <w:tab/>
-            </w:r>
-            <w:r>
-              <w:rPr>
-                <w:noProof/>
-                <w:webHidden/>
-              </w:rPr>
-              <w:fldChar w:fldCharType="begin"/>
-            </w:r>
-            <w:r>
-              <w:rPr>
-                <w:noProof/>
-                <w:webHidden/>
-              </w:rPr>
-              <w:instrText xml:space="preserve"> PAGEREF _Toc415410343 \h </w:instrText>
-            </w:r>
-            <w:r>
-              <w:rPr>
-                <w:noProof/>
-                <w:webHidden/>
-              </w:rPr>
-            </w:r>
-            <w:r>
-              <w:rPr>
-                <w:noProof/>
-                <w:webHidden/>
-              </w:rPr>
-              <w:fldChar w:fldCharType="separate"/>
-            </w:r>
-            <w:r>
-              <w:rPr>
-                <w:noProof/>
-                <w:webHidden/>
-              </w:rPr>
-              <w:t>2</w:t>
+              <w:t>4</w:t>
             </w:r>
             <w:r>
               <w:rPr>
@@ -1221,7 +1295,6 @@
         </w:p>
       </w:sdtContent>
     </w:sdt>
-    <w:p/>
     <w:p>
       <w:r>
         <w:t xml:space="preserve">Saviour Backup System is a simple, lightweight and easy to use backup system for portable USB drives. Using this software, you can </w:t>
@@ -1238,9 +1311,9 @@
     </w:p>
     <w:p>
       <w:pPr>
-        <w:pStyle w:val="Heading3"/>
-      </w:pPr>
-      <w:bookmarkStart w:id="0" w:name="_Toc415410335"/>
+        <w:pStyle w:val="Heading1"/>
+      </w:pPr>
+      <w:bookmarkStart w:id="0" w:name="_Toc415416108"/>
       <w:r>
         <w:t>Installation Instructions</w:t>
       </w:r>
@@ -1258,9 +1331,11 @@
       <w:pPr>
         <w:pStyle w:val="Heading1"/>
       </w:pPr>
+      <w:bookmarkStart w:id="1" w:name="_Toc415416109"/>
       <w:r>
         <w:t>Main User Interface</w:t>
       </w:r>
+      <w:bookmarkEnd w:id="1"/>
     </w:p>
     <w:p>
       <w:r>
@@ -1315,49 +1390,55 @@
           </wp:inline>
         </w:drawing>
       </w:r>
-      <w:bookmarkStart w:id="1" w:name="_GoBack"/>
-      <w:bookmarkEnd w:id="1"/>
     </w:p>
     <w:p>
       <w:pPr>
         <w:pStyle w:val="Heading1"/>
       </w:pPr>
-      <w:bookmarkStart w:id="2" w:name="_Toc415410336"/>
+      <w:bookmarkStart w:id="2" w:name="_Toc415416110"/>
+      <w:r>
+        <w:t>General Instructions</w:t>
+      </w:r>
+      <w:bookmarkEnd w:id="2"/>
+    </w:p>
+    <w:p>
+      <w:pPr>
+        <w:pStyle w:val="Heading2"/>
+      </w:pPr>
+      <w:bookmarkStart w:id="3" w:name="_Toc415416111"/>
       <w:r>
         <w:rPr>
           <w:noProof/>
           <w:lang w:eastAsia="en-GB"/>
         </w:rPr>
         <w:drawing>
-          <wp:anchor distT="0" distB="0" distL="114300" distR="114300" simplePos="0" relativeHeight="251658240" behindDoc="1" locked="0" layoutInCell="1" allowOverlap="1" wp14:anchorId="30AEE50F" wp14:editId="409635E8">
+          <wp:anchor distT="0" distB="0" distL="114300" distR="114300" simplePos="0" relativeHeight="251667456" behindDoc="1" locked="0" layoutInCell="1" allowOverlap="1" wp14:anchorId="5BDA54B9" wp14:editId="61F111A6">
             <wp:simplePos x="0" y="0"/>
-            <wp:positionH relativeFrom="margin">
-              <wp:align>right</wp:align>
+            <wp:positionH relativeFrom="page">
+              <wp:posOffset>5750560</wp:posOffset>
             </wp:positionH>
             <wp:positionV relativeFrom="paragraph">
-              <wp:posOffset>201362</wp:posOffset>
+              <wp:posOffset>163830</wp:posOffset>
             </wp:positionV>
-            <wp:extent cx="1530985" cy="1262380"/>
-            <wp:effectExtent l="152400" t="152400" r="354965" b="356870"/>
+            <wp:extent cx="1285875" cy="514350"/>
+            <wp:effectExtent l="152400" t="152400" r="371475" b="361950"/>
             <wp:wrapTight wrapText="bothSides">
               <wp:wrapPolygon edited="0">
-                <wp:start x="1075" y="-2608"/>
-                <wp:lineTo x="-2150" y="-1956"/>
-                <wp:lineTo x="-2150" y="18905"/>
-                <wp:lineTo x="-1613" y="24447"/>
-                <wp:lineTo x="1613" y="26728"/>
-                <wp:lineTo x="1881" y="27380"/>
-                <wp:lineTo x="22308" y="27380"/>
-                <wp:lineTo x="22577" y="26728"/>
-                <wp:lineTo x="25533" y="24447"/>
-                <wp:lineTo x="26339" y="18905"/>
-                <wp:lineTo x="26339" y="3260"/>
-                <wp:lineTo x="23114" y="-1630"/>
-                <wp:lineTo x="22845" y="-2608"/>
-                <wp:lineTo x="1075" y="-2608"/>
+                <wp:start x="1280" y="-6400"/>
+                <wp:lineTo x="-2560" y="-4800"/>
+                <wp:lineTo x="-2560" y="24800"/>
+                <wp:lineTo x="960" y="33600"/>
+                <wp:lineTo x="2240" y="36000"/>
+                <wp:lineTo x="22720" y="36000"/>
+                <wp:lineTo x="24320" y="33600"/>
+                <wp:lineTo x="27520" y="21600"/>
+                <wp:lineTo x="27520" y="8000"/>
+                <wp:lineTo x="23680" y="-4000"/>
+                <wp:lineTo x="23360" y="-6400"/>
+                <wp:lineTo x="1280" y="-6400"/>
               </wp:wrapPolygon>
             </wp:wrapTight>
-            <wp:docPr id="2" name="Picture 2"/>
+            <wp:docPr id="9" name="Picture 9"/>
             <wp:cNvGraphicFramePr>
               <a:graphicFrameLocks xmlns:a="http://schemas.openxmlformats.org/drawingml/2006/main" noChangeAspect="1"/>
             </wp:cNvGraphicFramePr>
@@ -1365,11 +1446,11 @@
               <a:graphicData uri="http://schemas.openxmlformats.org/drawingml/2006/picture">
                 <pic:pic xmlns:pic="http://schemas.openxmlformats.org/drawingml/2006/picture">
                   <pic:nvPicPr>
-                    <pic:cNvPr id="2" name="D7CA2D6.tmp"/>
+                    <pic:cNvPr id="1" name=""/>
                     <pic:cNvPicPr/>
                   </pic:nvPicPr>
                   <pic:blipFill>
-                    <a:blip r:embed="rId7" cstate="print">
+                    <a:blip r:embed="rId7">
                       <a:extLst>
                         <a:ext uri="{28A0092B-C50C-407E-A947-70E740481C1C}">
                           <a14:useLocalDpi xmlns:a14="http://schemas.microsoft.com/office/drawing/2010/main" val="0"/>
@@ -1383,7 +1464,7 @@
                   <pic:spPr>
                     <a:xfrm>
                       <a:off x="0" y="0"/>
-                      <a:ext cx="1530985" cy="1262380"/>
+                      <a:ext cx="1285875" cy="514350"/>
                     </a:xfrm>
                     <a:prstGeom prst="rect">
                       <a:avLst/>
@@ -1412,109 +1493,18 @@
         </w:drawing>
       </w:r>
       <w:r>
-        <w:t>Backup Process</w:t>
-      </w:r>
-      <w:bookmarkEnd w:id="2"/>
-    </w:p>
-    <w:p>
-      <w:pPr>
-        <w:pStyle w:val="Heading2"/>
-      </w:pPr>
-      <w:bookmarkStart w:id="3" w:name="_Toc415410337"/>
-      <w:r>
-        <w:t>Adding a Backup Record</w:t>
+        <w:t>Closing the program</w:t>
       </w:r>
       <w:bookmarkEnd w:id="3"/>
     </w:p>
     <w:p>
       <w:r>
-        <w:t xml:space="preserve">In order for the software to </w:t>
-      </w:r>
-      <w:r>
-        <w:t>back up</w:t>
-      </w:r>
-      <w:r>
-        <w:t xml:space="preserve"> your drive, it must </w:t>
-      </w:r>
-      <w:r>
-        <w:t>have a backup rule created for it.</w:t>
-      </w:r>
-    </w:p>
-    <w:p>
-      <w:pPr>
-        <w:pStyle w:val="ListParagraph"/>
-        <w:numPr>
-          <w:ilvl w:val="0"/>
-          <w:numId w:val="1"/>
-        </w:numPr>
-      </w:pPr>
-      <w:r>
-        <w:t>Select the ‘Add Backup Rule’ Button from the ‘Backup and Restore’ Menu</w:t>
-      </w:r>
-    </w:p>
-    <w:p>
-      <w:pPr>
-        <w:pStyle w:val="ListParagraph"/>
-        <w:numPr>
-          <w:ilvl w:val="0"/>
-          <w:numId w:val="1"/>
-        </w:numPr>
-      </w:pPr>
-      <w:r>
-        <w:t xml:space="preserve">Fill in the details in the new window. Hover over the </w:t>
-      </w:r>
-      <w:r>
-        <w:t xml:space="preserve">input </w:t>
-      </w:r>
-      <w:r>
-        <w:t xml:space="preserve">boxes to find out information about </w:t>
-      </w:r>
-      <w:r>
-        <w:t>what needs to go in there</w:t>
-      </w:r>
-    </w:p>
-    <w:p>
-      <w:pPr>
-        <w:pStyle w:val="ListParagraph"/>
-        <w:numPr>
-          <w:ilvl w:val="0"/>
-          <w:numId w:val="1"/>
-        </w:numPr>
-      </w:pPr>
-      <w:r>
-        <w:t>Once you have filled in the information, click ‘Create’. If there are any problems with your inputs, error messages will now appear</w:t>
-      </w:r>
-    </w:p>
-    <w:p>
-      <w:pPr>
-        <w:pStyle w:val="ListParagraph"/>
-        <w:numPr>
-          <w:ilvl w:val="0"/>
-          <w:numId w:val="1"/>
-        </w:numPr>
-      </w:pPr>
-      <w:r>
-        <w:t xml:space="preserve">If there are no errors, then a drive record will be created. </w:t>
-      </w:r>
-    </w:p>
-    <w:p>
-      <w:pPr>
-        <w:pStyle w:val="ListParagraph"/>
-        <w:numPr>
-          <w:ilvl w:val="0"/>
-          <w:numId w:val="1"/>
-        </w:numPr>
-      </w:pPr>
-      <w:r>
-        <w:t>The window will now close, and below your drives information will appear the record information</w:t>
-      </w:r>
-      <w:r>
-        <w:t>.</w:t>
-      </w:r>
-    </w:p>
-    <w:p>
-      <w:pPr>
-        <w:pStyle w:val="ListParagraph"/>
+        <w:t>Closing the program is something that everyone is going to need to do eventually, but closing it completely is a bit more confusing.</w:t>
+      </w:r>
+    </w:p>
+    <w:p>
+      <w:pPr>
+        <w:pStyle w:val="Heading3"/>
       </w:pPr>
       <w:r>
         <w:rPr>
@@ -1522,35 +1512,35 @@
           <w:lang w:eastAsia="en-GB"/>
         </w:rPr>
         <w:drawing>
-          <wp:anchor distT="0" distB="0" distL="114300" distR="114300" simplePos="0" relativeHeight="251659264" behindDoc="1" locked="0" layoutInCell="1" allowOverlap="1" wp14:anchorId="283420DD" wp14:editId="72DD74FB">
+          <wp:anchor distT="0" distB="0" distL="114300" distR="114300" simplePos="0" relativeHeight="251666432" behindDoc="1" locked="0" layoutInCell="1" allowOverlap="1" wp14:anchorId="02B215CF" wp14:editId="04FB5C60">
             <wp:simplePos x="0" y="0"/>
-            <wp:positionH relativeFrom="margin">
-              <wp:posOffset>4600575</wp:posOffset>
+            <wp:positionH relativeFrom="page">
+              <wp:posOffset>5121910</wp:posOffset>
             </wp:positionH>
             <wp:positionV relativeFrom="paragraph">
-              <wp:posOffset>180340</wp:posOffset>
+              <wp:posOffset>154940</wp:posOffset>
             </wp:positionV>
-            <wp:extent cx="2094865" cy="1872615"/>
-            <wp:effectExtent l="152400" t="152400" r="362585" b="356235"/>
+            <wp:extent cx="2070100" cy="577850"/>
+            <wp:effectExtent l="152400" t="152400" r="368300" b="355600"/>
             <wp:wrapTight wrapText="bothSides">
               <wp:wrapPolygon edited="0">
-                <wp:start x="786" y="-1758"/>
-                <wp:lineTo x="-1571" y="-1318"/>
-                <wp:lineTo x="-1571" y="19776"/>
-                <wp:lineTo x="-1179" y="23512"/>
-                <wp:lineTo x="1179" y="25050"/>
-                <wp:lineTo x="1375" y="25489"/>
-                <wp:lineTo x="22196" y="25489"/>
-                <wp:lineTo x="22392" y="25050"/>
-                <wp:lineTo x="24553" y="23512"/>
-                <wp:lineTo x="25142" y="19776"/>
-                <wp:lineTo x="25142" y="2197"/>
-                <wp:lineTo x="22785" y="-1099"/>
-                <wp:lineTo x="22589" y="-1758"/>
-                <wp:lineTo x="786" y="-1758"/>
+                <wp:start x="795" y="-5697"/>
+                <wp:lineTo x="-1590" y="-4273"/>
+                <wp:lineTo x="-1590" y="24211"/>
+                <wp:lineTo x="-596" y="29908"/>
+                <wp:lineTo x="1193" y="32756"/>
+                <wp:lineTo x="1391" y="34180"/>
+                <wp:lineTo x="22263" y="34180"/>
+                <wp:lineTo x="22461" y="32756"/>
+                <wp:lineTo x="24052" y="29908"/>
+                <wp:lineTo x="25244" y="19226"/>
+                <wp:lineTo x="25244" y="7121"/>
+                <wp:lineTo x="22859" y="-3560"/>
+                <wp:lineTo x="22660" y="-5697"/>
+                <wp:lineTo x="795" y="-5697"/>
               </wp:wrapPolygon>
             </wp:wrapTight>
-            <wp:docPr id="3" name="Picture 3"/>
+            <wp:docPr id="1" name="Picture 1"/>
             <wp:cNvGraphicFramePr>
               <a:graphicFrameLocks xmlns:a="http://schemas.openxmlformats.org/drawingml/2006/main" noChangeAspect="1"/>
             </wp:cNvGraphicFramePr>
@@ -1558,24 +1548,24 @@
               <a:graphicData uri="http://schemas.openxmlformats.org/drawingml/2006/picture">
                 <pic:pic xmlns:pic="http://schemas.openxmlformats.org/drawingml/2006/picture">
                   <pic:nvPicPr>
-                    <pic:cNvPr id="3" name="738F2C1.tmp"/>
+                    <pic:cNvPr id="1" name=""/>
                     <pic:cNvPicPr/>
                   </pic:nvPicPr>
                   <pic:blipFill rotWithShape="1">
-                    <a:blip r:embed="rId8" cstate="print">
+                    <a:blip r:embed="rId8">
                       <a:extLst>
                         <a:ext uri="{28A0092B-C50C-407E-A947-70E740481C1C}">
                           <a14:useLocalDpi xmlns:a14="http://schemas.microsoft.com/office/drawing/2010/main" val="0"/>
                         </a:ext>
                       </a:extLst>
                     </a:blip>
-                    <a:srcRect r="31003" b="11720"/>
+                    <a:srcRect l="60195" t="85911" r="11428"/>
                     <a:stretch/>
                   </pic:blipFill>
                   <pic:spPr bwMode="auto">
                     <a:xfrm>
                       <a:off x="0" y="0"/>
-                      <a:ext cx="2094865" cy="1872615"/>
+                      <a:ext cx="2070100" cy="577850"/>
                     </a:xfrm>
                     <a:prstGeom prst="rect">
                       <a:avLst/>
@@ -1608,141 +1598,57 @@
           </wp:anchor>
         </w:drawing>
       </w:r>
-    </w:p>
-    <w:p>
-      <w:pPr>
-        <w:pStyle w:val="Heading2"/>
-      </w:pPr>
-      <w:bookmarkStart w:id="4" w:name="_Toc415410338"/>
-      <w:r>
-        <w:t>Backup your drive</w:t>
-      </w:r>
-      <w:bookmarkEnd w:id="4"/>
-    </w:p>
-    <w:p>
-      <w:r>
-        <w:t>Obviously for a backup system to function properly, it needs to be able to back up drives. So here’s how to do it:</w:t>
-      </w:r>
-    </w:p>
-    <w:p>
-      <w:pPr>
-        <w:pStyle w:val="ListParagraph"/>
-        <w:numPr>
-          <w:ilvl w:val="0"/>
-          <w:numId w:val="2"/>
-        </w:numPr>
-      </w:pPr>
-      <w:r>
-        <w:t>With the drive you wish to backup selected, click</w:t>
-      </w:r>
-      <w:r>
-        <w:t xml:space="preserve"> ‘Backup Drive’ from the devices </w:t>
-      </w:r>
-      <w:r>
-        <w:t>tab.</w:t>
-      </w:r>
-    </w:p>
-    <w:p>
-      <w:pPr>
-        <w:pStyle w:val="ListParagraph"/>
-        <w:numPr>
-          <w:ilvl w:val="0"/>
-          <w:numId w:val="2"/>
-        </w:numPr>
-      </w:pPr>
-      <w:r>
-        <w:t xml:space="preserve">Your drive will now begin to backup. </w:t>
-      </w:r>
-    </w:p>
-    <w:p>
-      <w:pPr>
-        <w:pStyle w:val="ListParagraph"/>
-        <w:numPr>
-          <w:ilvl w:val="0"/>
-          <w:numId w:val="2"/>
-        </w:numPr>
-      </w:pPr>
-      <w:r>
-        <w:t xml:space="preserve">If you selected compression for this drive, then compression will begin once backup is complete, be warned this can take a long time for large drives. </w:t>
-      </w:r>
-    </w:p>
-    <w:p>
-      <w:pPr>
-        <w:pStyle w:val="Heading1"/>
-      </w:pPr>
-      <w:bookmarkStart w:id="5" w:name="_Toc415410339"/>
-      <w:r>
-        <w:t>Backup Rules</w:t>
-      </w:r>
-      <w:bookmarkEnd w:id="5"/>
-    </w:p>
-    <w:p>
-      <w:pPr>
-        <w:pStyle w:val="Heading2"/>
-      </w:pPr>
-      <w:bookmarkStart w:id="6" w:name="_Toc415410340"/>
-      <w:r>
-        <w:t>Modify Rules</w:t>
-      </w:r>
-      <w:bookmarkEnd w:id="6"/>
-    </w:p>
-    <w:p>
-      <w:r>
-        <w:t>If a rule needs to be changed, for one reason or another. Then this is how it’s done:</w:t>
-      </w:r>
-    </w:p>
-    <w:p>
-      <w:pPr>
-        <w:pStyle w:val="ListParagraph"/>
-        <w:numPr>
-          <w:ilvl w:val="0"/>
-          <w:numId w:val="3"/>
-        </w:numPr>
-      </w:pPr>
-      <w:r>
-        <w:t xml:space="preserve">Select the ‘View All Rules’ option from the ‘Backup and Restore’ tab. </w:t>
-      </w:r>
-    </w:p>
-    <w:p>
-      <w:pPr>
-        <w:pStyle w:val="ListParagraph"/>
-        <w:numPr>
-          <w:ilvl w:val="0"/>
-          <w:numId w:val="3"/>
-        </w:numPr>
-      </w:pPr>
+      <w:r>
+        <w:t>Close the program to the tray</w:t>
+      </w:r>
+    </w:p>
+    <w:p>
+      <w:r>
+        <w:t>To close the main window, press the ‘X’ in the top right corner. A dialog will then display on the task bar, reminding that the software is still running, which it is.</w:t>
+      </w:r>
+    </w:p>
+    <w:p>
+      <w:pPr>
+        <w:pStyle w:val="Heading3"/>
+      </w:pPr>
+      <w:r>
+        <w:t>Close the program completely</w:t>
+      </w:r>
+    </w:p>
+    <w:p>
       <w:r>
         <w:rPr>
           <w:noProof/>
           <w:lang w:eastAsia="en-GB"/>
         </w:rPr>
         <w:drawing>
-          <wp:anchor distT="0" distB="0" distL="114300" distR="114300" simplePos="0" relativeHeight="251660288" behindDoc="1" locked="0" layoutInCell="1" allowOverlap="1" wp14:anchorId="5A52F571" wp14:editId="3B9ED73A">
+          <wp:anchor distT="0" distB="0" distL="114300" distR="114300" simplePos="0" relativeHeight="251669504" behindDoc="1" locked="0" layoutInCell="1" allowOverlap="1" wp14:anchorId="2561844A" wp14:editId="291CE360">
             <wp:simplePos x="0" y="0"/>
             <wp:positionH relativeFrom="page">
-              <wp:posOffset>4893310</wp:posOffset>
+              <wp:align>right</wp:align>
             </wp:positionH>
             <wp:positionV relativeFrom="paragraph">
-              <wp:posOffset>149225</wp:posOffset>
+              <wp:posOffset>466725</wp:posOffset>
             </wp:positionV>
-            <wp:extent cx="2297584" cy="1044054"/>
-            <wp:effectExtent l="152400" t="152400" r="369570" b="365760"/>
+            <wp:extent cx="695325" cy="419100"/>
+            <wp:effectExtent l="152400" t="152400" r="371475" b="361950"/>
             <wp:wrapTight wrapText="bothSides">
               <wp:wrapPolygon edited="0">
-                <wp:start x="716" y="-3153"/>
-                <wp:lineTo x="-1433" y="-2365"/>
-                <wp:lineTo x="-1433" y="23255"/>
-                <wp:lineTo x="1254" y="28774"/>
-                <wp:lineTo x="22209" y="28774"/>
-                <wp:lineTo x="22388" y="27985"/>
-                <wp:lineTo x="24716" y="23255"/>
-                <wp:lineTo x="24896" y="3942"/>
-                <wp:lineTo x="22746" y="-1971"/>
-                <wp:lineTo x="22567" y="-3153"/>
-                <wp:lineTo x="716" y="-3153"/>
+                <wp:start x="2367" y="-7855"/>
+                <wp:lineTo x="-4734" y="-5891"/>
+                <wp:lineTo x="-4142" y="26509"/>
+                <wp:lineTo x="3551" y="37309"/>
+                <wp:lineTo x="4142" y="39273"/>
+                <wp:lineTo x="23671" y="39273"/>
+                <wp:lineTo x="24263" y="37309"/>
+                <wp:lineTo x="31956" y="26509"/>
+                <wp:lineTo x="32548" y="9818"/>
+                <wp:lineTo x="25447" y="-4909"/>
+                <wp:lineTo x="24855" y="-7855"/>
+                <wp:lineTo x="2367" y="-7855"/>
               </wp:wrapPolygon>
             </wp:wrapTight>
-            <wp:docPr id="4" name="Picture 4"/>
+            <wp:docPr id="11" name="Picture 11"/>
             <wp:cNvGraphicFramePr>
               <a:graphicFrameLocks xmlns:a="http://schemas.openxmlformats.org/drawingml/2006/main" noChangeAspect="1"/>
             </wp:cNvGraphicFramePr>
@@ -1750,11 +1656,11 @@
               <a:graphicData uri="http://schemas.openxmlformats.org/drawingml/2006/picture">
                 <pic:pic xmlns:pic="http://schemas.openxmlformats.org/drawingml/2006/picture">
                   <pic:nvPicPr>
-                    <pic:cNvPr id="4" name="738A973.tmp"/>
+                    <pic:cNvPr id="1" name=""/>
                     <pic:cNvPicPr/>
                   </pic:nvPicPr>
                   <pic:blipFill>
-                    <a:blip r:embed="rId9" cstate="print">
+                    <a:blip r:embed="rId9">
                       <a:extLst>
                         <a:ext uri="{28A0092B-C50C-407E-A947-70E740481C1C}">
                           <a14:useLocalDpi xmlns:a14="http://schemas.microsoft.com/office/drawing/2010/main" val="0"/>
@@ -1768,7 +1674,7 @@
                   <pic:spPr>
                     <a:xfrm>
                       <a:off x="0" y="0"/>
-                      <a:ext cx="2297584" cy="1044054"/>
+                      <a:ext cx="695325" cy="419100"/>
                     </a:xfrm>
                     <a:prstGeom prst="rect">
                       <a:avLst/>
@@ -1797,111 +1703,49 @@
         </w:drawing>
       </w:r>
       <w:r>
-        <w:t>You can now see a list of all the records that are stored on your computer.</w:t>
-      </w:r>
-    </w:p>
-    <w:p>
-      <w:pPr>
-        <w:pStyle w:val="ListParagraph"/>
-        <w:numPr>
-          <w:ilvl w:val="0"/>
-          <w:numId w:val="3"/>
-        </w:numPr>
-      </w:pPr>
-      <w:r>
-        <w:t>With the required record selected, you can do various different things:</w:t>
-      </w:r>
-    </w:p>
-    <w:p>
-      <w:pPr>
-        <w:pStyle w:val="ListParagraph"/>
-        <w:numPr>
-          <w:ilvl w:val="1"/>
-          <w:numId w:val="3"/>
-        </w:numPr>
-      </w:pPr>
-      <w:r>
-        <w:t>Edit a record by clicking the notepad button</w:t>
-      </w:r>
-    </w:p>
-    <w:p>
-      <w:pPr>
-        <w:pStyle w:val="ListParagraph"/>
-        <w:numPr>
-          <w:ilvl w:val="1"/>
-          <w:numId w:val="3"/>
-        </w:numPr>
-      </w:pPr>
-      <w:r>
-        <w:t>Delete a record by clicking the trash button</w:t>
-      </w:r>
-    </w:p>
-    <w:p>
-      <w:pPr>
-        <w:pStyle w:val="ListParagraph"/>
-        <w:numPr>
-          <w:ilvl w:val="1"/>
-          <w:numId w:val="3"/>
-        </w:numPr>
-      </w:pPr>
-      <w:r>
-        <w:t>Add a new record by clicking the hard drive button</w:t>
-      </w:r>
-    </w:p>
-    <w:p>
-      <w:pPr>
-        <w:pStyle w:val="ListParagraph"/>
-        <w:numPr>
-          <w:ilvl w:val="0"/>
-          <w:numId w:val="3"/>
-        </w:numPr>
-      </w:pPr>
-      <w:r>
-        <w:t>To refresh the record view, press the refresh button</w:t>
-      </w:r>
-    </w:p>
-    <w:p>
-      <w:pPr>
-        <w:pStyle w:val="ListParagraph"/>
-      </w:pPr>
-    </w:p>
-    <w:p>
-      <w:pPr>
-        <w:pStyle w:val="Heading2"/>
-      </w:pPr>
-      <w:bookmarkStart w:id="7" w:name="_Toc415410341"/>
+        <w:t>On closing the program completely, all backups will terminate. Be warned this can corrupt compressions and make them unusable.</w:t>
+      </w:r>
+    </w:p>
+    <w:p>
+      <w:pPr>
+        <w:rPr>
+          <w:noProof/>
+          <w:lang w:eastAsia="en-GB"/>
+        </w:rPr>
+      </w:pPr>
       <w:r>
         <w:rPr>
           <w:noProof/>
           <w:lang w:eastAsia="en-GB"/>
         </w:rPr>
         <w:drawing>
-          <wp:anchor distT="0" distB="0" distL="114300" distR="114300" simplePos="0" relativeHeight="251661312" behindDoc="1" locked="0" layoutInCell="1" allowOverlap="1" wp14:anchorId="43968CE8" wp14:editId="01A88118">
+          <wp:anchor distT="0" distB="0" distL="114300" distR="114300" simplePos="0" relativeHeight="251668480" behindDoc="1" locked="0" layoutInCell="1" allowOverlap="1" wp14:anchorId="5CAD3A04" wp14:editId="7C979254">
             <wp:simplePos x="0" y="0"/>
-            <wp:positionH relativeFrom="column">
-              <wp:posOffset>5123815</wp:posOffset>
+            <wp:positionH relativeFrom="margin">
+              <wp:align>left</wp:align>
             </wp:positionH>
             <wp:positionV relativeFrom="paragraph">
-              <wp:posOffset>116205</wp:posOffset>
+              <wp:posOffset>163830</wp:posOffset>
             </wp:positionV>
-            <wp:extent cx="1433195" cy="1076325"/>
-            <wp:effectExtent l="152400" t="152400" r="357505" b="371475"/>
+            <wp:extent cx="1593850" cy="713740"/>
+            <wp:effectExtent l="152400" t="152400" r="368300" b="353060"/>
             <wp:wrapTight wrapText="bothSides">
               <wp:wrapPolygon edited="0">
-                <wp:start x="1148" y="-3058"/>
-                <wp:lineTo x="-2297" y="-2294"/>
-                <wp:lineTo x="-2297" y="23320"/>
-                <wp:lineTo x="2010" y="28673"/>
-                <wp:lineTo x="22394" y="28673"/>
-                <wp:lineTo x="22681" y="27908"/>
-                <wp:lineTo x="26414" y="22556"/>
-                <wp:lineTo x="26701" y="3823"/>
-                <wp:lineTo x="23256" y="-1912"/>
-                <wp:lineTo x="22969" y="-3058"/>
-                <wp:lineTo x="1148" y="-3058"/>
+                <wp:start x="1033" y="-4612"/>
+                <wp:lineTo x="-2065" y="-3459"/>
+                <wp:lineTo x="-1807" y="24790"/>
+                <wp:lineTo x="1549" y="30555"/>
+                <wp:lineTo x="1807" y="31708"/>
+                <wp:lineTo x="22461" y="31708"/>
+                <wp:lineTo x="22719" y="30555"/>
+                <wp:lineTo x="26075" y="24790"/>
+                <wp:lineTo x="26333" y="5765"/>
+                <wp:lineTo x="23235" y="-2883"/>
+                <wp:lineTo x="22977" y="-4612"/>
+                <wp:lineTo x="1033" y="-4612"/>
               </wp:wrapPolygon>
             </wp:wrapTight>
-            <wp:docPr id="5" name="Picture 5"/>
+            <wp:docPr id="10" name="Picture 10"/>
             <wp:cNvGraphicFramePr>
               <a:graphicFrameLocks xmlns:a="http://schemas.openxmlformats.org/drawingml/2006/main" noChangeAspect="1"/>
             </wp:cNvGraphicFramePr>
@@ -1909,11 +1753,11 @@
               <a:graphicData uri="http://schemas.openxmlformats.org/drawingml/2006/picture">
                 <pic:pic xmlns:pic="http://schemas.openxmlformats.org/drawingml/2006/picture">
                   <pic:nvPicPr>
-                    <pic:cNvPr id="5" name="4D098CE.tmp"/>
+                    <pic:cNvPr id="1" name=""/>
                     <pic:cNvPicPr/>
                   </pic:nvPicPr>
                   <pic:blipFill>
-                    <a:blip r:embed="rId10" cstate="print">
+                    <a:blip r:embed="rId10">
                       <a:extLst>
                         <a:ext uri="{28A0092B-C50C-407E-A947-70E740481C1C}">
                           <a14:useLocalDpi xmlns:a14="http://schemas.microsoft.com/office/drawing/2010/main" val="0"/>
@@ -1927,7 +1771,7 @@
                   <pic:spPr>
                     <a:xfrm>
                       <a:off x="0" y="0"/>
-                      <a:ext cx="1433195" cy="1076325"/>
+                      <a:ext cx="1593850" cy="713740"/>
                     </a:xfrm>
                     <a:prstGeom prst="rect">
                       <a:avLst/>
@@ -1956,148 +1800,89 @@
         </w:drawing>
       </w:r>
       <w:r>
-        <w:t>View backup progress</w:t>
-      </w:r>
-      <w:bookmarkEnd w:id="7"/>
-    </w:p>
-    <w:p>
-      <w:r>
-        <w:t>So that you can keep track of the different backup processes, you can use the ‘Current Transfers’ window to view the currently running backups</w:t>
-      </w:r>
-      <w:r>
-        <w:t>.</w:t>
-      </w:r>
-    </w:p>
-    <w:p>
-      <w:pPr>
-        <w:pStyle w:val="ListParagraph"/>
-        <w:numPr>
-          <w:ilvl w:val="0"/>
-          <w:numId w:val="4"/>
-        </w:numPr>
-      </w:pPr>
+        <w:t xml:space="preserve">To close completely, </w:t>
+      </w:r>
+      <w:r>
+        <w:t>R</w:t>
+      </w:r>
+      <w:r>
+        <w:t>ight click on the Saviour Backup System icon in the notification tray and select ‘Close Program’.</w:t>
+      </w:r>
       <w:r>
         <w:rPr>
           <w:noProof/>
           <w:lang w:eastAsia="en-GB"/>
         </w:rPr>
-        <w:t>From the ‘Backup and Restore’</w:t>
+        <w:t xml:space="preserve"> </w:t>
       </w:r>
       <w:r>
         <w:rPr>
           <w:noProof/>
           <w:lang w:eastAsia="en-GB"/>
         </w:rPr>
-        <w:t xml:space="preserve"> tab on the main window, select ‘Current Transfers’.</w:t>
-      </w:r>
-    </w:p>
-    <w:p>
-      <w:pPr>
-        <w:pStyle w:val="ListParagraph"/>
-        <w:numPr>
-          <w:ilvl w:val="0"/>
-          <w:numId w:val="4"/>
-        </w:numPr>
-      </w:pPr>
+        <w:t>Once selected, the program will terminate.</w:t>
+      </w:r>
       <w:r>
         <w:rPr>
           <w:noProof/>
           <w:lang w:eastAsia="en-GB"/>
         </w:rPr>
-        <w:t>Any transfers that are ongiong will appear here with the current progress</w:t>
-      </w:r>
-    </w:p>
-    <w:p>
-      <w:pPr>
-        <w:pStyle w:val="ListParagraph"/>
-        <w:numPr>
-          <w:ilvl w:val="0"/>
-          <w:numId w:val="4"/>
-        </w:numPr>
-      </w:pPr>
-      <w:r>
+        <w:t xml:space="preserve"> </w:t>
+      </w:r>
+    </w:p>
+    <w:p/>
+    <w:p/>
+    <w:p>
+      <w:pPr>
         <w:rPr>
-          <w:noProof/>
-          <w:lang w:eastAsia="en-GB"/>
+          <w:rFonts w:asciiTheme="majorHAnsi" w:eastAsiaTheme="majorEastAsia" w:hAnsiTheme="majorHAnsi" w:cstheme="majorBidi"/>
+          <w:color w:val="2E74B5" w:themeColor="accent1" w:themeShade="BF"/>
+          <w:sz w:val="32"/>
+          <w:szCs w:val="32"/>
         </w:rPr>
-        <w:t>To clear the list, press ‘Clear’</w:t>
-      </w:r>
-      <w:r>
-        <w:rPr>
-          <w:noProof/>
-          <w:lang w:eastAsia="en-GB"/>
-        </w:rPr>
-        <w:t>. Please note this will stop all ongiong transfers, a warning wil reitterate this.</w:t>
+      </w:pPr>
+      <w:r>
+        <w:br w:type="page"/>
       </w:r>
     </w:p>
     <w:p>
       <w:pPr>
         <w:pStyle w:val="Heading1"/>
       </w:pPr>
-      <w:bookmarkStart w:id="8" w:name="_Toc415410342"/>
-      <w:r>
-        <w:t>General Instructions</w:t>
-      </w:r>
-      <w:bookmarkEnd w:id="8"/>
-    </w:p>
-    <w:p>
-      <w:pPr>
-        <w:pStyle w:val="Heading2"/>
-      </w:pPr>
-      <w:bookmarkStart w:id="9" w:name="_Toc415410343"/>
-      <w:r>
-        <w:t>Closing the program</w:t>
-      </w:r>
-      <w:bookmarkEnd w:id="9"/>
-    </w:p>
-    <w:p>
-      <w:r>
-        <w:t>Closing the program is something that everyone is going to need to do eventually, but closing it completely is a bit more confusing.</w:t>
-      </w:r>
-    </w:p>
-    <w:p>
-      <w:pPr>
-        <w:pStyle w:val="ListParagraph"/>
-        <w:numPr>
-          <w:ilvl w:val="0"/>
-          <w:numId w:val="5"/>
-        </w:numPr>
-      </w:pPr>
+      <w:bookmarkStart w:id="4" w:name="_Toc415416112"/>
       <w:r>
         <w:rPr>
           <w:noProof/>
           <w:lang w:eastAsia="en-GB"/>
         </w:rPr>
         <w:drawing>
-          <wp:anchor distT="0" distB="0" distL="114300" distR="114300" simplePos="0" relativeHeight="251662336" behindDoc="1" locked="0" layoutInCell="1" allowOverlap="1" wp14:anchorId="3A67C5CF" wp14:editId="3A1C7C41">
+          <wp:anchor distT="0" distB="0" distL="114300" distR="114300" simplePos="0" relativeHeight="251658240" behindDoc="1" locked="0" layoutInCell="1" allowOverlap="1" wp14:anchorId="34CD5CB0" wp14:editId="45699332">
             <wp:simplePos x="0" y="0"/>
-            <wp:positionH relativeFrom="column">
-              <wp:posOffset>4253230</wp:posOffset>
+            <wp:positionH relativeFrom="margin">
+              <wp:posOffset>4864100</wp:posOffset>
             </wp:positionH>
             <wp:positionV relativeFrom="paragraph">
-              <wp:posOffset>328930</wp:posOffset>
+              <wp:posOffset>152400</wp:posOffset>
             </wp:positionV>
-            <wp:extent cx="2251710" cy="628650"/>
-            <wp:effectExtent l="152400" t="152400" r="358140" b="361950"/>
+            <wp:extent cx="1714500" cy="1412875"/>
+            <wp:effectExtent l="152400" t="152400" r="361950" b="358775"/>
             <wp:wrapTight wrapText="bothSides">
               <wp:wrapPolygon edited="0">
-                <wp:start x="731" y="-5236"/>
-                <wp:lineTo x="-1462" y="-3927"/>
-                <wp:lineTo x="-1462" y="24218"/>
-                <wp:lineTo x="-914" y="28145"/>
-                <wp:lineTo x="1096" y="32073"/>
-                <wp:lineTo x="1279" y="33382"/>
-                <wp:lineTo x="22112" y="33382"/>
-                <wp:lineTo x="22294" y="32073"/>
-                <wp:lineTo x="24305" y="27491"/>
-                <wp:lineTo x="24853" y="17018"/>
-                <wp:lineTo x="24853" y="6545"/>
-                <wp:lineTo x="22660" y="-3273"/>
-                <wp:lineTo x="22477" y="-5236"/>
-                <wp:lineTo x="731" y="-5236"/>
+                <wp:start x="960" y="-2330"/>
+                <wp:lineTo x="-1920" y="-1747"/>
+                <wp:lineTo x="-1920" y="22716"/>
+                <wp:lineTo x="1680" y="26211"/>
+                <wp:lineTo x="1680" y="26794"/>
+                <wp:lineTo x="22320" y="26794"/>
+                <wp:lineTo x="22560" y="26211"/>
+                <wp:lineTo x="25680" y="21843"/>
+                <wp:lineTo x="25920" y="2912"/>
+                <wp:lineTo x="23040" y="-1456"/>
+                <wp:lineTo x="22800" y="-2330"/>
+                <wp:lineTo x="960" y="-2330"/>
               </wp:wrapPolygon>
             </wp:wrapTight>
-            <wp:docPr id="1" name="Picture 1"/>
+            <wp:docPr id="2" name="Picture 2"/>
             <wp:cNvGraphicFramePr>
               <a:graphicFrameLocks xmlns:a="http://schemas.openxmlformats.org/drawingml/2006/main" noChangeAspect="1"/>
             </wp:cNvGraphicFramePr>
@@ -2105,24 +1890,25 @@
               <a:graphicData uri="http://schemas.openxmlformats.org/drawingml/2006/picture">
                 <pic:pic xmlns:pic="http://schemas.openxmlformats.org/drawingml/2006/picture">
                   <pic:nvPicPr>
-                    <pic:cNvPr id="1" name=""/>
+                    <pic:cNvPr id="2" name="D7CA2D6.tmp"/>
                     <pic:cNvPicPr/>
                   </pic:nvPicPr>
-                  <pic:blipFill rotWithShape="1">
-                    <a:blip r:embed="rId11">
+                  <pic:blipFill>
+                    <a:blip r:embed="rId11" cstate="print">
                       <a:extLst>
                         <a:ext uri="{28A0092B-C50C-407E-A947-70E740481C1C}">
                           <a14:useLocalDpi xmlns:a14="http://schemas.microsoft.com/office/drawing/2010/main" val="0"/>
                         </a:ext>
                       </a:extLst>
                     </a:blip>
-                    <a:srcRect l="60195" t="85911" r="11428"/>
-                    <a:stretch/>
+                    <a:stretch>
+                      <a:fillRect/>
+                    </a:stretch>
                   </pic:blipFill>
-                  <pic:spPr bwMode="auto">
+                  <pic:spPr>
                     <a:xfrm>
                       <a:off x="0" y="0"/>
-                      <a:ext cx="2251710" cy="628650"/>
+                      <a:ext cx="1714500" cy="1412875"/>
                     </a:xfrm>
                     <a:prstGeom prst="rect">
                       <a:avLst/>
@@ -2137,11 +1923,6 @@
                         </a:srgbClr>
                       </a:outerShdw>
                     </a:effectLst>
-                    <a:extLst>
-                      <a:ext uri="{53640926-AAD7-44D8-BBD7-CCE9431645EC}">
-                        <a14:shadowObscured xmlns:a14="http://schemas.microsoft.com/office/drawing/2010/main"/>
-                      </a:ext>
-                    </a:extLst>
                   </pic:spPr>
                 </pic:pic>
               </a:graphicData>
@@ -2156,13 +1937,32 @@
         </w:drawing>
       </w:r>
       <w:r>
-        <w:t>To close the main window, press the ‘X’ in the top right corner</w:t>
-      </w:r>
-      <w:r>
-        <w:t xml:space="preserve">. </w:t>
-      </w:r>
-      <w:r>
-        <w:t>A dialog will then display on the task bar, reminding that the software is still running, which it is.</w:t>
+        <w:t>Backup Process</w:t>
+      </w:r>
+      <w:bookmarkEnd w:id="4"/>
+    </w:p>
+    <w:p>
+      <w:pPr>
+        <w:pStyle w:val="Heading2"/>
+      </w:pPr>
+      <w:bookmarkStart w:id="5" w:name="_Toc415416113"/>
+      <w:r>
+        <w:t>Adding a Backup Record</w:t>
+      </w:r>
+      <w:bookmarkEnd w:id="5"/>
+    </w:p>
+    <w:p>
+      <w:r>
+        <w:t xml:space="preserve">In order for the software to </w:t>
+      </w:r>
+      <w:r>
+        <w:t>back up</w:t>
+      </w:r>
+      <w:r>
+        <w:t xml:space="preserve"> your drive, it must </w:t>
+      </w:r>
+      <w:r>
+        <w:t>have a backup rule created for it.</w:t>
       </w:r>
     </w:p>
     <w:p>
@@ -2170,25 +1970,229 @@
         <w:pStyle w:val="ListParagraph"/>
         <w:numPr>
           <w:ilvl w:val="0"/>
-          <w:numId w:val="5"/>
+          <w:numId w:val="1"/>
         </w:numPr>
       </w:pPr>
       <w:r>
-        <w:t>To close the system completely, right click on the Saviour Backup System icon in the notification tray and select ‘Close Program’.</w:t>
-      </w:r>
+        <w:t>Select the ‘Add Backup Rule’ Button from the ‘Backup and Restore’ Menu</w:t>
+      </w:r>
+    </w:p>
+    <w:p>
+      <w:pPr>
+        <w:pStyle w:val="ListParagraph"/>
+        <w:numPr>
+          <w:ilvl w:val="0"/>
+          <w:numId w:val="1"/>
+        </w:numPr>
+      </w:pPr>
+      <w:r>
+        <w:t xml:space="preserve">Fill in the details in the new window. Hover over the </w:t>
+      </w:r>
+      <w:r>
+        <w:t xml:space="preserve">input </w:t>
+      </w:r>
+      <w:r>
+        <w:t xml:space="preserve">boxes to find out information about </w:t>
+      </w:r>
+      <w:r>
+        <w:t>what needs to go in there</w:t>
+      </w:r>
+    </w:p>
+    <w:p>
+      <w:pPr>
+        <w:pStyle w:val="ListParagraph"/>
+        <w:numPr>
+          <w:ilvl w:val="0"/>
+          <w:numId w:val="1"/>
+        </w:numPr>
+      </w:pPr>
       <w:r>
         <w:rPr>
           <w:noProof/>
           <w:lang w:eastAsia="en-GB"/>
         </w:rPr>
-        <w:t xml:space="preserve"> </w:t>
-      </w:r>
+        <w:drawing>
+          <wp:anchor distT="0" distB="0" distL="114300" distR="114300" simplePos="0" relativeHeight="251670528" behindDoc="1" locked="0" layoutInCell="1" allowOverlap="1" wp14:anchorId="2531E9F7" wp14:editId="06E97430">
+            <wp:simplePos x="0" y="0"/>
+            <wp:positionH relativeFrom="margin">
+              <wp:posOffset>3521710</wp:posOffset>
+            </wp:positionH>
+            <wp:positionV relativeFrom="paragraph">
+              <wp:posOffset>10795</wp:posOffset>
+            </wp:positionV>
+            <wp:extent cx="2854039" cy="1314450"/>
+            <wp:effectExtent l="0" t="0" r="3810" b="0"/>
+            <wp:wrapTight wrapText="bothSides">
+              <wp:wrapPolygon edited="0">
+                <wp:start x="0" y="0"/>
+                <wp:lineTo x="0" y="21287"/>
+                <wp:lineTo x="21485" y="21287"/>
+                <wp:lineTo x="21485" y="0"/>
+                <wp:lineTo x="0" y="0"/>
+              </wp:wrapPolygon>
+            </wp:wrapTight>
+            <wp:docPr id="12" name="Picture 12"/>
+            <wp:cNvGraphicFramePr>
+              <a:graphicFrameLocks xmlns:a="http://schemas.openxmlformats.org/drawingml/2006/main" noChangeAspect="1"/>
+            </wp:cNvGraphicFramePr>
+            <a:graphic xmlns:a="http://schemas.openxmlformats.org/drawingml/2006/main">
+              <a:graphicData uri="http://schemas.openxmlformats.org/drawingml/2006/picture">
+                <pic:pic xmlns:pic="http://schemas.openxmlformats.org/drawingml/2006/picture">
+                  <pic:nvPicPr>
+                    <pic:cNvPr id="1" name=""/>
+                    <pic:cNvPicPr/>
+                  </pic:nvPicPr>
+                  <pic:blipFill>
+                    <a:blip r:embed="rId12">
+                      <a:extLst>
+                        <a:ext uri="{28A0092B-C50C-407E-A947-70E740481C1C}">
+                          <a14:useLocalDpi xmlns:a14="http://schemas.microsoft.com/office/drawing/2010/main" val="0"/>
+                        </a:ext>
+                      </a:extLst>
+                    </a:blip>
+                    <a:stretch>
+                      <a:fillRect/>
+                    </a:stretch>
+                  </pic:blipFill>
+                  <pic:spPr>
+                    <a:xfrm>
+                      <a:off x="0" y="0"/>
+                      <a:ext cx="2854039" cy="1314450"/>
+                    </a:xfrm>
+                    <a:prstGeom prst="rect">
+                      <a:avLst/>
+                    </a:prstGeom>
+                  </pic:spPr>
+                </pic:pic>
+              </a:graphicData>
+            </a:graphic>
+            <wp14:sizeRelH relativeFrom="page">
+              <wp14:pctWidth>0</wp14:pctWidth>
+            </wp14:sizeRelH>
+            <wp14:sizeRelV relativeFrom="page">
+              <wp14:pctHeight>0</wp14:pctHeight>
+            </wp14:sizeRelV>
+          </wp:anchor>
+        </w:drawing>
+      </w:r>
+      <w:r>
+        <w:t>Once you have filled in the information, click ‘Create’. If there are any problems with your inputs, error messages will now appear</w:t>
+      </w:r>
+    </w:p>
+    <w:p>
+      <w:pPr>
+        <w:pStyle w:val="ListParagraph"/>
+        <w:numPr>
+          <w:ilvl w:val="0"/>
+          <w:numId w:val="1"/>
+        </w:numPr>
+      </w:pPr>
+      <w:r>
+        <w:t xml:space="preserve">If there are no errors, then a drive record will be created. </w:t>
+      </w:r>
+    </w:p>
+    <w:p>
+      <w:pPr>
+        <w:pStyle w:val="ListParagraph"/>
+        <w:numPr>
+          <w:ilvl w:val="0"/>
+          <w:numId w:val="1"/>
+        </w:numPr>
+      </w:pPr>
+      <w:r>
+        <w:t>The window will now close, and below your drives information will appear the record information</w:t>
+      </w:r>
+      <w:r>
+        <w:t>.</w:t>
+      </w:r>
+    </w:p>
+    <w:p>
+      <w:pPr>
+        <w:pStyle w:val="ListParagraph"/>
+      </w:pPr>
+    </w:p>
+    <w:p>
+      <w:pPr>
+        <w:pStyle w:val="Heading2"/>
+      </w:pPr>
+      <w:bookmarkStart w:id="6" w:name="_Toc415416114"/>
+      <w:r>
+        <w:t>Backup your drive</w:t>
+      </w:r>
+      <w:bookmarkEnd w:id="6"/>
+    </w:p>
+    <w:p>
       <w:r>
         <w:rPr>
           <w:noProof/>
           <w:lang w:eastAsia="en-GB"/>
         </w:rPr>
-        <w:t>A warning will appear warning that this will stop all backups, which it will.</w:t>
+        <w:drawing>
+          <wp:anchor distT="0" distB="0" distL="114300" distR="114300" simplePos="0" relativeHeight="251671552" behindDoc="1" locked="0" layoutInCell="1" allowOverlap="1" wp14:anchorId="4AC3216E" wp14:editId="3AE65C8B">
+            <wp:simplePos x="0" y="0"/>
+            <wp:positionH relativeFrom="margin">
+              <wp:posOffset>-101600</wp:posOffset>
+            </wp:positionH>
+            <wp:positionV relativeFrom="paragraph">
+              <wp:posOffset>257810</wp:posOffset>
+            </wp:positionV>
+            <wp:extent cx="1244600" cy="1513205"/>
+            <wp:effectExtent l="0" t="0" r="0" b="0"/>
+            <wp:wrapTight wrapText="bothSides">
+              <wp:wrapPolygon edited="0">
+                <wp:start x="0" y="0"/>
+                <wp:lineTo x="0" y="21210"/>
+                <wp:lineTo x="21159" y="21210"/>
+                <wp:lineTo x="21159" y="0"/>
+                <wp:lineTo x="0" y="0"/>
+              </wp:wrapPolygon>
+            </wp:wrapTight>
+            <wp:docPr id="13" name="Picture 13"/>
+            <wp:cNvGraphicFramePr>
+              <a:graphicFrameLocks xmlns:a="http://schemas.openxmlformats.org/drawingml/2006/main" noChangeAspect="1"/>
+            </wp:cNvGraphicFramePr>
+            <a:graphic xmlns:a="http://schemas.openxmlformats.org/drawingml/2006/main">
+              <a:graphicData uri="http://schemas.openxmlformats.org/drawingml/2006/picture">
+                <pic:pic xmlns:pic="http://schemas.openxmlformats.org/drawingml/2006/picture">
+                  <pic:nvPicPr>
+                    <pic:cNvPr id="1" name=""/>
+                    <pic:cNvPicPr/>
+                  </pic:nvPicPr>
+                  <pic:blipFill>
+                    <a:blip r:embed="rId13">
+                      <a:extLst>
+                        <a:ext uri="{28A0092B-C50C-407E-A947-70E740481C1C}">
+                          <a14:useLocalDpi xmlns:a14="http://schemas.microsoft.com/office/drawing/2010/main" val="0"/>
+                        </a:ext>
+                      </a:extLst>
+                    </a:blip>
+                    <a:stretch>
+                      <a:fillRect/>
+                    </a:stretch>
+                  </pic:blipFill>
+                  <pic:spPr>
+                    <a:xfrm>
+                      <a:off x="0" y="0"/>
+                      <a:ext cx="1244600" cy="1513205"/>
+                    </a:xfrm>
+                    <a:prstGeom prst="rect">
+                      <a:avLst/>
+                    </a:prstGeom>
+                  </pic:spPr>
+                </pic:pic>
+              </a:graphicData>
+            </a:graphic>
+            <wp14:sizeRelH relativeFrom="page">
+              <wp14:pctWidth>0</wp14:pctWidth>
+            </wp14:sizeRelH>
+            <wp14:sizeRelV relativeFrom="page">
+              <wp14:pctHeight>0</wp14:pctHeight>
+            </wp14:sizeRelV>
+          </wp:anchor>
+        </w:drawing>
+      </w:r>
+      <w:r>
+        <w:t>Obviously for a backup system to function properly, it needs to be able to back up drives. So here’s how to do it:</w:t>
       </w:r>
     </w:p>
     <w:p>
@@ -2196,7 +2200,25 @@
         <w:pStyle w:val="ListParagraph"/>
         <w:numPr>
           <w:ilvl w:val="0"/>
-          <w:numId w:val="5"/>
+          <w:numId w:val="2"/>
+        </w:numPr>
+      </w:pPr>
+      <w:r>
+        <w:t>With the drive you wish to backup selected, click</w:t>
+      </w:r>
+      <w:r>
+        <w:t xml:space="preserve"> ‘Backup Drive’ from the devices </w:t>
+      </w:r>
+      <w:r>
+        <w:t>tab.</w:t>
+      </w:r>
+    </w:p>
+    <w:p>
+      <w:pPr>
+        <w:pStyle w:val="ListParagraph"/>
+        <w:numPr>
+          <w:ilvl w:val="0"/>
+          <w:numId w:val="2"/>
         </w:numPr>
       </w:pPr>
       <w:r>
@@ -2204,8 +2226,555 @@
           <w:noProof/>
           <w:lang w:eastAsia="en-GB"/>
         </w:rPr>
-        <w:t>Once selected, the program will terminate.</w:t>
-      </w:r>
+        <w:drawing>
+          <wp:anchor distT="0" distB="0" distL="114300" distR="114300" simplePos="0" relativeHeight="251672576" behindDoc="1" locked="0" layoutInCell="1" allowOverlap="1" wp14:anchorId="0CBCB200" wp14:editId="3E0564AB">
+            <wp:simplePos x="0" y="0"/>
+            <wp:positionH relativeFrom="column">
+              <wp:posOffset>4584700</wp:posOffset>
+            </wp:positionH>
+            <wp:positionV relativeFrom="paragraph">
+              <wp:posOffset>41910</wp:posOffset>
+            </wp:positionV>
+            <wp:extent cx="2190750" cy="1044575"/>
+            <wp:effectExtent l="0" t="0" r="0" b="3175"/>
+            <wp:wrapTight wrapText="bothSides">
+              <wp:wrapPolygon edited="0">
+                <wp:start x="0" y="0"/>
+                <wp:lineTo x="0" y="21272"/>
+                <wp:lineTo x="21412" y="21272"/>
+                <wp:lineTo x="21412" y="0"/>
+                <wp:lineTo x="0" y="0"/>
+              </wp:wrapPolygon>
+            </wp:wrapTight>
+            <wp:docPr id="14" name="Picture 14"/>
+            <wp:cNvGraphicFramePr>
+              <a:graphicFrameLocks xmlns:a="http://schemas.openxmlformats.org/drawingml/2006/main" noChangeAspect="1"/>
+            </wp:cNvGraphicFramePr>
+            <a:graphic xmlns:a="http://schemas.openxmlformats.org/drawingml/2006/main">
+              <a:graphicData uri="http://schemas.openxmlformats.org/drawingml/2006/picture">
+                <pic:pic xmlns:pic="http://schemas.openxmlformats.org/drawingml/2006/picture">
+                  <pic:nvPicPr>
+                    <pic:cNvPr id="1" name=""/>
+                    <pic:cNvPicPr/>
+                  </pic:nvPicPr>
+                  <pic:blipFill>
+                    <a:blip r:embed="rId14">
+                      <a:extLst>
+                        <a:ext uri="{28A0092B-C50C-407E-A947-70E740481C1C}">
+                          <a14:useLocalDpi xmlns:a14="http://schemas.microsoft.com/office/drawing/2010/main" val="0"/>
+                        </a:ext>
+                      </a:extLst>
+                    </a:blip>
+                    <a:stretch>
+                      <a:fillRect/>
+                    </a:stretch>
+                  </pic:blipFill>
+                  <pic:spPr>
+                    <a:xfrm>
+                      <a:off x="0" y="0"/>
+                      <a:ext cx="2190750" cy="1044575"/>
+                    </a:xfrm>
+                    <a:prstGeom prst="rect">
+                      <a:avLst/>
+                    </a:prstGeom>
+                  </pic:spPr>
+                </pic:pic>
+              </a:graphicData>
+            </a:graphic>
+            <wp14:sizeRelH relativeFrom="page">
+              <wp14:pctWidth>0</wp14:pctWidth>
+            </wp14:sizeRelH>
+            <wp14:sizeRelV relativeFrom="page">
+              <wp14:pctHeight>0</wp14:pctHeight>
+            </wp14:sizeRelV>
+          </wp:anchor>
+        </w:drawing>
+      </w:r>
+      <w:r>
+        <w:t xml:space="preserve">Your drive will now begin to backup. </w:t>
+      </w:r>
+    </w:p>
+    <w:p>
+      <w:pPr>
+        <w:pStyle w:val="ListParagraph"/>
+        <w:numPr>
+          <w:ilvl w:val="0"/>
+          <w:numId w:val="2"/>
+        </w:numPr>
+      </w:pPr>
+      <w:r>
+        <w:t xml:space="preserve">If you selected compression for this drive, then compression will begin once backup is complete, be warned this can take a long time for large drives. </w:t>
+      </w:r>
+      <w:r>
+        <w:br w:type="page"/>
+      </w:r>
+    </w:p>
+    <w:p>
+      <w:pPr>
+        <w:pStyle w:val="Heading1"/>
+      </w:pPr>
+      <w:bookmarkStart w:id="7" w:name="_Toc415416115"/>
+      <w:r>
+        <w:t>Backup Rules</w:t>
+      </w:r>
+      <w:bookmarkEnd w:id="7"/>
+    </w:p>
+    <w:p>
+      <w:pPr>
+        <w:pStyle w:val="Heading2"/>
+      </w:pPr>
+      <w:bookmarkStart w:id="8" w:name="_Toc415416116"/>
+      <w:r>
+        <w:rPr>
+          <w:noProof/>
+          <w:lang w:eastAsia="en-GB"/>
+        </w:rPr>
+        <w:drawing>
+          <wp:anchor distT="0" distB="0" distL="114300" distR="114300" simplePos="0" relativeHeight="251673600" behindDoc="1" locked="0" layoutInCell="1" allowOverlap="1" wp14:anchorId="27D691FD" wp14:editId="6DAB52C7">
+            <wp:simplePos x="0" y="0"/>
+            <wp:positionH relativeFrom="margin">
+              <wp:align>left</wp:align>
+            </wp:positionH>
+            <wp:positionV relativeFrom="paragraph">
+              <wp:posOffset>103402</wp:posOffset>
+            </wp:positionV>
+            <wp:extent cx="2794000" cy="892810"/>
+            <wp:effectExtent l="0" t="0" r="6350" b="2540"/>
+            <wp:wrapTight wrapText="bothSides">
+              <wp:wrapPolygon edited="0">
+                <wp:start x="0" y="0"/>
+                <wp:lineTo x="0" y="21201"/>
+                <wp:lineTo x="21502" y="21201"/>
+                <wp:lineTo x="21502" y="0"/>
+                <wp:lineTo x="0" y="0"/>
+              </wp:wrapPolygon>
+            </wp:wrapTight>
+            <wp:docPr id="15" name="Picture 15"/>
+            <wp:cNvGraphicFramePr>
+              <a:graphicFrameLocks xmlns:a="http://schemas.openxmlformats.org/drawingml/2006/main" noChangeAspect="1"/>
+            </wp:cNvGraphicFramePr>
+            <a:graphic xmlns:a="http://schemas.openxmlformats.org/drawingml/2006/main">
+              <a:graphicData uri="http://schemas.openxmlformats.org/drawingml/2006/picture">
+                <pic:pic xmlns:pic="http://schemas.openxmlformats.org/drawingml/2006/picture">
+                  <pic:nvPicPr>
+                    <pic:cNvPr id="1" name=""/>
+                    <pic:cNvPicPr/>
+                  </pic:nvPicPr>
+                  <pic:blipFill>
+                    <a:blip r:embed="rId15">
+                      <a:extLst>
+                        <a:ext uri="{28A0092B-C50C-407E-A947-70E740481C1C}">
+                          <a14:useLocalDpi xmlns:a14="http://schemas.microsoft.com/office/drawing/2010/main" val="0"/>
+                        </a:ext>
+                      </a:extLst>
+                    </a:blip>
+                    <a:stretch>
+                      <a:fillRect/>
+                    </a:stretch>
+                  </pic:blipFill>
+                  <pic:spPr>
+                    <a:xfrm>
+                      <a:off x="0" y="0"/>
+                      <a:ext cx="2794000" cy="892810"/>
+                    </a:xfrm>
+                    <a:prstGeom prst="rect">
+                      <a:avLst/>
+                    </a:prstGeom>
+                  </pic:spPr>
+                </pic:pic>
+              </a:graphicData>
+            </a:graphic>
+            <wp14:sizeRelH relativeFrom="page">
+              <wp14:pctWidth>0</wp14:pctWidth>
+            </wp14:sizeRelH>
+            <wp14:sizeRelV relativeFrom="page">
+              <wp14:pctHeight>0</wp14:pctHeight>
+            </wp14:sizeRelV>
+          </wp:anchor>
+        </w:drawing>
+      </w:r>
+      <w:r>
+        <w:t>Modify Rules</w:t>
+      </w:r>
+      <w:bookmarkEnd w:id="8"/>
+    </w:p>
+    <w:p>
+      <w:r>
+        <w:t>If a rule needs to be changed, for one reason or another. Then this is how it’s done:</w:t>
+      </w:r>
+    </w:p>
+    <w:p>
+      <w:pPr>
+        <w:pStyle w:val="ListParagraph"/>
+        <w:numPr>
+          <w:ilvl w:val="0"/>
+          <w:numId w:val="3"/>
+        </w:numPr>
+      </w:pPr>
+      <w:r>
+        <w:t xml:space="preserve">Select the ‘View All Rules’ option from the ‘Backup and Restore’ tab. </w:t>
+      </w:r>
+    </w:p>
+    <w:p>
+      <w:pPr>
+        <w:pStyle w:val="ListParagraph"/>
+        <w:numPr>
+          <w:ilvl w:val="0"/>
+          <w:numId w:val="3"/>
+        </w:numPr>
+      </w:pPr>
+      <w:r>
+        <w:t>You can now see a list of all the records that are stored on your computer.</w:t>
+      </w:r>
+    </w:p>
+    <w:p>
+      <w:pPr>
+        <w:pStyle w:val="ListParagraph"/>
+        <w:numPr>
+          <w:ilvl w:val="0"/>
+          <w:numId w:val="3"/>
+        </w:numPr>
+      </w:pPr>
+      <w:r>
+        <w:t>With the required record selected, you can do various different things:</w:t>
+      </w:r>
+    </w:p>
+    <w:p>
+      <w:pPr>
+        <w:pStyle w:val="ListParagraph"/>
+        <w:numPr>
+          <w:ilvl w:val="1"/>
+          <w:numId w:val="3"/>
+        </w:numPr>
+      </w:pPr>
+      <w:r>
+        <w:rPr>
+          <w:noProof/>
+          <w:lang w:eastAsia="en-GB"/>
+        </w:rPr>
+        <w:drawing>
+          <wp:anchor distT="0" distB="0" distL="114300" distR="114300" simplePos="0" relativeHeight="251660288" behindDoc="1" locked="0" layoutInCell="1" allowOverlap="1" wp14:anchorId="61A8DFE9" wp14:editId="26A2DC64">
+            <wp:simplePos x="0" y="0"/>
+            <wp:positionH relativeFrom="page">
+              <wp:posOffset>3378200</wp:posOffset>
+            </wp:positionH>
+            <wp:positionV relativeFrom="paragraph">
+              <wp:posOffset>154305</wp:posOffset>
+            </wp:positionV>
+            <wp:extent cx="3790950" cy="1722120"/>
+            <wp:effectExtent l="152400" t="152400" r="361950" b="354330"/>
+            <wp:wrapTight wrapText="bothSides">
+              <wp:wrapPolygon edited="0">
+                <wp:start x="434" y="-1912"/>
+                <wp:lineTo x="-868" y="-1434"/>
+                <wp:lineTo x="-868" y="22460"/>
+                <wp:lineTo x="760" y="25327"/>
+                <wp:lineTo x="760" y="25805"/>
+                <wp:lineTo x="21926" y="25805"/>
+                <wp:lineTo x="22034" y="25327"/>
+                <wp:lineTo x="23445" y="21743"/>
+                <wp:lineTo x="23554" y="2389"/>
+                <wp:lineTo x="22251" y="-1195"/>
+                <wp:lineTo x="22143" y="-1912"/>
+                <wp:lineTo x="434" y="-1912"/>
+              </wp:wrapPolygon>
+            </wp:wrapTight>
+            <wp:docPr id="4" name="Picture 4"/>
+            <wp:cNvGraphicFramePr>
+              <a:graphicFrameLocks xmlns:a="http://schemas.openxmlformats.org/drawingml/2006/main" noChangeAspect="1"/>
+            </wp:cNvGraphicFramePr>
+            <a:graphic xmlns:a="http://schemas.openxmlformats.org/drawingml/2006/main">
+              <a:graphicData uri="http://schemas.openxmlformats.org/drawingml/2006/picture">
+                <pic:pic xmlns:pic="http://schemas.openxmlformats.org/drawingml/2006/picture">
+                  <pic:nvPicPr>
+                    <pic:cNvPr id="4" name="738A973.tmp"/>
+                    <pic:cNvPicPr/>
+                  </pic:nvPicPr>
+                  <pic:blipFill>
+                    <a:blip r:embed="rId16" cstate="print">
+                      <a:extLst>
+                        <a:ext uri="{28A0092B-C50C-407E-A947-70E740481C1C}">
+                          <a14:useLocalDpi xmlns:a14="http://schemas.microsoft.com/office/drawing/2010/main" val="0"/>
+                        </a:ext>
+                      </a:extLst>
+                    </a:blip>
+                    <a:stretch>
+                      <a:fillRect/>
+                    </a:stretch>
+                  </pic:blipFill>
+                  <pic:spPr>
+                    <a:xfrm>
+                      <a:off x="0" y="0"/>
+                      <a:ext cx="3790950" cy="1722120"/>
+                    </a:xfrm>
+                    <a:prstGeom prst="rect">
+                      <a:avLst/>
+                    </a:prstGeom>
+                    <a:ln>
+                      <a:noFill/>
+                    </a:ln>
+                    <a:effectLst>
+                      <a:outerShdw blurRad="292100" dist="139700" dir="2700000" algn="tl" rotWithShape="0">
+                        <a:srgbClr val="333333">
+                          <a:alpha val="65000"/>
+                        </a:srgbClr>
+                      </a:outerShdw>
+                    </a:effectLst>
+                  </pic:spPr>
+                </pic:pic>
+              </a:graphicData>
+            </a:graphic>
+            <wp14:sizeRelH relativeFrom="page">
+              <wp14:pctWidth>0</wp14:pctWidth>
+            </wp14:sizeRelH>
+            <wp14:sizeRelV relativeFrom="page">
+              <wp14:pctHeight>0</wp14:pctHeight>
+            </wp14:sizeRelV>
+          </wp:anchor>
+        </w:drawing>
+      </w:r>
+      <w:r>
+        <w:t>Edit a record by clicking the notepad button</w:t>
+      </w:r>
+    </w:p>
+    <w:p>
+      <w:pPr>
+        <w:pStyle w:val="ListParagraph"/>
+        <w:numPr>
+          <w:ilvl w:val="1"/>
+          <w:numId w:val="3"/>
+        </w:numPr>
+      </w:pPr>
+      <w:r>
+        <w:t>Delete a record by clicking the trash button</w:t>
+      </w:r>
+    </w:p>
+    <w:p>
+      <w:pPr>
+        <w:pStyle w:val="ListParagraph"/>
+        <w:numPr>
+          <w:ilvl w:val="1"/>
+          <w:numId w:val="3"/>
+        </w:numPr>
+      </w:pPr>
+      <w:r>
+        <w:t>Add a new record by clicking the hard drive button</w:t>
+      </w:r>
+    </w:p>
+    <w:p>
+      <w:pPr>
+        <w:pStyle w:val="ListParagraph"/>
+        <w:numPr>
+          <w:ilvl w:val="0"/>
+          <w:numId w:val="3"/>
+        </w:numPr>
+      </w:pPr>
+      <w:r>
+        <w:t>To refresh the record view, press the refresh button</w:t>
+      </w:r>
+    </w:p>
+    <w:p>
+      <w:pPr>
+        <w:pStyle w:val="ListParagraph"/>
+      </w:pPr>
+      <w:r>
+        <w:rPr>
+          <w:noProof/>
+          <w:lang w:eastAsia="en-GB"/>
+        </w:rPr>
+        <w:drawing>
+          <wp:anchor distT="0" distB="0" distL="114300" distR="114300" simplePos="0" relativeHeight="251661312" behindDoc="1" locked="0" layoutInCell="1" allowOverlap="1" wp14:anchorId="4FB77CD2" wp14:editId="4D3C591B">
+            <wp:simplePos x="0" y="0"/>
+            <wp:positionH relativeFrom="page">
+              <wp:posOffset>152400</wp:posOffset>
+            </wp:positionH>
+            <wp:positionV relativeFrom="paragraph">
+              <wp:posOffset>612937</wp:posOffset>
+            </wp:positionV>
+            <wp:extent cx="2463165" cy="1849755"/>
+            <wp:effectExtent l="152400" t="152400" r="356235" b="360045"/>
+            <wp:wrapTight wrapText="bothSides">
+              <wp:wrapPolygon edited="0">
+                <wp:start x="668" y="-1780"/>
+                <wp:lineTo x="-1336" y="-1335"/>
+                <wp:lineTo x="-1336" y="22468"/>
+                <wp:lineTo x="-835" y="23802"/>
+                <wp:lineTo x="1002" y="25137"/>
+                <wp:lineTo x="1169" y="25582"/>
+                <wp:lineTo x="22051" y="25582"/>
+                <wp:lineTo x="22218" y="25137"/>
+                <wp:lineTo x="24056" y="23580"/>
+                <wp:lineTo x="24557" y="20021"/>
+                <wp:lineTo x="24557" y="2225"/>
+                <wp:lineTo x="22552" y="-1112"/>
+                <wp:lineTo x="22385" y="-1780"/>
+                <wp:lineTo x="668" y="-1780"/>
+              </wp:wrapPolygon>
+            </wp:wrapTight>
+            <wp:docPr id="5" name="Picture 5"/>
+            <wp:cNvGraphicFramePr>
+              <a:graphicFrameLocks xmlns:a="http://schemas.openxmlformats.org/drawingml/2006/main" noChangeAspect="1"/>
+            </wp:cNvGraphicFramePr>
+            <a:graphic xmlns:a="http://schemas.openxmlformats.org/drawingml/2006/main">
+              <a:graphicData uri="http://schemas.openxmlformats.org/drawingml/2006/picture">
+                <pic:pic xmlns:pic="http://schemas.openxmlformats.org/drawingml/2006/picture">
+                  <pic:nvPicPr>
+                    <pic:cNvPr id="5" name="4D098CE.tmp"/>
+                    <pic:cNvPicPr/>
+                  </pic:nvPicPr>
+                  <pic:blipFill>
+                    <a:blip r:embed="rId17" cstate="print">
+                      <a:extLst>
+                        <a:ext uri="{28A0092B-C50C-407E-A947-70E740481C1C}">
+                          <a14:useLocalDpi xmlns:a14="http://schemas.microsoft.com/office/drawing/2010/main" val="0"/>
+                        </a:ext>
+                      </a:extLst>
+                    </a:blip>
+                    <a:stretch>
+                      <a:fillRect/>
+                    </a:stretch>
+                  </pic:blipFill>
+                  <pic:spPr>
+                    <a:xfrm>
+                      <a:off x="0" y="0"/>
+                      <a:ext cx="2463165" cy="1849755"/>
+                    </a:xfrm>
+                    <a:prstGeom prst="rect">
+                      <a:avLst/>
+                    </a:prstGeom>
+                    <a:ln>
+                      <a:noFill/>
+                    </a:ln>
+                    <a:effectLst>
+                      <a:outerShdw blurRad="292100" dist="139700" dir="2700000" algn="tl" rotWithShape="0">
+                        <a:srgbClr val="333333">
+                          <a:alpha val="65000"/>
+                        </a:srgbClr>
+                      </a:outerShdw>
+                    </a:effectLst>
+                  </pic:spPr>
+                </pic:pic>
+              </a:graphicData>
+            </a:graphic>
+            <wp14:sizeRelH relativeFrom="page">
+              <wp14:pctWidth>0</wp14:pctWidth>
+            </wp14:sizeRelH>
+            <wp14:sizeRelV relativeFrom="page">
+              <wp14:pctHeight>0</wp14:pctHeight>
+            </wp14:sizeRelV>
+          </wp:anchor>
+        </w:drawing>
+      </w:r>
+    </w:p>
+    <w:p>
+      <w:pPr>
+        <w:pStyle w:val="Heading2"/>
+      </w:pPr>
+      <w:bookmarkStart w:id="9" w:name="_Toc415416117"/>
+      <w:r>
+        <w:t>View backup progress</w:t>
+      </w:r>
+      <w:bookmarkEnd w:id="9"/>
+    </w:p>
+    <w:p>
+      <w:r>
+        <w:t>So that you can keep track of the different backup processes, you can use the ‘Current Transfers’ window to view the currently running backups</w:t>
+      </w:r>
+      <w:r>
+        <w:t>.</w:t>
+      </w:r>
+    </w:p>
+    <w:p>
+      <w:pPr>
+        <w:pStyle w:val="ListParagraph"/>
+        <w:numPr>
+          <w:ilvl w:val="0"/>
+          <w:numId w:val="4"/>
+        </w:numPr>
+      </w:pPr>
+      <w:r>
+        <w:rPr>
+          <w:noProof/>
+          <w:lang w:eastAsia="en-GB"/>
+        </w:rPr>
+        <w:t>From the ‘Backup and Restore’</w:t>
+      </w:r>
+      <w:r>
+        <w:rPr>
+          <w:noProof/>
+          <w:lang w:eastAsia="en-GB"/>
+        </w:rPr>
+        <w:t xml:space="preserve"> tab on the main window, select ‘Current Transfers’.</w:t>
+      </w:r>
+    </w:p>
+    <w:p>
+      <w:pPr>
+        <w:pStyle w:val="ListParagraph"/>
+        <w:numPr>
+          <w:ilvl w:val="0"/>
+          <w:numId w:val="4"/>
+        </w:numPr>
+      </w:pPr>
+      <w:r>
+        <w:rPr>
+          <w:noProof/>
+          <w:lang w:eastAsia="en-GB"/>
+        </w:rPr>
+        <w:t>Any transfers that are ongiong will appear here with the current progress</w:t>
+      </w:r>
+    </w:p>
+    <w:p>
+      <w:pPr>
+        <w:pStyle w:val="ListParagraph"/>
+        <w:numPr>
+          <w:ilvl w:val="0"/>
+          <w:numId w:val="4"/>
+        </w:numPr>
+      </w:pPr>
+      <w:r>
+        <w:rPr>
+          <w:noProof/>
+          <w:lang w:eastAsia="en-GB"/>
+        </w:rPr>
+        <w:t>To clear the list, press ‘Clear’</w:t>
+      </w:r>
+      <w:r>
+        <w:rPr>
+          <w:noProof/>
+          <w:lang w:eastAsia="en-GB"/>
+        </w:rPr>
+        <w:t>. Please note this will stop all ongiong transfers, a warning wil reitterate this.</w:t>
+      </w:r>
+    </w:p>
+    <w:p>
+      <w:pPr>
+        <w:rPr>
+          <w:noProof/>
+          <w:lang w:eastAsia="en-GB"/>
+        </w:rPr>
+      </w:pPr>
+      <w:r>
+        <w:rPr>
+          <w:noProof/>
+          <w:lang w:eastAsia="en-GB"/>
+        </w:rPr>
+        <w:br w:type="page"/>
+      </w:r>
+    </w:p>
+    <w:p>
+      <w:pPr>
+        <w:pStyle w:val="Heading1"/>
+      </w:pPr>
+      <w:r>
+        <w:t>Common Problems</w:t>
+      </w:r>
+    </w:p>
+    <w:p>
+      <w:r>
+        <w:t>Naturally with a system like this, there are going to be some problems, here you can find answers to some of the most common.</w:t>
+      </w:r>
+      <w:bookmarkStart w:id="10" w:name="_GoBack"/>
+      <w:bookmarkEnd w:id="10"/>
     </w:p>
     <w:sectPr>
       <w:pgSz w:w="11906" w:h="16838"/>
@@ -3128,6 +3697,28 @@
       <w:szCs w:val="24"/>
     </w:rPr>
   </w:style>
+  <w:style w:type="paragraph" w:styleId="Heading4">
+    <w:name w:val="heading 4"/>
+    <w:basedOn w:val="Normal"/>
+    <w:next w:val="Normal"/>
+    <w:link w:val="Heading4Char"/>
+    <w:uiPriority w:val="9"/>
+    <w:unhideWhenUsed/>
+    <w:qFormat/>
+    <w:rsid w:val="00D66C5C"/>
+    <w:pPr>
+      <w:keepNext/>
+      <w:keepLines/>
+      <w:spacing w:before="40" w:after="0"/>
+      <w:outlineLvl w:val="3"/>
+    </w:pPr>
+    <w:rPr>
+      <w:rFonts w:asciiTheme="majorHAnsi" w:eastAsiaTheme="majorEastAsia" w:hAnsiTheme="majorHAnsi" w:cstheme="majorBidi"/>
+      <w:i/>
+      <w:iCs/>
+      <w:color w:val="2E74B5" w:themeColor="accent1" w:themeShade="BF"/>
+    </w:rPr>
+  </w:style>
   <w:style w:type="character" w:default="1" w:styleId="DefaultParagraphFont">
     <w:name w:val="Default Paragraph Font"/>
     <w:uiPriority w:val="1"/>
@@ -3326,6 +3917,19 @@
     <w:rPr>
       <w:color w:val="0563C1" w:themeColor="hyperlink"/>
       <w:u w:val="single"/>
+    </w:rPr>
+  </w:style>
+  <w:style w:type="character" w:customStyle="1" w:styleId="Heading4Char">
+    <w:name w:val="Heading 4 Char"/>
+    <w:basedOn w:val="DefaultParagraphFont"/>
+    <w:link w:val="Heading4"/>
+    <w:uiPriority w:val="9"/>
+    <w:rsid w:val="00D66C5C"/>
+    <w:rPr>
+      <w:rFonts w:asciiTheme="majorHAnsi" w:eastAsiaTheme="majorEastAsia" w:hAnsiTheme="majorHAnsi" w:cstheme="majorBidi"/>
+      <w:i/>
+      <w:iCs/>
+      <w:color w:val="2E74B5" w:themeColor="accent1" w:themeShade="BF"/>
     </w:rPr>
   </w:style>
 </w:styles>
@@ -3597,7 +4201,7 @@
 </file>
 
 <file path=customXml/itemProps1.xml><?xml version="1.0" encoding="utf-8"?>
-<ds:datastoreItem xmlns:ds="http://schemas.openxmlformats.org/officeDocument/2006/customXml" ds:itemID="{799B7EDD-85D6-4E6C-AD2D-D910DFD48999}">
+<ds:datastoreItem xmlns:ds="http://schemas.openxmlformats.org/officeDocument/2006/customXml" ds:itemID="{CEFD1440-FDA6-4F47-8964-344BA944CA00}">
   <ds:schemaRefs>
     <ds:schemaRef ds:uri="http://schemas.openxmlformats.org/officeDocument/2006/bibliography"/>
   </ds:schemaRefs>

</xml_diff>